<commit_message>
FINAL FROM MY END
</commit_message>
<xml_diff>
--- a/SRS_SDS_Social Butterfly.docx
+++ b/SRS_SDS_Social Butterfly.docx
@@ -1,6 +1,6 @@
 
 <file path=word/document.xml><?xml version="1.0" encoding="utf-8"?>
-<w:document xmlns:wpc="http://schemas.microsoft.com/office/word/2010/wordprocessingCanvas" xmlns:cx="http://schemas.microsoft.com/office/drawing/2014/chartex" xmlns:cx1="http://schemas.microsoft.com/office/drawing/2015/9/8/chartex" xmlns:cx2="http://schemas.microsoft.com/office/drawing/2015/10/21/chartex" xmlns:cx3="http://schemas.microsoft.com/office/drawing/2016/5/9/chartex" xmlns:cx4="http://schemas.microsoft.com/office/drawing/2016/5/10/chartex" xmlns:cx5="http://schemas.microsoft.com/office/drawing/2016/5/11/chartex" xmlns:cx6="http://schemas.microsoft.com/office/drawing/2016/5/12/chartex" xmlns:cx7="http://schemas.microsoft.com/office/drawing/2016/5/13/chartex" xmlns:cx8="http://schemas.microsoft.com/office/drawing/2016/5/14/chartex" xmlns:mc="http://schemas.openxmlformats.org/markup-compatibility/2006" xmlns:aink="http://schemas.microsoft.com/office/drawing/2016/ink" xmlns:am3d="http://schemas.microsoft.com/office/drawing/2017/model3d" xmlns:o="urn:schemas-microsoft-com:office:office" xmlns:r="http://schemas.openxmlformats.org/officeDocument/2006/relationships" xmlns:m="http://schemas.openxmlformats.org/officeDocument/2006/math" xmlns:v="urn:schemas-microsoft-com:vml" xmlns:wp14="http://schemas.microsoft.com/office/word/2010/wordprocessingDrawing" xmlns:wp="http://schemas.openxmlformats.org/drawingml/2006/wordprocessingDrawing" xmlns:w10="urn:schemas-microsoft-com:office:word" xmlns:w="http://schemas.openxmlformats.org/wordprocessingml/2006/main" xmlns:w14="http://schemas.microsoft.com/office/word/2010/wordml" xmlns:w15="http://schemas.microsoft.com/office/word/2012/wordml" xmlns:w16cid="http://schemas.microsoft.com/office/word/2016/wordml/cid" xmlns:w16se="http://schemas.microsoft.com/office/word/2015/wordml/symex" xmlns:wpg="http://schemas.microsoft.com/office/word/2010/wordprocessingGroup" xmlns:wpi="http://schemas.microsoft.com/office/word/2010/wordprocessingInk" xmlns:wne="http://schemas.microsoft.com/office/word/2006/wordml" xmlns:wps="http://schemas.microsoft.com/office/word/2010/wordprocessingShape" mc:Ignorable="w14 w15 w16se w16cid wp14">
+<w:document xmlns:ve="http://schemas.openxmlformats.org/markup-compatibility/2006" xmlns:o="urn:schemas-microsoft-com:office:office" xmlns:r="http://schemas.openxmlformats.org/officeDocument/2006/relationships" xmlns:m="http://schemas.openxmlformats.org/officeDocument/2006/math" xmlns:v="urn:schemas-microsoft-com:vml" xmlns:wp="http://schemas.openxmlformats.org/drawingml/2006/wordprocessingDrawing" xmlns:w10="urn:schemas-microsoft-com:office:word" xmlns:w="http://schemas.openxmlformats.org/wordprocessingml/2006/main" xmlns:wne="http://schemas.microsoft.com/office/word/2006/wordml">
   <w:body>
     <w:p>
       <w:pPr>
@@ -192,7 +192,7 @@
           <w:left w:w="108" w:type="dxa"/>
           <w:right w:w="115" w:type="dxa"/>
         </w:tblCellMar>
-        <w:tblLook w:val="04A0" w:firstRow="1" w:lastRow="0" w:firstColumn="1" w:lastColumn="0" w:noHBand="0" w:noVBand="1"/>
+        <w:tblLook w:val="04A0"/>
       </w:tblPr>
       <w:tblGrid>
         <w:gridCol w:w="4568"/>
@@ -2977,6 +2977,7 @@
           <w:i/>
           <w:sz w:val="20"/>
         </w:rPr>
+        <w:lastRenderedPageBreak/>
         <w:tab/>
       </w:r>
     </w:p>
@@ -3207,6 +3208,7 @@
         <w:rPr>
           <w:i w:val="0"/>
         </w:rPr>
+        <w:lastRenderedPageBreak/>
         <w:t xml:space="preserve">2. Overall System Description </w:t>
       </w:r>
       <w:bookmarkEnd w:id="3"/>
@@ -3347,30 +3349,14 @@
           <w:rFonts w:ascii="Arial" w:eastAsia="Arial" w:hAnsi="Arial" w:cs="Arial"/>
           <w:sz w:val="20"/>
         </w:rPr>
-        <w:t xml:space="preserve">The project at this stage does not intend to compete with any existing social networking service. </w:t>
-      </w:r>
-      <w:proofErr w:type="gramStart"/>
+        <w:t>The project at this stage does not intend to compete with any existing social networking service. A</w:t>
+      </w:r>
       <w:r>
         <w:rPr>
           <w:rFonts w:ascii="Arial" w:eastAsia="Arial" w:hAnsi="Arial" w:cs="Arial"/>
           <w:sz w:val="20"/>
         </w:rPr>
-        <w:t>A</w:t>
-      </w:r>
-      <w:r>
-        <w:rPr>
-          <w:rFonts w:ascii="Arial" w:eastAsia="Arial" w:hAnsi="Arial" w:cs="Arial"/>
-          <w:sz w:val="20"/>
-        </w:rPr>
-        <w:t>dditionally</w:t>
-      </w:r>
-      <w:proofErr w:type="gramEnd"/>
-      <w:r>
-        <w:rPr>
-          <w:rFonts w:ascii="Arial" w:eastAsia="Arial" w:hAnsi="Arial" w:cs="Arial"/>
-          <w:sz w:val="20"/>
-        </w:rPr>
-        <w:t xml:space="preserve"> the project is not intended to be used commercially, therefore it has no monetization features.</w:t>
+        <w:t>dditionally the project is not intended to be used commercially, therefore it has no monetization features.</w:t>
       </w:r>
     </w:p>
     <w:p>
@@ -3771,6 +3757,7 @@
         <w:rPr>
           <w:i w:val="0"/>
         </w:rPr>
+        <w:lastRenderedPageBreak/>
         <w:t xml:space="preserve">3.2. </w:t>
       </w:r>
       <w:r>
@@ -3813,23 +3800,7 @@
           <w:rFonts w:ascii="Arial" w:eastAsia="Arial" w:hAnsi="Arial" w:cs="Arial"/>
           <w:sz w:val="20"/>
         </w:rPr>
-        <w:t xml:space="preserve"> components. Describe the services needed and the nature of the inter-component communications. Identify data that will be shared across software components</w:t>
-      </w:r>
-      <w:proofErr w:type="gramStart"/>
-      <w:r>
-        <w:rPr>
-          <w:rFonts w:ascii="Arial" w:eastAsia="Arial" w:hAnsi="Arial" w:cs="Arial"/>
-          <w:sz w:val="20"/>
-        </w:rPr>
-        <w:t>. ]</w:t>
-      </w:r>
-      <w:proofErr w:type="gramEnd"/>
-      <w:r>
-        <w:rPr>
-          <w:rFonts w:ascii="Arial" w:eastAsia="Arial" w:hAnsi="Arial" w:cs="Arial"/>
-          <w:sz w:val="20"/>
-        </w:rPr>
-        <w:t xml:space="preserve"> </w:t>
+        <w:t xml:space="preserve"> components. Describe the services needed and the nature of the inter-component communications. Identify data that will be shared across software components. ]</w:t>
       </w:r>
     </w:p>
     <w:p>
@@ -3901,6 +3872,7 @@
         <w:rPr>
           <w:i w:val="0"/>
         </w:rPr>
+        <w:lastRenderedPageBreak/>
         <w:t>4. Functional Requirements</w:t>
       </w:r>
       <w:bookmarkEnd w:id="16"/>
@@ -3913,8 +3885,8 @@
           <w:sz w:val="24"/>
         </w:rPr>
       </w:pPr>
-      <w:bookmarkStart w:id="17" w:name="_Toc17170"/>
-      <w:bookmarkStart w:id="18" w:name="_Toc532213931"/>
+      <w:bookmarkStart w:id="17" w:name="_Toc532213931"/>
+      <w:bookmarkStart w:id="18" w:name="_Toc17170"/>
       <w:r>
         <w:rPr>
           <w:sz w:val="32"/>
@@ -3927,7 +3899,7 @@
         </w:rPr>
         <w:t>Functional Hierarch</w:t>
       </w:r>
-      <w:bookmarkEnd w:id="18"/>
+      <w:bookmarkEnd w:id="17"/>
       <w:r>
         <w:rPr>
           <w:sz w:val="24"/>
@@ -4008,15 +3980,7 @@
         <w:spacing w:line="256" w:lineRule="auto"/>
       </w:pPr>
       <w:r>
-        <w:t xml:space="preserve">User can </w:t>
-      </w:r>
-      <w:proofErr w:type="gramStart"/>
-      <w:r>
-        <w:t>posts</w:t>
-      </w:r>
-      <w:proofErr w:type="gramEnd"/>
-      <w:r>
-        <w:t xml:space="preserve"> images and content</w:t>
+        <w:t>User can posts images and content</w:t>
       </w:r>
     </w:p>
     <w:p>
@@ -4029,15 +3993,7 @@
         <w:spacing w:line="256" w:lineRule="auto"/>
       </w:pPr>
       <w:r>
-        <w:t xml:space="preserve">User can see other </w:t>
-      </w:r>
-      <w:proofErr w:type="gramStart"/>
-      <w:r>
-        <w:t>friends</w:t>
-      </w:r>
-      <w:proofErr w:type="gramEnd"/>
-      <w:r>
-        <w:t xml:space="preserve"> posts</w:t>
+        <w:t>User can see other friends posts</w:t>
       </w:r>
     </w:p>
     <w:p>
@@ -4094,7 +4050,7 @@
         </w:rPr>
         <w:t>Use Cases</w:t>
       </w:r>
-      <w:bookmarkEnd w:id="17"/>
+      <w:bookmarkEnd w:id="18"/>
     </w:p>
     <w:p>
       <w:pPr>
@@ -4135,11 +4091,11 @@
           <w:left w:w="86" w:type="dxa"/>
           <w:right w:w="115" w:type="dxa"/>
         </w:tblCellMar>
-        <w:tblLook w:val="04A0" w:firstRow="1" w:lastRow="0" w:firstColumn="1" w:lastColumn="0" w:noHBand="0" w:noVBand="1"/>
+        <w:tblLook w:val="04A0"/>
       </w:tblPr>
       <w:tblGrid>
-        <w:gridCol w:w="4660"/>
-        <w:gridCol w:w="5574"/>
+        <w:gridCol w:w="4486"/>
+        <w:gridCol w:w="5748"/>
       </w:tblGrid>
       <w:tr>
         <w:trPr>
@@ -4249,14 +4205,6 @@
             <w:r>
               <w:rPr>
                 <w:rFonts w:ascii="Arial" w:eastAsia="Arial" w:hAnsi="Arial" w:cs="Arial"/>
-                <w:b/>
-                <w:sz w:val="20"/>
-              </w:rPr>
-              <w:t xml:space="preserve"> </w:t>
-            </w:r>
-            <w:r>
-              <w:rPr>
-                <w:rFonts w:ascii="Arial" w:eastAsia="Arial" w:hAnsi="Arial" w:cs="Arial"/>
                 <w:sz w:val="20"/>
               </w:rPr>
               <w:t xml:space="preserve">The user can browse for and </w:t>
@@ -4299,14 +4247,6 @@
             <w:r>
               <w:rPr>
                 <w:rFonts w:ascii="Arial" w:eastAsia="Arial" w:hAnsi="Arial" w:cs="Arial"/>
-                <w:b/>
-                <w:sz w:val="20"/>
-              </w:rPr>
-              <w:t xml:space="preserve"> </w:t>
-            </w:r>
-            <w:r>
-              <w:rPr>
-                <w:rFonts w:ascii="Arial" w:eastAsia="Arial" w:hAnsi="Arial" w:cs="Arial"/>
                 <w:sz w:val="20"/>
               </w:rPr>
               <w:t>User</w:t>
@@ -4335,14 +4275,6 @@
                 <w:sz w:val="20"/>
               </w:rPr>
               <w:t>Other actors:</w:t>
-            </w:r>
-            <w:r>
-              <w:rPr>
-                <w:rFonts w:ascii="Arial" w:eastAsia="Arial" w:hAnsi="Arial" w:cs="Arial"/>
-                <w:b/>
-                <w:sz w:val="20"/>
-              </w:rPr>
-              <w:t xml:space="preserve"> </w:t>
             </w:r>
             <w:r>
               <w:rPr>
@@ -4455,12 +4387,6 @@
               </w:rPr>
               <w:t>Includes:</w:t>
             </w:r>
-            <w:r>
-              <w:rPr>
-                <w:b/>
-              </w:rPr>
-              <w:t xml:space="preserve"> </w:t>
-            </w:r>
           </w:p>
           <w:p>
             <w:pPr>
@@ -4631,15 +4557,7 @@
               <w:t>is redirected</w:t>
             </w:r>
             <w:r>
-              <w:t xml:space="preserve"> to another </w:t>
-            </w:r>
-            <w:proofErr w:type="gramStart"/>
-            <w:r>
-              <w:t>users</w:t>
-            </w:r>
-            <w:proofErr w:type="gramEnd"/>
-            <w:r>
-              <w:t xml:space="preserve"> timeline</w:t>
+              <w:t xml:space="preserve"> to another users timeline</w:t>
             </w:r>
           </w:p>
           <w:p>
@@ -4651,6 +4569,7 @@
               </w:numPr>
             </w:pPr>
             <w:r>
+              <w:lastRenderedPageBreak/>
               <w:t xml:space="preserve">Actor clicks on </w:t>
             </w:r>
             <w:r>
@@ -4693,25 +4612,8 @@
                 <w:b/>
                 <w:sz w:val="20"/>
               </w:rPr>
-              <w:t xml:space="preserve">Alternative and </w:t>
-            </w:r>
-            <w:proofErr w:type="gramStart"/>
-            <w:r>
-              <w:rPr>
-                <w:rFonts w:ascii="Arial" w:eastAsia="Arial" w:hAnsi="Arial" w:cs="Arial"/>
-                <w:b/>
-                <w:sz w:val="20"/>
-              </w:rPr>
-              <w:t>exceptional  flows</w:t>
-            </w:r>
-            <w:proofErr w:type="gramEnd"/>
-            <w:r>
-              <w:rPr>
-                <w:rFonts w:ascii="Arial" w:eastAsia="Arial" w:hAnsi="Arial" w:cs="Arial"/>
-                <w:b/>
-                <w:sz w:val="20"/>
-              </w:rPr>
-              <w:t>:</w:t>
+              <w:lastRenderedPageBreak/>
+              <w:t>Alternative and exceptional  flows:</w:t>
             </w:r>
           </w:p>
           <w:p>
@@ -4770,14 +4672,6 @@
             <w:r>
               <w:rPr>
                 <w:rFonts w:ascii="Arial" w:eastAsia="Arial" w:hAnsi="Arial" w:cs="Arial"/>
-                <w:b/>
-                <w:sz w:val="20"/>
-              </w:rPr>
-              <w:t xml:space="preserve"> </w:t>
-            </w:r>
-            <w:r>
-              <w:rPr>
-                <w:rFonts w:ascii="Arial" w:eastAsia="Arial" w:hAnsi="Arial" w:cs="Arial"/>
                 <w:sz w:val="20"/>
               </w:rPr>
               <w:t>Database is updated</w:t>
@@ -4832,11 +4726,11 @@
           <w:left w:w="86" w:type="dxa"/>
           <w:right w:w="115" w:type="dxa"/>
         </w:tblCellMar>
-        <w:tblLook w:val="04A0" w:firstRow="1" w:lastRow="0" w:firstColumn="1" w:lastColumn="0" w:noHBand="0" w:noVBand="1"/>
+        <w:tblLook w:val="04A0"/>
       </w:tblPr>
       <w:tblGrid>
-        <w:gridCol w:w="4665"/>
-        <w:gridCol w:w="5569"/>
+        <w:gridCol w:w="4505"/>
+        <w:gridCol w:w="5729"/>
       </w:tblGrid>
       <w:tr>
         <w:trPr>
@@ -4946,14 +4840,6 @@
             <w:r>
               <w:rPr>
                 <w:rFonts w:ascii="Arial" w:eastAsia="Arial" w:hAnsi="Arial" w:cs="Arial"/>
-                <w:b/>
-                <w:sz w:val="20"/>
-              </w:rPr>
-              <w:t xml:space="preserve"> </w:t>
-            </w:r>
-            <w:r>
-              <w:rPr>
-                <w:rFonts w:ascii="Arial" w:eastAsia="Arial" w:hAnsi="Arial" w:cs="Arial"/>
                 <w:sz w:val="20"/>
               </w:rPr>
               <w:t>The user can make new post</w:t>
@@ -4988,14 +4874,6 @@
             <w:r>
               <w:rPr>
                 <w:rFonts w:ascii="Arial" w:eastAsia="Arial" w:hAnsi="Arial" w:cs="Arial"/>
-                <w:b/>
-                <w:sz w:val="20"/>
-              </w:rPr>
-              <w:t xml:space="preserve"> </w:t>
-            </w:r>
-            <w:r>
-              <w:rPr>
-                <w:rFonts w:ascii="Arial" w:eastAsia="Arial" w:hAnsi="Arial" w:cs="Arial"/>
                 <w:sz w:val="20"/>
               </w:rPr>
               <w:t>User</w:t>
@@ -5024,14 +4902,6 @@
                 <w:sz w:val="20"/>
               </w:rPr>
               <w:t>Other actors:</w:t>
-            </w:r>
-            <w:r>
-              <w:rPr>
-                <w:rFonts w:ascii="Arial" w:eastAsia="Arial" w:hAnsi="Arial" w:cs="Arial"/>
-                <w:b/>
-                <w:sz w:val="20"/>
-              </w:rPr>
-              <w:t xml:space="preserve"> </w:t>
             </w:r>
             <w:r>
               <w:rPr>
@@ -5143,12 +5013,6 @@
               </w:rPr>
               <w:t>Includes:</w:t>
             </w:r>
-            <w:r>
-              <w:rPr>
-                <w:b/>
-              </w:rPr>
-              <w:t xml:space="preserve"> </w:t>
-            </w:r>
           </w:p>
           <w:p>
             <w:pPr>
@@ -5305,25 +5169,8 @@
                 <w:b/>
                 <w:sz w:val="20"/>
               </w:rPr>
-              <w:t xml:space="preserve">Alternative and </w:t>
-            </w:r>
-            <w:proofErr w:type="gramStart"/>
-            <w:r>
-              <w:rPr>
-                <w:rFonts w:ascii="Arial" w:eastAsia="Arial" w:hAnsi="Arial" w:cs="Arial"/>
-                <w:b/>
-                <w:sz w:val="20"/>
-              </w:rPr>
-              <w:t>exceptional  flows</w:t>
-            </w:r>
-            <w:proofErr w:type="gramEnd"/>
-            <w:r>
-              <w:rPr>
-                <w:rFonts w:ascii="Arial" w:eastAsia="Arial" w:hAnsi="Arial" w:cs="Arial"/>
-                <w:b/>
-                <w:sz w:val="20"/>
-              </w:rPr>
-              <w:t>:</w:t>
+              <w:lastRenderedPageBreak/>
+              <w:t>Alternative and exceptional  flows:</w:t>
             </w:r>
           </w:p>
           <w:p>
@@ -5348,9 +5195,6 @@
               </w:numPr>
               <w:spacing w:after="112"/>
             </w:pPr>
-            <w:r>
-              <w:t xml:space="preserve"> </w:t>
-            </w:r>
             <w:r>
               <w:t>Click on browse</w:t>
             </w:r>
@@ -5514,11 +5358,11 @@
           <w:left w:w="86" w:type="dxa"/>
           <w:right w:w="115" w:type="dxa"/>
         </w:tblCellMar>
-        <w:tblLook w:val="04A0" w:firstRow="1" w:lastRow="0" w:firstColumn="1" w:lastColumn="0" w:noHBand="0" w:noVBand="1"/>
+        <w:tblLook w:val="04A0"/>
       </w:tblPr>
       <w:tblGrid>
-        <w:gridCol w:w="4665"/>
-        <w:gridCol w:w="5569"/>
+        <w:gridCol w:w="4505"/>
+        <w:gridCol w:w="5729"/>
       </w:tblGrid>
       <w:tr>
         <w:trPr>
@@ -5628,14 +5472,6 @@
             <w:r>
               <w:rPr>
                 <w:rFonts w:ascii="Arial" w:eastAsia="Arial" w:hAnsi="Arial" w:cs="Arial"/>
-                <w:b/>
-                <w:sz w:val="20"/>
-              </w:rPr>
-              <w:t xml:space="preserve"> </w:t>
-            </w:r>
-            <w:r>
-              <w:rPr>
-                <w:rFonts w:ascii="Arial" w:eastAsia="Arial" w:hAnsi="Arial" w:cs="Arial"/>
                 <w:sz w:val="20"/>
               </w:rPr>
               <w:t>The user can edit their profile</w:t>
@@ -5670,14 +5506,6 @@
             <w:r>
               <w:rPr>
                 <w:rFonts w:ascii="Arial" w:eastAsia="Arial" w:hAnsi="Arial" w:cs="Arial"/>
-                <w:b/>
-                <w:sz w:val="20"/>
-              </w:rPr>
-              <w:t xml:space="preserve"> </w:t>
-            </w:r>
-            <w:r>
-              <w:rPr>
-                <w:rFonts w:ascii="Arial" w:eastAsia="Arial" w:hAnsi="Arial" w:cs="Arial"/>
                 <w:sz w:val="20"/>
               </w:rPr>
               <w:t>User</w:t>
@@ -5706,14 +5534,6 @@
                 <w:sz w:val="20"/>
               </w:rPr>
               <w:t>Other actors:</w:t>
-            </w:r>
-            <w:r>
-              <w:rPr>
-                <w:rFonts w:ascii="Arial" w:eastAsia="Arial" w:hAnsi="Arial" w:cs="Arial"/>
-                <w:b/>
-                <w:sz w:val="20"/>
-              </w:rPr>
-              <w:t xml:space="preserve"> </w:t>
             </w:r>
             <w:r>
               <w:rPr>
@@ -6027,25 +5847,8 @@
                 <w:b/>
                 <w:sz w:val="20"/>
               </w:rPr>
-              <w:t xml:space="preserve">Alternative and </w:t>
-            </w:r>
-            <w:proofErr w:type="gramStart"/>
-            <w:r>
-              <w:rPr>
-                <w:rFonts w:ascii="Arial" w:eastAsia="Arial" w:hAnsi="Arial" w:cs="Arial"/>
-                <w:b/>
-                <w:sz w:val="20"/>
-              </w:rPr>
-              <w:t>exceptional  flows</w:t>
-            </w:r>
-            <w:proofErr w:type="gramEnd"/>
-            <w:r>
-              <w:rPr>
-                <w:rFonts w:ascii="Arial" w:eastAsia="Arial" w:hAnsi="Arial" w:cs="Arial"/>
-                <w:b/>
-                <w:sz w:val="20"/>
-              </w:rPr>
-              <w:t>:</w:t>
+              <w:lastRenderedPageBreak/>
+              <w:t>Alternative and exceptional  flows:</w:t>
             </w:r>
           </w:p>
         </w:tc>
@@ -6168,11 +5971,11 @@
           <w:left w:w="86" w:type="dxa"/>
           <w:right w:w="115" w:type="dxa"/>
         </w:tblCellMar>
-        <w:tblLook w:val="04A0" w:firstRow="1" w:lastRow="0" w:firstColumn="1" w:lastColumn="0" w:noHBand="0" w:noVBand="1"/>
+        <w:tblLook w:val="04A0"/>
       </w:tblPr>
       <w:tblGrid>
-        <w:gridCol w:w="4665"/>
-        <w:gridCol w:w="5569"/>
+        <w:gridCol w:w="4478"/>
+        <w:gridCol w:w="5756"/>
       </w:tblGrid>
       <w:tr>
         <w:trPr>
@@ -6282,14 +6085,6 @@
             <w:r>
               <w:rPr>
                 <w:rFonts w:ascii="Arial" w:eastAsia="Arial" w:hAnsi="Arial" w:cs="Arial"/>
-                <w:b/>
-                <w:sz w:val="20"/>
-              </w:rPr>
-              <w:t xml:space="preserve"> </w:t>
-            </w:r>
-            <w:r>
-              <w:rPr>
-                <w:rFonts w:ascii="Arial" w:eastAsia="Arial" w:hAnsi="Arial" w:cs="Arial"/>
                 <w:sz w:val="20"/>
               </w:rPr>
               <w:t xml:space="preserve">Admin can delete </w:t>
@@ -6331,14 +6126,6 @@
             <w:r>
               <w:rPr>
                 <w:rFonts w:ascii="Arial" w:eastAsia="Arial" w:hAnsi="Arial" w:cs="Arial"/>
-                <w:b/>
-                <w:sz w:val="20"/>
-              </w:rPr>
-              <w:t xml:space="preserve"> </w:t>
-            </w:r>
-            <w:r>
-              <w:rPr>
-                <w:rFonts w:ascii="Arial" w:eastAsia="Arial" w:hAnsi="Arial" w:cs="Arial"/>
                 <w:sz w:val="20"/>
               </w:rPr>
               <w:t>Admin</w:t>
@@ -6367,14 +6154,6 @@
                 <w:sz w:val="20"/>
               </w:rPr>
               <w:t>Other actors:</w:t>
-            </w:r>
-            <w:r>
-              <w:rPr>
-                <w:rFonts w:ascii="Arial" w:eastAsia="Arial" w:hAnsi="Arial" w:cs="Arial"/>
-                <w:b/>
-                <w:sz w:val="20"/>
-              </w:rPr>
-              <w:t xml:space="preserve"> </w:t>
             </w:r>
             <w:r>
               <w:rPr>
@@ -6666,13 +6445,8 @@
               </w:numPr>
               <w:spacing w:after="135"/>
             </w:pPr>
-            <w:proofErr w:type="spellStart"/>
-            <w:r>
-              <w:t>Friendlist</w:t>
-            </w:r>
-            <w:proofErr w:type="spellEnd"/>
-            <w:r>
-              <w:t xml:space="preserve"> of deleted user will also be deleted</w:t>
+            <w:r>
+              <w:t>Friendlist of deleted user will also be deleted</w:t>
             </w:r>
           </w:p>
           <w:p>
@@ -6721,25 +6495,8 @@
                 <w:b/>
                 <w:sz w:val="20"/>
               </w:rPr>
-              <w:t xml:space="preserve">Alternative and </w:t>
-            </w:r>
-            <w:proofErr w:type="gramStart"/>
-            <w:r>
-              <w:rPr>
-                <w:rFonts w:ascii="Arial" w:eastAsia="Arial" w:hAnsi="Arial" w:cs="Arial"/>
-                <w:b/>
-                <w:sz w:val="20"/>
-              </w:rPr>
-              <w:t>exceptional  flows</w:t>
-            </w:r>
-            <w:proofErr w:type="gramEnd"/>
-            <w:r>
-              <w:rPr>
-                <w:rFonts w:ascii="Arial" w:eastAsia="Arial" w:hAnsi="Arial" w:cs="Arial"/>
-                <w:b/>
-                <w:sz w:val="20"/>
-              </w:rPr>
-              <w:t>:</w:t>
+              <w:lastRenderedPageBreak/>
+              <w:t>Alternative and exceptional  flows:</w:t>
             </w:r>
           </w:p>
           <w:p>
@@ -6874,11 +6631,11 @@
           <w:left w:w="86" w:type="dxa"/>
           <w:right w:w="115" w:type="dxa"/>
         </w:tblCellMar>
-        <w:tblLook w:val="04A0" w:firstRow="1" w:lastRow="0" w:firstColumn="1" w:lastColumn="0" w:noHBand="0" w:noVBand="1"/>
+        <w:tblLook w:val="04A0"/>
       </w:tblPr>
       <w:tblGrid>
-        <w:gridCol w:w="4665"/>
-        <w:gridCol w:w="5569"/>
+        <w:gridCol w:w="4505"/>
+        <w:gridCol w:w="5729"/>
       </w:tblGrid>
       <w:tr>
         <w:trPr>
@@ -6988,14 +6745,6 @@
             <w:r>
               <w:rPr>
                 <w:rFonts w:ascii="Arial" w:eastAsia="Arial" w:hAnsi="Arial" w:cs="Arial"/>
-                <w:b/>
-                <w:sz w:val="20"/>
-              </w:rPr>
-              <w:t xml:space="preserve"> </w:t>
-            </w:r>
-            <w:r>
-              <w:rPr>
-                <w:rFonts w:ascii="Arial" w:eastAsia="Arial" w:hAnsi="Arial" w:cs="Arial"/>
                 <w:sz w:val="20"/>
               </w:rPr>
               <w:t>The user can browse their newsfeed and view other user’s posts and also visit their timelines from here.</w:t>
@@ -7030,14 +6779,6 @@
             <w:r>
               <w:rPr>
                 <w:rFonts w:ascii="Arial" w:eastAsia="Arial" w:hAnsi="Arial" w:cs="Arial"/>
-                <w:b/>
-                <w:sz w:val="20"/>
-              </w:rPr>
-              <w:t xml:space="preserve"> </w:t>
-            </w:r>
-            <w:r>
-              <w:rPr>
-                <w:rFonts w:ascii="Arial" w:eastAsia="Arial" w:hAnsi="Arial" w:cs="Arial"/>
                 <w:sz w:val="20"/>
               </w:rPr>
               <w:t>User</w:t>
@@ -7066,14 +6807,6 @@
                 <w:sz w:val="20"/>
               </w:rPr>
               <w:t>Other actors:</w:t>
-            </w:r>
-            <w:r>
-              <w:rPr>
-                <w:rFonts w:ascii="Arial" w:eastAsia="Arial" w:hAnsi="Arial" w:cs="Arial"/>
-                <w:b/>
-                <w:sz w:val="20"/>
-              </w:rPr>
-              <w:t xml:space="preserve"> </w:t>
             </w:r>
             <w:r>
               <w:rPr>
@@ -7353,25 +7086,8 @@
                 <w:b/>
                 <w:sz w:val="20"/>
               </w:rPr>
-              <w:t xml:space="preserve">Alternative and </w:t>
-            </w:r>
-            <w:proofErr w:type="gramStart"/>
-            <w:r>
-              <w:rPr>
-                <w:rFonts w:ascii="Arial" w:eastAsia="Arial" w:hAnsi="Arial" w:cs="Arial"/>
-                <w:b/>
-                <w:sz w:val="20"/>
-              </w:rPr>
-              <w:t>exceptional  flows</w:t>
-            </w:r>
-            <w:proofErr w:type="gramEnd"/>
-            <w:r>
-              <w:rPr>
-                <w:rFonts w:ascii="Arial" w:eastAsia="Arial" w:hAnsi="Arial" w:cs="Arial"/>
-                <w:b/>
-                <w:sz w:val="20"/>
-              </w:rPr>
-              <w:t>:</w:t>
+              <w:lastRenderedPageBreak/>
+              <w:t>Alternative and exceptional  flows:</w:t>
             </w:r>
           </w:p>
           <w:p>
@@ -7431,14 +7147,6 @@
               <w:t>Post-conditions:</w:t>
             </w:r>
             <w:r>
-              <w:rPr>
-                <w:rFonts w:ascii="Arial" w:eastAsia="Arial" w:hAnsi="Arial" w:cs="Arial"/>
-                <w:b/>
-                <w:sz w:val="20"/>
-              </w:rPr>
-              <w:t xml:space="preserve"> </w:t>
-            </w:r>
-            <w:r>
               <w:t>none</w:t>
             </w:r>
           </w:p>
@@ -7513,23 +7221,7 @@
           <w:rFonts w:ascii="Arial" w:eastAsia="Arial" w:hAnsi="Arial" w:cs="Arial"/>
           <w:sz w:val="20"/>
         </w:rPr>
-        <w:t xml:space="preserve">he response rate of the website depends on the server it is deployed on. The project is precise and reliable as well. The hyperlinks generated point to the correct address. </w:t>
-      </w:r>
-      <w:proofErr w:type="gramStart"/>
-      <w:r>
-        <w:rPr>
-          <w:rFonts w:ascii="Arial" w:eastAsia="Arial" w:hAnsi="Arial" w:cs="Arial"/>
-          <w:sz w:val="20"/>
-        </w:rPr>
-        <w:t>However</w:t>
-      </w:r>
-      <w:proofErr w:type="gramEnd"/>
-      <w:r>
-        <w:rPr>
-          <w:rFonts w:ascii="Arial" w:eastAsia="Arial" w:hAnsi="Arial" w:cs="Arial"/>
-          <w:sz w:val="20"/>
-        </w:rPr>
-        <w:t xml:space="preserve"> the project is currently prone to SQL injection in this version.</w:t>
+        <w:t>he response rate of the website depends on the server it is deployed on. The project is precise and reliable as well. The hyperlinks generated point to the correct address. However the project is currently prone to SQL injection in this version.</w:t>
       </w:r>
     </w:p>
     <w:p>
@@ -7611,23 +7303,7 @@
           <w:rFonts w:ascii="Arial" w:eastAsia="Arial" w:hAnsi="Arial" w:cs="Arial"/>
           <w:sz w:val="20"/>
         </w:rPr>
-        <w:t xml:space="preserve">The information entered by the user and the posts made by the user as well as the profile picture uploaded is </w:t>
-      </w:r>
-      <w:proofErr w:type="spellStart"/>
-      <w:r>
-        <w:rPr>
-          <w:rFonts w:ascii="Arial" w:eastAsia="Arial" w:hAnsi="Arial" w:cs="Arial"/>
-          <w:sz w:val="20"/>
-        </w:rPr>
-        <w:t>publically</w:t>
-      </w:r>
-      <w:proofErr w:type="spellEnd"/>
-      <w:r>
-        <w:rPr>
-          <w:rFonts w:ascii="Arial" w:eastAsia="Arial" w:hAnsi="Arial" w:cs="Arial"/>
-          <w:sz w:val="20"/>
-        </w:rPr>
-        <w:t xml:space="preserve"> visible. Users must observe caution while using the website.</w:t>
+        <w:t>The information entered by the user and the posts made by the user as well as the profile picture uploaded is publically visible. Users must observe caution while using the website.</w:t>
       </w:r>
     </w:p>
     <w:p>
@@ -7675,6 +7351,9 @@
         <w:spacing w:after="0"/>
       </w:pPr>
     </w:p>
+    <w:p/>
+    <w:p/>
+    <w:p/>
     <w:p>
       <w:pPr>
         <w:sectPr>
@@ -7688,6 +7367,47 @@
           <w:titlePg/>
         </w:sectPr>
       </w:pPr>
+      <w:r>
+        <w:rPr>
+          <w:noProof/>
+        </w:rPr>
+        <w:lastRenderedPageBreak/>
+        <w:drawing>
+          <wp:inline distT="0" distB="0" distL="0" distR="0">
+            <wp:extent cx="5943600" cy="3166110"/>
+            <wp:effectExtent l="19050" t="0" r="0" b="0"/>
+            <wp:docPr id="11" name="Picture 10" descr="use case.PNG"/>
+            <wp:cNvGraphicFramePr>
+              <a:graphicFrameLocks xmlns:a="http://schemas.openxmlformats.org/drawingml/2006/main" noChangeAspect="1"/>
+            </wp:cNvGraphicFramePr>
+            <a:graphic xmlns:a="http://schemas.openxmlformats.org/drawingml/2006/main">
+              <a:graphicData uri="http://schemas.openxmlformats.org/drawingml/2006/picture">
+                <pic:pic xmlns:pic="http://schemas.openxmlformats.org/drawingml/2006/picture">
+                  <pic:nvPicPr>
+                    <pic:cNvPr id="0" name="use case.PNG"/>
+                    <pic:cNvPicPr/>
+                  </pic:nvPicPr>
+                  <pic:blipFill>
+                    <a:blip r:embed="rId14"/>
+                    <a:stretch>
+                      <a:fillRect/>
+                    </a:stretch>
+                  </pic:blipFill>
+                  <pic:spPr>
+                    <a:xfrm>
+                      <a:off x="0" y="0"/>
+                      <a:ext cx="5943600" cy="3166110"/>
+                    </a:xfrm>
+                    <a:prstGeom prst="rect">
+                      <a:avLst/>
+                    </a:prstGeom>
+                  </pic:spPr>
+                </pic:pic>
+              </a:graphicData>
+            </a:graphic>
+          </wp:inline>
+        </w:drawing>
+      </w:r>
     </w:p>
     <w:p>
       <w:pPr>
@@ -7786,6 +7506,7 @@
           <w:i w:val="0"/>
           <w:sz w:val="32"/>
         </w:rPr>
+        <w:lastRenderedPageBreak/>
         <w:t xml:space="preserve">6. System Architecture </w:t>
       </w:r>
       <w:bookmarkEnd w:id="27"/>
@@ -7800,92 +7521,28 @@
           <w:rFonts w:ascii="Arial" w:eastAsia="Arial" w:hAnsi="Arial" w:cs="Arial"/>
           <w:sz w:val="20"/>
         </w:rPr>
-        <w:t xml:space="preserve">The project is a </w:t>
-      </w:r>
-      <w:proofErr w:type="gramStart"/>
+        <w:t>The project is a web based service, as such, it is divided into various web pages. There are php scripts that are included into various pages such as the database connection script and the header.php file. The</w:t>
+      </w:r>
       <w:r>
         <w:rPr>
           <w:rFonts w:ascii="Arial" w:eastAsia="Arial" w:hAnsi="Arial" w:cs="Arial"/>
           <w:sz w:val="20"/>
         </w:rPr>
-        <w:t>web based</w:t>
-      </w:r>
-      <w:proofErr w:type="gramEnd"/>
+        <w:t>y</w:t>
+      </w:r>
       <w:r>
         <w:rPr>
           <w:rFonts w:ascii="Arial" w:eastAsia="Arial" w:hAnsi="Arial" w:cs="Arial"/>
           <w:sz w:val="20"/>
         </w:rPr>
-        <w:t xml:space="preserve"> service, as such, it is divided into various web pages. There are php scripts that are included into various pages such as the database connection script and the </w:t>
-      </w:r>
-      <w:proofErr w:type="spellStart"/>
+        <w:t xml:space="preserve"> are located in the root directory and in the scripts sub folder. The main web</w:t>
+      </w:r>
       <w:r>
         <w:rPr>
           <w:rFonts w:ascii="Arial" w:eastAsia="Arial" w:hAnsi="Arial" w:cs="Arial"/>
           <w:sz w:val="20"/>
         </w:rPr>
-        <w:t>header.php</w:t>
-      </w:r>
-      <w:proofErr w:type="spellEnd"/>
-      <w:r>
-        <w:rPr>
-          <w:rFonts w:ascii="Arial" w:eastAsia="Arial" w:hAnsi="Arial" w:cs="Arial"/>
-          <w:sz w:val="20"/>
-        </w:rPr>
-        <w:t xml:space="preserve"> file. The</w:t>
-      </w:r>
-      <w:r>
-        <w:rPr>
-          <w:rFonts w:ascii="Arial" w:eastAsia="Arial" w:hAnsi="Arial" w:cs="Arial"/>
-          <w:sz w:val="20"/>
-        </w:rPr>
-        <w:t>y</w:t>
-      </w:r>
-      <w:r>
-        <w:rPr>
-          <w:rFonts w:ascii="Arial" w:eastAsia="Arial" w:hAnsi="Arial" w:cs="Arial"/>
-          <w:sz w:val="20"/>
-        </w:rPr>
-        <w:t xml:space="preserve"> are located in the root directory and in the scripts sub folder. The main web</w:t>
-      </w:r>
-      <w:r>
-        <w:rPr>
-          <w:rFonts w:ascii="Arial" w:eastAsia="Arial" w:hAnsi="Arial" w:cs="Arial"/>
-          <w:sz w:val="20"/>
-        </w:rPr>
-        <w:t xml:space="preserve">pages are accessible by visiting the correct </w:t>
-      </w:r>
-      <w:proofErr w:type="spellStart"/>
-      <w:r>
-        <w:rPr>
-          <w:rFonts w:ascii="Arial" w:eastAsia="Arial" w:hAnsi="Arial" w:cs="Arial"/>
-          <w:sz w:val="20"/>
-        </w:rPr>
-        <w:t>url</w:t>
-      </w:r>
-      <w:proofErr w:type="spellEnd"/>
-      <w:r>
-        <w:rPr>
-          <w:rFonts w:ascii="Arial" w:eastAsia="Arial" w:hAnsi="Arial" w:cs="Arial"/>
-          <w:sz w:val="20"/>
-        </w:rPr>
-        <w:t xml:space="preserve"> (localhost/social-butterfly/index-</w:t>
-      </w:r>
-      <w:proofErr w:type="spellStart"/>
-      <w:r>
-        <w:rPr>
-          <w:rFonts w:ascii="Arial" w:eastAsia="Arial" w:hAnsi="Arial" w:cs="Arial"/>
-          <w:sz w:val="20"/>
-        </w:rPr>
-        <w:t>register.php</w:t>
-      </w:r>
-      <w:proofErr w:type="spellEnd"/>
-      <w:r>
-        <w:rPr>
-          <w:rFonts w:ascii="Arial" w:eastAsia="Arial" w:hAnsi="Arial" w:cs="Arial"/>
-          <w:sz w:val="20"/>
-        </w:rPr>
-        <w:t xml:space="preserve"> or example) and then the others are available using the user interface such as the header or various hyperlinks throughout the website.</w:t>
+        <w:t>pages are accessible by visiting the correct url (localhost/social-butterfly/index-register.php or example) and then the others are available using the user interface such as the header or various hyperlinks throughout the website.</w:t>
       </w:r>
     </w:p>
     <w:p>
@@ -8040,23 +7697,7 @@
           <w:rFonts w:ascii="Arial" w:eastAsia="Arial" w:hAnsi="Arial" w:cs="Arial"/>
           <w:sz w:val="20"/>
         </w:rPr>
-        <w:t>NOTE: You will use UML diagrams (Deployment and Component diagrams) to document the overall system architecture</w:t>
-      </w:r>
-      <w:proofErr w:type="gramStart"/>
-      <w:r>
-        <w:rPr>
-          <w:rFonts w:ascii="Arial" w:eastAsia="Arial" w:hAnsi="Arial" w:cs="Arial"/>
-          <w:sz w:val="20"/>
-        </w:rPr>
-        <w:t>. ]</w:t>
-      </w:r>
-      <w:proofErr w:type="gramEnd"/>
-      <w:r>
-        <w:rPr>
-          <w:rFonts w:ascii="Arial" w:eastAsia="Arial" w:hAnsi="Arial" w:cs="Arial"/>
-          <w:sz w:val="20"/>
-        </w:rPr>
-        <w:t xml:space="preserve"> </w:t>
+        <w:t>NOTE: You will use UML diagrams (Deployment and Component diagrams) to document the overall system architecture. ]</w:t>
       </w:r>
     </w:p>
     <w:p>
@@ -8348,6 +7989,7 @@
           <w:i w:val="0"/>
           <w:sz w:val="32"/>
         </w:rPr>
+        <w:lastRenderedPageBreak/>
         <w:t xml:space="preserve">8. Detailed System Design </w:t>
       </w:r>
       <w:bookmarkEnd w:id="31"/>
@@ -8607,23 +8249,7 @@
           <w:rFonts w:ascii="Arial" w:eastAsia="Arial" w:hAnsi="Arial" w:cs="Arial"/>
           <w:sz w:val="20"/>
         </w:rPr>
-        <w:t>[Description (Refer to Template on next page)</w:t>
-      </w:r>
-      <w:proofErr w:type="gramStart"/>
-      <w:r>
-        <w:rPr>
-          <w:rFonts w:ascii="Arial" w:eastAsia="Arial" w:hAnsi="Arial" w:cs="Arial"/>
-          <w:sz w:val="20"/>
-        </w:rPr>
-        <w:t>. ]</w:t>
-      </w:r>
-      <w:proofErr w:type="gramEnd"/>
-      <w:r>
-        <w:rPr>
-          <w:rFonts w:ascii="Arial" w:eastAsia="Arial" w:hAnsi="Arial" w:cs="Arial"/>
-          <w:sz w:val="20"/>
-        </w:rPr>
-        <w:t xml:space="preserve"> </w:t>
+        <w:t>[Description (Refer to Template on next page). ]</w:t>
       </w:r>
     </w:p>
     <w:p>
@@ -8651,23 +8277,7 @@
           <w:rFonts w:ascii="Arial" w:eastAsia="Arial" w:hAnsi="Arial" w:cs="Arial"/>
           <w:sz w:val="20"/>
         </w:rPr>
-        <w:t>[Description (Refer to Template on next page)</w:t>
-      </w:r>
-      <w:proofErr w:type="gramStart"/>
-      <w:r>
-        <w:rPr>
-          <w:rFonts w:ascii="Arial" w:eastAsia="Arial" w:hAnsi="Arial" w:cs="Arial"/>
-          <w:sz w:val="20"/>
-        </w:rPr>
-        <w:t>. ]</w:t>
-      </w:r>
-      <w:proofErr w:type="gramEnd"/>
-      <w:r>
-        <w:rPr>
-          <w:rFonts w:ascii="Arial" w:eastAsia="Arial" w:hAnsi="Arial" w:cs="Arial"/>
-          <w:sz w:val="20"/>
-        </w:rPr>
-        <w:t xml:space="preserve"> </w:t>
+        <w:t>[Description (Refer to Template on next page). ]</w:t>
       </w:r>
     </w:p>
     <w:p>
@@ -8730,23 +8340,7 @@
           <w:rFonts w:ascii="Arial" w:eastAsia="Arial" w:hAnsi="Arial" w:cs="Arial"/>
           <w:sz w:val="20"/>
         </w:rPr>
-        <w:t>[Description (Refer to Template on next page)</w:t>
-      </w:r>
-      <w:proofErr w:type="gramStart"/>
-      <w:r>
-        <w:rPr>
-          <w:rFonts w:ascii="Arial" w:eastAsia="Arial" w:hAnsi="Arial" w:cs="Arial"/>
-          <w:sz w:val="20"/>
-        </w:rPr>
-        <w:t>. ]</w:t>
-      </w:r>
-      <w:proofErr w:type="gramEnd"/>
-      <w:r>
-        <w:rPr>
-          <w:rFonts w:ascii="Arial" w:eastAsia="Arial" w:hAnsi="Arial" w:cs="Arial"/>
-          <w:sz w:val="20"/>
-        </w:rPr>
-        <w:t xml:space="preserve"> </w:t>
+        <w:t>[Description (Refer to Template on next page). ]</w:t>
       </w:r>
     </w:p>
     <w:p>
@@ -8772,7 +8366,7 @@
           <w:left w:w="108" w:type="dxa"/>
           <w:right w:w="61" w:type="dxa"/>
         </w:tblCellMar>
-        <w:tblLook w:val="04A0" w:firstRow="1" w:lastRow="0" w:firstColumn="1" w:lastColumn="0" w:noHBand="0" w:noVBand="1"/>
+        <w:tblLook w:val="04A0"/>
       </w:tblPr>
       <w:tblGrid>
         <w:gridCol w:w="1140"/>
@@ -8947,25 +8541,7 @@
                 <w:b/>
                 <w:sz w:val="20"/>
               </w:rPr>
-              <w:t>Where-used/</w:t>
-            </w:r>
-            <w:proofErr w:type="spellStart"/>
-            <w:r>
-              <w:rPr>
-                <w:rFonts w:ascii="Arial" w:eastAsia="Arial" w:hAnsi="Arial" w:cs="Arial"/>
-                <w:b/>
-                <w:sz w:val="20"/>
-              </w:rPr>
-              <w:t>howused</w:t>
-            </w:r>
-            <w:proofErr w:type="spellEnd"/>
-            <w:r>
-              <w:rPr>
-                <w:rFonts w:ascii="Arial" w:eastAsia="Arial" w:hAnsi="Arial" w:cs="Arial"/>
-                <w:b/>
-                <w:sz w:val="20"/>
-              </w:rPr>
-              <w:t xml:space="preserve"> </w:t>
+              <w:t>Where-used/howused</w:t>
             </w:r>
           </w:p>
         </w:tc>
@@ -8989,23 +8565,7 @@
                 <w:rFonts w:ascii="Arial" w:eastAsia="Arial" w:hAnsi="Arial" w:cs="Arial"/>
                 <w:sz w:val="20"/>
               </w:rPr>
-              <w:t xml:space="preserve">List all processes that use the data or control item and how it is used (e.g., input to process, output from the process, as a store, as </w:t>
-            </w:r>
-            <w:proofErr w:type="spellStart"/>
-            <w:r>
-              <w:rPr>
-                <w:rFonts w:ascii="Arial" w:eastAsia="Arial" w:hAnsi="Arial" w:cs="Arial"/>
-                <w:sz w:val="20"/>
-              </w:rPr>
-              <w:t>n</w:t>
-            </w:r>
-            <w:proofErr w:type="spellEnd"/>
-            <w:r>
-              <w:rPr>
-                <w:rFonts w:ascii="Arial" w:eastAsia="Arial" w:hAnsi="Arial" w:cs="Arial"/>
-                <w:sz w:val="20"/>
-              </w:rPr>
-              <w:t xml:space="preserve"> external entity) </w:t>
+              <w:t xml:space="preserve">List all processes that use the data or control item and how it is used (e.g., input to process, output from the process, as a store, as n external entity) </w:t>
             </w:r>
           </w:p>
           <w:p/>
@@ -9109,6 +8669,7 @@
                 <w:b/>
                 <w:sz w:val="20"/>
               </w:rPr>
+              <w:lastRenderedPageBreak/>
               <w:t xml:space="preserve">Column Name </w:t>
             </w:r>
           </w:p>
@@ -9461,23 +9022,7 @@
                 <w:rFonts w:ascii="Arial" w:eastAsia="Arial" w:hAnsi="Arial" w:cs="Arial"/>
                 <w:sz w:val="20"/>
               </w:rPr>
-              <w:t xml:space="preserve">PK, if Foreign Key then FK, if not a key </w:t>
-            </w:r>
-            <w:proofErr w:type="gramStart"/>
-            <w:r>
-              <w:rPr>
-                <w:rFonts w:ascii="Arial" w:eastAsia="Arial" w:hAnsi="Arial" w:cs="Arial"/>
-                <w:sz w:val="20"/>
-              </w:rPr>
-              <w:t>leave</w:t>
-            </w:r>
-            <w:proofErr w:type="gramEnd"/>
-            <w:r>
-              <w:rPr>
-                <w:rFonts w:ascii="Arial" w:eastAsia="Arial" w:hAnsi="Arial" w:cs="Arial"/>
-                <w:sz w:val="20"/>
-              </w:rPr>
-              <w:t xml:space="preserve"> it blank] </w:t>
+              <w:t xml:space="preserve">PK, if Foreign Key then FK, if not a key leave it blank] </w:t>
             </w:r>
           </w:p>
         </w:tc>
@@ -9696,23 +9241,7 @@
                 <w:rFonts w:ascii="Arial" w:eastAsia="Arial" w:hAnsi="Arial" w:cs="Arial"/>
                 <w:sz w:val="20"/>
               </w:rPr>
-              <w:t xml:space="preserve">PK, if Foreign Key then FK, if not a key </w:t>
-            </w:r>
-            <w:proofErr w:type="gramStart"/>
-            <w:r>
-              <w:rPr>
-                <w:rFonts w:ascii="Arial" w:eastAsia="Arial" w:hAnsi="Arial" w:cs="Arial"/>
-                <w:sz w:val="20"/>
-              </w:rPr>
-              <w:t>leave</w:t>
-            </w:r>
-            <w:proofErr w:type="gramEnd"/>
-            <w:r>
-              <w:rPr>
-                <w:rFonts w:ascii="Arial" w:eastAsia="Arial" w:hAnsi="Arial" w:cs="Arial"/>
-                <w:sz w:val="20"/>
-              </w:rPr>
-              <w:t xml:space="preserve"> it blank] </w:t>
+              <w:t xml:space="preserve">PK, if Foreign Key then FK, if not a key leave it blank] </w:t>
             </w:r>
           </w:p>
         </w:tc>
@@ -10124,6 +9653,7 @@
           <w:b/>
           <w:sz w:val="28"/>
         </w:rPr>
+        <w:lastRenderedPageBreak/>
         <w:t>9.1.2.</w:t>
       </w:r>
       <w:r>
@@ -10154,7 +9684,6 @@
           <w:sz w:val="20"/>
         </w:rPr>
       </w:pPr>
-      <w:proofErr w:type="gramStart"/>
       <w:r>
         <w:rPr>
           <w:rFonts w:ascii="Arial" w:eastAsia="Arial" w:hAnsi="Arial" w:cs="Arial"/>
@@ -10162,14 +9691,6 @@
           <w:sz w:val="20"/>
         </w:rPr>
         <w:t xml:space="preserve">9.1.2.1 </w:t>
-      </w:r>
-      <w:r>
-        <w:rPr>
-          <w:rFonts w:ascii="Arial" w:eastAsia="Arial" w:hAnsi="Arial" w:cs="Arial"/>
-          <w:b/>
-          <w:sz w:val="20"/>
-        </w:rPr>
-        <w:t xml:space="preserve"> </w:t>
       </w:r>
       <w:r>
         <w:rPr>
@@ -10178,17 +9699,7 @@
           <w:iCs/>
           <w:sz w:val="20"/>
         </w:rPr>
-        <w:t>Add</w:t>
-      </w:r>
-      <w:proofErr w:type="gramEnd"/>
-      <w:r>
-        <w:rPr>
-          <w:rFonts w:ascii="Arial" w:eastAsia="Arial" w:hAnsi="Arial" w:cs="Arial"/>
-          <w:b/>
-          <w:iCs/>
-          <w:sz w:val="20"/>
-        </w:rPr>
-        <w:t xml:space="preserve"> Friend / Follow </w:t>
+        <w:t xml:space="preserve">Add Friend / Follow </w:t>
       </w:r>
       <w:r>
         <w:rPr>
@@ -10202,92 +9713,6 @@
             <wp:extent cx="6349032" cy="4899804"/>
             <wp:effectExtent l="19050" t="0" r="0" b="0"/>
             <wp:docPr id="1" name="Picture 0" descr="Interaction_Interaction1_NewDiagram.PNG"/>
-            <wp:cNvGraphicFramePr>
-              <a:graphicFrameLocks xmlns:a="http://schemas.openxmlformats.org/drawingml/2006/main" noChangeAspect="1"/>
-            </wp:cNvGraphicFramePr>
-            <a:graphic xmlns:a="http://schemas.openxmlformats.org/drawingml/2006/main">
-              <a:graphicData uri="http://schemas.openxmlformats.org/drawingml/2006/picture">
-                <pic:pic xmlns:pic="http://schemas.openxmlformats.org/drawingml/2006/picture">
-                  <pic:nvPicPr>
-                    <pic:cNvPr id="0" name="Interaction_Interaction1_NewDiagram.PNG"/>
-                    <pic:cNvPicPr/>
-                  </pic:nvPicPr>
-                  <pic:blipFill>
-                    <a:blip r:embed="rId14"/>
-                    <a:stretch>
-                      <a:fillRect/>
-                    </a:stretch>
-                  </pic:blipFill>
-                  <pic:spPr>
-                    <a:xfrm>
-                      <a:off x="0" y="0"/>
-                      <a:ext cx="6352948" cy="4902826"/>
-                    </a:xfrm>
-                    <a:prstGeom prst="rect">
-                      <a:avLst/>
-                    </a:prstGeom>
-                  </pic:spPr>
-                </pic:pic>
-              </a:graphicData>
-            </a:graphic>
-          </wp:inline>
-        </w:drawing>
-      </w:r>
-    </w:p>
-    <w:p>
-      <w:pPr>
-        <w:spacing w:after="42"/>
-        <w:rPr>
-          <w:rFonts w:ascii="Arial" w:eastAsia="Arial" w:hAnsi="Arial" w:cs="Arial"/>
-          <w:b/>
-          <w:sz w:val="20"/>
-        </w:rPr>
-      </w:pPr>
-    </w:p>
-    <w:p>
-      <w:pPr>
-        <w:spacing w:after="42"/>
-      </w:pPr>
-    </w:p>
-    <w:p>
-      <w:pPr>
-        <w:pStyle w:val="Heading7"/>
-        <w:ind w:left="86"/>
-        <w:rPr>
-          <w:i w:val="0"/>
-        </w:rPr>
-      </w:pPr>
-      <w:proofErr w:type="gramStart"/>
-      <w:r>
-        <w:rPr>
-          <w:i w:val="0"/>
-        </w:rPr>
-        <w:t xml:space="preserve">9.1.2.2 </w:t>
-      </w:r>
-      <w:r>
-        <w:rPr>
-          <w:i w:val="0"/>
-        </w:rPr>
-        <w:t xml:space="preserve"> Make</w:t>
-      </w:r>
-      <w:proofErr w:type="gramEnd"/>
-      <w:r>
-        <w:rPr>
-          <w:i w:val="0"/>
-        </w:rPr>
-        <w:t xml:space="preserve"> Post</w:t>
-      </w:r>
-    </w:p>
-    <w:p>
-      <w:r>
-        <w:rPr>
-          <w:noProof/>
-        </w:rPr>
-        <w:drawing>
-          <wp:inline distT="0" distB="0" distL="0" distR="0">
-            <wp:extent cx="5995035" cy="5311775"/>
-            <wp:effectExtent l="19050" t="0" r="5715" b="0"/>
-            <wp:docPr id="2" name="Picture 1" descr="Interaction_Interaction1_NewDiagram.PNG"/>
             <wp:cNvGraphicFramePr>
               <a:graphicFrameLocks xmlns:a="http://schemas.openxmlformats.org/drawingml/2006/main" noChangeAspect="1"/>
             </wp:cNvGraphicFramePr>
@@ -10307,7 +9732,7 @@
                   <pic:spPr>
                     <a:xfrm>
                       <a:off x="0" y="0"/>
-                      <a:ext cx="5995035" cy="5311775"/>
+                      <a:ext cx="6352948" cy="4902826"/>
                     </a:xfrm>
                     <a:prstGeom prst="rect">
                       <a:avLst/>
@@ -10322,185 +9747,51 @@
     </w:p>
     <w:p>
       <w:pPr>
-        <w:spacing w:after="4" w:line="249" w:lineRule="auto"/>
-        <w:ind w:left="86" w:right="5" w:hanging="10"/>
-        <w:rPr>
-          <w:rFonts w:ascii="Arial" w:eastAsia="Arial" w:hAnsi="Arial" w:cs="Arial"/>
-          <w:sz w:val="20"/>
-        </w:rPr>
-      </w:pPr>
-    </w:p>
-    <w:p>
-      <w:pPr>
-        <w:spacing w:after="4" w:line="249" w:lineRule="auto"/>
-        <w:ind w:left="86" w:right="5" w:hanging="10"/>
-        <w:rPr>
-          <w:rFonts w:ascii="Arial" w:eastAsia="Arial" w:hAnsi="Arial" w:cs="Arial"/>
-          <w:sz w:val="20"/>
-        </w:rPr>
-      </w:pPr>
-    </w:p>
-    <w:p>
-      <w:pPr>
-        <w:spacing w:after="4" w:line="249" w:lineRule="auto"/>
-        <w:ind w:left="86" w:right="5" w:hanging="10"/>
-        <w:rPr>
-          <w:rFonts w:ascii="Arial" w:eastAsia="Arial" w:hAnsi="Arial" w:cs="Arial"/>
-          <w:sz w:val="20"/>
-        </w:rPr>
-      </w:pPr>
-    </w:p>
-    <w:p>
-      <w:pPr>
-        <w:spacing w:after="4" w:line="249" w:lineRule="auto"/>
-        <w:ind w:left="86" w:right="5" w:hanging="10"/>
-        <w:rPr>
-          <w:rFonts w:ascii="Arial" w:eastAsia="Arial" w:hAnsi="Arial" w:cs="Arial"/>
-          <w:sz w:val="20"/>
-        </w:rPr>
-      </w:pPr>
-    </w:p>
-    <w:p>
-      <w:pPr>
-        <w:spacing w:after="4" w:line="249" w:lineRule="auto"/>
-        <w:ind w:left="86" w:right="5" w:hanging="10"/>
-        <w:rPr>
-          <w:rFonts w:ascii="Arial" w:eastAsia="Arial" w:hAnsi="Arial" w:cs="Arial"/>
-          <w:sz w:val="20"/>
-        </w:rPr>
-      </w:pPr>
-    </w:p>
-    <w:p>
-      <w:pPr>
-        <w:spacing w:after="4" w:line="249" w:lineRule="auto"/>
-        <w:ind w:left="86" w:right="5" w:hanging="10"/>
-        <w:rPr>
-          <w:rFonts w:ascii="Arial" w:eastAsia="Arial" w:hAnsi="Arial" w:cs="Arial"/>
-          <w:sz w:val="20"/>
-        </w:rPr>
-      </w:pPr>
-    </w:p>
-    <w:p>
-      <w:pPr>
-        <w:spacing w:after="4" w:line="249" w:lineRule="auto"/>
-        <w:ind w:left="86" w:right="5" w:hanging="10"/>
-        <w:rPr>
-          <w:rFonts w:ascii="Arial" w:eastAsia="Arial" w:hAnsi="Arial" w:cs="Arial"/>
-          <w:sz w:val="20"/>
-        </w:rPr>
-      </w:pPr>
-    </w:p>
-    <w:p>
-      <w:pPr>
-        <w:spacing w:after="4" w:line="249" w:lineRule="auto"/>
-        <w:ind w:left="86" w:right="5" w:hanging="10"/>
-        <w:rPr>
-          <w:rFonts w:ascii="Arial" w:eastAsia="Arial" w:hAnsi="Arial" w:cs="Arial"/>
-          <w:sz w:val="20"/>
-        </w:rPr>
-      </w:pPr>
-    </w:p>
-    <w:p>
-      <w:pPr>
-        <w:spacing w:after="4" w:line="249" w:lineRule="auto"/>
-        <w:ind w:left="86" w:right="5" w:hanging="10"/>
-        <w:rPr>
-          <w:rFonts w:ascii="Arial" w:eastAsia="Arial" w:hAnsi="Arial" w:cs="Arial"/>
-          <w:sz w:val="20"/>
-        </w:rPr>
-      </w:pPr>
-    </w:p>
-    <w:p>
-      <w:pPr>
-        <w:spacing w:after="4" w:line="249" w:lineRule="auto"/>
-        <w:ind w:left="86" w:right="5" w:hanging="10"/>
-        <w:rPr>
-          <w:rFonts w:ascii="Arial" w:eastAsia="Arial" w:hAnsi="Arial" w:cs="Arial"/>
-          <w:sz w:val="20"/>
-        </w:rPr>
-      </w:pPr>
-    </w:p>
-    <w:p>
-      <w:pPr>
-        <w:spacing w:after="4" w:line="249" w:lineRule="auto"/>
-        <w:ind w:left="86" w:right="5" w:hanging="10"/>
-        <w:rPr>
-          <w:rFonts w:ascii="Arial" w:eastAsia="Arial" w:hAnsi="Arial" w:cs="Arial"/>
-          <w:sz w:val="20"/>
-        </w:rPr>
-      </w:pPr>
-    </w:p>
-    <w:p>
-      <w:pPr>
-        <w:spacing w:after="4" w:line="249" w:lineRule="auto"/>
-        <w:ind w:left="86" w:right="5" w:hanging="10"/>
-        <w:rPr>
-          <w:rFonts w:ascii="Arial" w:eastAsia="Arial" w:hAnsi="Arial" w:cs="Arial"/>
-          <w:sz w:val="20"/>
-        </w:rPr>
-      </w:pPr>
-    </w:p>
-    <w:p>
-      <w:pPr>
-        <w:spacing w:after="4" w:line="249" w:lineRule="auto"/>
-        <w:ind w:left="86" w:right="5" w:hanging="10"/>
-      </w:pPr>
-    </w:p>
-    <w:p>
-      <w:pPr>
         <w:spacing w:after="42"/>
-        <w:ind w:left="86" w:hanging="10"/>
-        <w:rPr>
-          <w:b/>
-          <w:bCs/>
-          <w:iCs/>
-        </w:rPr>
-      </w:pPr>
-      <w:r>
         <w:rPr>
           <w:rFonts w:ascii="Arial" w:eastAsia="Arial" w:hAnsi="Arial" w:cs="Arial"/>
           <w:b/>
           <w:sz w:val="20"/>
         </w:rPr>
-        <w:t xml:space="preserve">9.1.2.3  </w:t>
-      </w:r>
-      <w:r>
-        <w:rPr>
-          <w:i/>
-          <w:sz w:val="28"/>
-        </w:rPr>
-        <w:t xml:space="preserve"> </w:t>
-      </w:r>
-      <w:r>
-        <w:rPr>
-          <w:b/>
-          <w:bCs/>
-          <w:iCs/>
-          <w:sz w:val="28"/>
-        </w:rPr>
-        <w:t>Edit Profile</w:t>
-      </w:r>
+      </w:pPr>
     </w:p>
     <w:p>
       <w:pPr>
         <w:spacing w:after="42"/>
-        <w:ind w:left="86" w:hanging="10"/>
-        <w:rPr>
-          <w:rFonts w:ascii="Arial" w:eastAsia="Arial" w:hAnsi="Arial" w:cs="Arial"/>
-          <w:sz w:val="20"/>
-        </w:rPr>
-      </w:pPr>
-      <w:r>
-        <w:rPr>
-          <w:rFonts w:ascii="Arial" w:eastAsia="Arial" w:hAnsi="Arial" w:cs="Arial"/>
+      </w:pPr>
+    </w:p>
+    <w:p>
+      <w:pPr>
+        <w:pStyle w:val="Heading7"/>
+        <w:ind w:left="86"/>
+        <w:rPr>
+          <w:i w:val="0"/>
+        </w:rPr>
+      </w:pPr>
+      <w:r>
+        <w:rPr>
+          <w:i w:val="0"/>
+        </w:rPr>
+        <w:lastRenderedPageBreak/>
+        <w:t xml:space="preserve">9.1.2.2 </w:t>
+      </w:r>
+      <w:r>
+        <w:rPr>
+          <w:i w:val="0"/>
+        </w:rPr>
+        <w:t xml:space="preserve"> Make Post</w:t>
+      </w:r>
+    </w:p>
+    <w:p>
+      <w:r>
+        <w:rPr>
           <w:noProof/>
-          <w:sz w:val="20"/>
         </w:rPr>
         <w:drawing>
           <wp:inline distT="0" distB="0" distL="0" distR="0">
             <wp:extent cx="5995035" cy="5311775"/>
             <wp:effectExtent l="19050" t="0" r="5715" b="0"/>
-            <wp:docPr id="3" name="Picture 2" descr="Interaction_Interaction1_NewDiagram.PNG"/>
+            <wp:docPr id="2" name="Picture 1" descr="Interaction_Interaction1_NewDiagram.PNG"/>
             <wp:cNvGraphicFramePr>
               <a:graphicFrameLocks xmlns:a="http://schemas.openxmlformats.org/drawingml/2006/main" noChangeAspect="1"/>
             </wp:cNvGraphicFramePr>
@@ -10532,155 +9823,160 @@
           </wp:inline>
         </w:drawing>
       </w:r>
-      <w:r>
+    </w:p>
+    <w:p>
+      <w:pPr>
+        <w:spacing w:after="4" w:line="249" w:lineRule="auto"/>
+        <w:ind w:left="86" w:right="5" w:hanging="10"/>
         <w:rPr>
           <w:rFonts w:ascii="Arial" w:eastAsia="Arial" w:hAnsi="Arial" w:cs="Arial"/>
           <w:sz w:val="20"/>
         </w:rPr>
-        <w:t xml:space="preserve"> </w:t>
-      </w:r>
+      </w:pPr>
+    </w:p>
+    <w:p>
+      <w:pPr>
+        <w:spacing w:after="4" w:line="249" w:lineRule="auto"/>
+        <w:ind w:left="86" w:right="5" w:hanging="10"/>
+        <w:rPr>
+          <w:rFonts w:ascii="Arial" w:eastAsia="Arial" w:hAnsi="Arial" w:cs="Arial"/>
+          <w:sz w:val="20"/>
+        </w:rPr>
+      </w:pPr>
+    </w:p>
+    <w:p>
+      <w:pPr>
+        <w:spacing w:after="4" w:line="249" w:lineRule="auto"/>
+        <w:ind w:left="86" w:right="5" w:hanging="10"/>
+        <w:rPr>
+          <w:rFonts w:ascii="Arial" w:eastAsia="Arial" w:hAnsi="Arial" w:cs="Arial"/>
+          <w:sz w:val="20"/>
+        </w:rPr>
+      </w:pPr>
+    </w:p>
+    <w:p>
+      <w:pPr>
+        <w:spacing w:after="4" w:line="249" w:lineRule="auto"/>
+        <w:ind w:left="86" w:right="5" w:hanging="10"/>
+        <w:rPr>
+          <w:rFonts w:ascii="Arial" w:eastAsia="Arial" w:hAnsi="Arial" w:cs="Arial"/>
+          <w:sz w:val="20"/>
+        </w:rPr>
+      </w:pPr>
+    </w:p>
+    <w:p>
+      <w:pPr>
+        <w:spacing w:after="4" w:line="249" w:lineRule="auto"/>
+        <w:ind w:left="86" w:right="5" w:hanging="10"/>
+        <w:rPr>
+          <w:rFonts w:ascii="Arial" w:eastAsia="Arial" w:hAnsi="Arial" w:cs="Arial"/>
+          <w:sz w:val="20"/>
+        </w:rPr>
+      </w:pPr>
+    </w:p>
+    <w:p>
+      <w:pPr>
+        <w:spacing w:after="4" w:line="249" w:lineRule="auto"/>
+        <w:ind w:left="86" w:right="5" w:hanging="10"/>
+        <w:rPr>
+          <w:rFonts w:ascii="Arial" w:eastAsia="Arial" w:hAnsi="Arial" w:cs="Arial"/>
+          <w:sz w:val="20"/>
+        </w:rPr>
+      </w:pPr>
+    </w:p>
+    <w:p>
+      <w:pPr>
+        <w:spacing w:after="4" w:line="249" w:lineRule="auto"/>
+        <w:ind w:left="86" w:right="5" w:hanging="10"/>
+        <w:rPr>
+          <w:rFonts w:ascii="Arial" w:eastAsia="Arial" w:hAnsi="Arial" w:cs="Arial"/>
+          <w:sz w:val="20"/>
+        </w:rPr>
+      </w:pPr>
+    </w:p>
+    <w:p>
+      <w:pPr>
+        <w:spacing w:after="4" w:line="249" w:lineRule="auto"/>
+        <w:ind w:left="86" w:right="5" w:hanging="10"/>
+        <w:rPr>
+          <w:rFonts w:ascii="Arial" w:eastAsia="Arial" w:hAnsi="Arial" w:cs="Arial"/>
+          <w:sz w:val="20"/>
+        </w:rPr>
+      </w:pPr>
+    </w:p>
+    <w:p>
+      <w:pPr>
+        <w:spacing w:after="4" w:line="249" w:lineRule="auto"/>
+        <w:ind w:left="86" w:right="5" w:hanging="10"/>
+        <w:rPr>
+          <w:rFonts w:ascii="Arial" w:eastAsia="Arial" w:hAnsi="Arial" w:cs="Arial"/>
+          <w:sz w:val="20"/>
+        </w:rPr>
+      </w:pPr>
+    </w:p>
+    <w:p>
+      <w:pPr>
+        <w:spacing w:after="4" w:line="249" w:lineRule="auto"/>
+        <w:ind w:left="86" w:right="5" w:hanging="10"/>
+        <w:rPr>
+          <w:rFonts w:ascii="Arial" w:eastAsia="Arial" w:hAnsi="Arial" w:cs="Arial"/>
+          <w:sz w:val="20"/>
+        </w:rPr>
+      </w:pPr>
+    </w:p>
+    <w:p>
+      <w:pPr>
+        <w:spacing w:after="4" w:line="249" w:lineRule="auto"/>
+        <w:ind w:left="86" w:right="5" w:hanging="10"/>
+        <w:rPr>
+          <w:rFonts w:ascii="Arial" w:eastAsia="Arial" w:hAnsi="Arial" w:cs="Arial"/>
+          <w:sz w:val="20"/>
+        </w:rPr>
+      </w:pPr>
+    </w:p>
+    <w:p>
+      <w:pPr>
+        <w:spacing w:after="4" w:line="249" w:lineRule="auto"/>
+        <w:ind w:left="86" w:right="5" w:hanging="10"/>
+        <w:rPr>
+          <w:rFonts w:ascii="Arial" w:eastAsia="Arial" w:hAnsi="Arial" w:cs="Arial"/>
+          <w:sz w:val="20"/>
+        </w:rPr>
+      </w:pPr>
+    </w:p>
+    <w:p>
+      <w:pPr>
+        <w:spacing w:after="4" w:line="249" w:lineRule="auto"/>
+        <w:ind w:left="86" w:right="5" w:hanging="10"/>
+      </w:pPr>
     </w:p>
     <w:p>
       <w:pPr>
         <w:spacing w:after="42"/>
         <w:ind w:left="86" w:hanging="10"/>
         <w:rPr>
-          <w:rFonts w:ascii="Arial" w:eastAsia="Arial" w:hAnsi="Arial" w:cs="Arial"/>
+          <w:b/>
+          <w:bCs/>
+          <w:iCs/>
+        </w:rPr>
+      </w:pPr>
+      <w:r>
+        <w:rPr>
+          <w:rFonts w:ascii="Arial" w:eastAsia="Arial" w:hAnsi="Arial" w:cs="Arial"/>
+          <w:b/>
           <w:sz w:val="20"/>
         </w:rPr>
-      </w:pPr>
-    </w:p>
-    <w:p>
-      <w:pPr>
-        <w:spacing w:after="42"/>
-        <w:ind w:left="86" w:hanging="10"/>
-        <w:rPr>
-          <w:rFonts w:ascii="Arial" w:eastAsia="Arial" w:hAnsi="Arial" w:cs="Arial"/>
-          <w:sz w:val="20"/>
-        </w:rPr>
-      </w:pPr>
-    </w:p>
-    <w:p>
-      <w:pPr>
-        <w:spacing w:after="42"/>
-        <w:ind w:left="86" w:hanging="10"/>
-        <w:rPr>
-          <w:rFonts w:ascii="Arial" w:eastAsia="Arial" w:hAnsi="Arial" w:cs="Arial"/>
-          <w:sz w:val="20"/>
-        </w:rPr>
-      </w:pPr>
-    </w:p>
-    <w:p>
-      <w:pPr>
-        <w:spacing w:after="42"/>
-        <w:ind w:left="86" w:hanging="10"/>
-        <w:rPr>
-          <w:rFonts w:ascii="Arial" w:eastAsia="Arial" w:hAnsi="Arial" w:cs="Arial"/>
-          <w:sz w:val="20"/>
-        </w:rPr>
-      </w:pPr>
-    </w:p>
-    <w:p>
-      <w:pPr>
-        <w:spacing w:after="42"/>
-        <w:ind w:left="86" w:hanging="10"/>
-        <w:rPr>
-          <w:rFonts w:ascii="Arial" w:eastAsia="Arial" w:hAnsi="Arial" w:cs="Arial"/>
-          <w:sz w:val="20"/>
-        </w:rPr>
-      </w:pPr>
-    </w:p>
-    <w:p>
-      <w:pPr>
-        <w:spacing w:after="42"/>
-        <w:ind w:left="86" w:hanging="10"/>
-        <w:rPr>
-          <w:rFonts w:ascii="Arial" w:eastAsia="Arial" w:hAnsi="Arial" w:cs="Arial"/>
-          <w:sz w:val="20"/>
-        </w:rPr>
-      </w:pPr>
-    </w:p>
-    <w:p>
-      <w:pPr>
-        <w:spacing w:after="42"/>
-        <w:ind w:left="86" w:hanging="10"/>
-        <w:rPr>
-          <w:rFonts w:ascii="Arial" w:eastAsia="Arial" w:hAnsi="Arial" w:cs="Arial"/>
-          <w:sz w:val="20"/>
-        </w:rPr>
-      </w:pPr>
-    </w:p>
-    <w:p>
-      <w:pPr>
-        <w:spacing w:after="42"/>
-        <w:ind w:left="86" w:hanging="10"/>
-        <w:rPr>
-          <w:rFonts w:ascii="Arial" w:eastAsia="Arial" w:hAnsi="Arial" w:cs="Arial"/>
-          <w:sz w:val="20"/>
-        </w:rPr>
-      </w:pPr>
-    </w:p>
-    <w:p>
-      <w:pPr>
-        <w:spacing w:after="42"/>
-        <w:ind w:left="86" w:hanging="10"/>
-        <w:rPr>
-          <w:rFonts w:ascii="Arial" w:eastAsia="Arial" w:hAnsi="Arial" w:cs="Arial"/>
-          <w:sz w:val="20"/>
-        </w:rPr>
-      </w:pPr>
-    </w:p>
-    <w:p>
-      <w:pPr>
-        <w:spacing w:after="42"/>
-        <w:ind w:left="86" w:hanging="10"/>
-        <w:rPr>
-          <w:rFonts w:ascii="Arial" w:eastAsia="Arial" w:hAnsi="Arial" w:cs="Arial"/>
-          <w:sz w:val="20"/>
-        </w:rPr>
-      </w:pPr>
-      <w:r>
-        <w:rPr>
-          <w:rFonts w:ascii="Arial" w:eastAsia="Arial" w:hAnsi="Arial" w:cs="Arial"/>
-          <w:sz w:val="20"/>
-        </w:rPr>
-        <w:t xml:space="preserve"> </w:t>
-      </w:r>
-    </w:p>
-    <w:p>
-      <w:pPr>
-        <w:spacing w:after="42"/>
-        <w:ind w:left="86" w:hanging="10"/>
+        <w:lastRenderedPageBreak/>
+        <w:t xml:space="preserve">9.1.2.3  </w:t>
+      </w:r>
+      <w:r>
         <w:rPr>
           <w:b/>
           <w:bCs/>
           <w:iCs/>
           <w:sz w:val="28"/>
         </w:rPr>
-      </w:pPr>
-      <w:r>
-        <w:rPr>
-          <w:rFonts w:ascii="Arial" w:eastAsia="Arial" w:hAnsi="Arial" w:cs="Arial"/>
-          <w:b/>
-          <w:sz w:val="20"/>
-        </w:rPr>
-        <w:t>9.1.2.4</w:t>
-      </w:r>
-      <w:r>
-        <w:rPr>
-          <w:i/>
-          <w:sz w:val="28"/>
-        </w:rPr>
-        <w:t xml:space="preserve"> </w:t>
-      </w:r>
-      <w:r>
-        <w:rPr>
-          <w:b/>
-          <w:bCs/>
-          <w:iCs/>
-          <w:sz w:val="28"/>
-        </w:rPr>
-        <w:t>Admin Access (Panel)</w:t>
+        <w:t>Edit Profile</w:t>
       </w:r>
     </w:p>
     <w:p>
@@ -10688,23 +9984,21 @@
         <w:spacing w:after="42"/>
         <w:ind w:left="86" w:hanging="10"/>
         <w:rPr>
-          <w:b/>
-          <w:bCs/>
-          <w:iCs/>
-        </w:rPr>
-      </w:pPr>
-      <w:r>
-        <w:rPr>
-          <w:b/>
-          <w:bCs/>
-          <w:iCs/>
+          <w:rFonts w:ascii="Arial" w:eastAsia="Arial" w:hAnsi="Arial" w:cs="Arial"/>
+          <w:sz w:val="20"/>
+        </w:rPr>
+      </w:pPr>
+      <w:r>
+        <w:rPr>
+          <w:rFonts w:ascii="Arial" w:eastAsia="Arial" w:hAnsi="Arial" w:cs="Arial"/>
           <w:noProof/>
+          <w:sz w:val="20"/>
         </w:rPr>
         <w:drawing>
           <wp:inline distT="0" distB="0" distL="0" distR="0">
             <wp:extent cx="5995035" cy="5311775"/>
             <wp:effectExtent l="19050" t="0" r="5715" b="0"/>
-            <wp:docPr id="4" name="Picture 3" descr="Interaction_Interaction1_NewDiagram.PNG"/>
+            <wp:docPr id="3" name="Picture 2" descr="Interaction_Interaction1_NewDiagram.PNG"/>
             <wp:cNvGraphicFramePr>
               <a:graphicFrameLocks xmlns:a="http://schemas.openxmlformats.org/drawingml/2006/main" noChangeAspect="1"/>
             </wp:cNvGraphicFramePr>
@@ -10742,132 +10036,163 @@
         <w:spacing w:after="42"/>
         <w:ind w:left="86" w:hanging="10"/>
         <w:rPr>
+          <w:rFonts w:ascii="Arial" w:eastAsia="Arial" w:hAnsi="Arial" w:cs="Arial"/>
+          <w:sz w:val="20"/>
+        </w:rPr>
+      </w:pPr>
+    </w:p>
+    <w:p>
+      <w:pPr>
+        <w:spacing w:after="42"/>
+        <w:ind w:left="86" w:hanging="10"/>
+        <w:rPr>
+          <w:rFonts w:ascii="Arial" w:eastAsia="Arial" w:hAnsi="Arial" w:cs="Arial"/>
+          <w:sz w:val="20"/>
+        </w:rPr>
+      </w:pPr>
+    </w:p>
+    <w:p>
+      <w:pPr>
+        <w:spacing w:after="42"/>
+        <w:ind w:left="86" w:hanging="10"/>
+        <w:rPr>
+          <w:rFonts w:ascii="Arial" w:eastAsia="Arial" w:hAnsi="Arial" w:cs="Arial"/>
+          <w:sz w:val="20"/>
+        </w:rPr>
+      </w:pPr>
+    </w:p>
+    <w:p>
+      <w:pPr>
+        <w:spacing w:after="42"/>
+        <w:ind w:left="86" w:hanging="10"/>
+        <w:rPr>
+          <w:rFonts w:ascii="Arial" w:eastAsia="Arial" w:hAnsi="Arial" w:cs="Arial"/>
+          <w:sz w:val="20"/>
+        </w:rPr>
+      </w:pPr>
+    </w:p>
+    <w:p>
+      <w:pPr>
+        <w:spacing w:after="42"/>
+        <w:ind w:left="86" w:hanging="10"/>
+        <w:rPr>
+          <w:rFonts w:ascii="Arial" w:eastAsia="Arial" w:hAnsi="Arial" w:cs="Arial"/>
+          <w:sz w:val="20"/>
+        </w:rPr>
+      </w:pPr>
+    </w:p>
+    <w:p>
+      <w:pPr>
+        <w:spacing w:after="42"/>
+        <w:ind w:left="86" w:hanging="10"/>
+        <w:rPr>
+          <w:rFonts w:ascii="Arial" w:eastAsia="Arial" w:hAnsi="Arial" w:cs="Arial"/>
+          <w:sz w:val="20"/>
+        </w:rPr>
+      </w:pPr>
+    </w:p>
+    <w:p>
+      <w:pPr>
+        <w:spacing w:after="42"/>
+        <w:ind w:left="86" w:hanging="10"/>
+        <w:rPr>
+          <w:rFonts w:ascii="Arial" w:eastAsia="Arial" w:hAnsi="Arial" w:cs="Arial"/>
+          <w:sz w:val="20"/>
+        </w:rPr>
+      </w:pPr>
+    </w:p>
+    <w:p>
+      <w:pPr>
+        <w:spacing w:after="42"/>
+        <w:ind w:left="86" w:hanging="10"/>
+        <w:rPr>
+          <w:rFonts w:ascii="Arial" w:eastAsia="Arial" w:hAnsi="Arial" w:cs="Arial"/>
+          <w:sz w:val="20"/>
+        </w:rPr>
+      </w:pPr>
+    </w:p>
+    <w:p>
+      <w:pPr>
+        <w:spacing w:after="42"/>
+        <w:ind w:left="86" w:hanging="10"/>
+        <w:rPr>
+          <w:rFonts w:ascii="Arial" w:eastAsia="Arial" w:hAnsi="Arial" w:cs="Arial"/>
+          <w:sz w:val="20"/>
+        </w:rPr>
+      </w:pPr>
+    </w:p>
+    <w:p>
+      <w:pPr>
+        <w:spacing w:after="42"/>
+        <w:ind w:left="86" w:hanging="10"/>
+        <w:rPr>
+          <w:rFonts w:ascii="Arial" w:eastAsia="Arial" w:hAnsi="Arial" w:cs="Arial"/>
+          <w:sz w:val="20"/>
+        </w:rPr>
+      </w:pPr>
+    </w:p>
+    <w:p>
+      <w:pPr>
+        <w:spacing w:after="42"/>
+        <w:ind w:left="86" w:hanging="10"/>
+        <w:rPr>
+          <w:rFonts w:ascii="Arial" w:eastAsia="Arial" w:hAnsi="Arial" w:cs="Arial"/>
+          <w:sz w:val="20"/>
+        </w:rPr>
+      </w:pPr>
+    </w:p>
+    <w:p>
+      <w:pPr>
+        <w:spacing w:after="42"/>
+        <w:ind w:left="86" w:hanging="10"/>
+        <w:rPr>
           <w:b/>
           <w:bCs/>
           <w:iCs/>
-        </w:rPr>
-      </w:pPr>
-    </w:p>
-    <w:p>
-      <w:pPr>
-        <w:spacing w:after="306"/>
-        <w:ind w:left="91"/>
+          <w:sz w:val="28"/>
+        </w:rPr>
+      </w:pPr>
+      <w:r>
         <w:rPr>
           <w:rFonts w:ascii="Arial" w:eastAsia="Arial" w:hAnsi="Arial" w:cs="Arial"/>
           <w:b/>
           <w:sz w:val="20"/>
         </w:rPr>
-      </w:pPr>
-    </w:p>
-    <w:p>
-      <w:pPr>
-        <w:spacing w:after="306"/>
-        <w:ind w:left="91"/>
-        <w:rPr>
-          <w:rFonts w:ascii="Arial" w:eastAsia="Arial" w:hAnsi="Arial" w:cs="Arial"/>
+        <w:lastRenderedPageBreak/>
+        <w:t>9.1.2.4</w:t>
+      </w:r>
+      <w:r>
+        <w:rPr>
           <w:b/>
-          <w:sz w:val="20"/>
-        </w:rPr>
-      </w:pPr>
-    </w:p>
-    <w:p>
-      <w:pPr>
-        <w:spacing w:after="306"/>
-        <w:ind w:left="91"/>
-        <w:rPr>
-          <w:rFonts w:ascii="Arial" w:eastAsia="Arial" w:hAnsi="Arial" w:cs="Arial"/>
+          <w:bCs/>
+          <w:iCs/>
+          <w:sz w:val="28"/>
+        </w:rPr>
+        <w:t>Admin Access (Panel)</w:t>
+      </w:r>
+    </w:p>
+    <w:p>
+      <w:pPr>
+        <w:spacing w:after="42"/>
+        <w:ind w:left="86" w:hanging="10"/>
+        <w:rPr>
           <w:b/>
-          <w:sz w:val="20"/>
-        </w:rPr>
-      </w:pPr>
-    </w:p>
-    <w:p>
-      <w:pPr>
-        <w:spacing w:after="306"/>
-        <w:ind w:left="91"/>
-        <w:rPr>
-          <w:rFonts w:ascii="Arial" w:eastAsia="Arial" w:hAnsi="Arial" w:cs="Arial"/>
+          <w:bCs/>
+          <w:iCs/>
+        </w:rPr>
+      </w:pPr>
+      <w:r>
+        <w:rPr>
           <w:b/>
-          <w:sz w:val="20"/>
-        </w:rPr>
-      </w:pPr>
-    </w:p>
-    <w:p>
-      <w:pPr>
-        <w:spacing w:after="306"/>
-        <w:ind w:left="91"/>
-        <w:rPr>
-          <w:rFonts w:ascii="Arial" w:eastAsia="Arial" w:hAnsi="Arial" w:cs="Arial"/>
-          <w:b/>
-          <w:sz w:val="20"/>
-        </w:rPr>
-      </w:pPr>
-    </w:p>
-    <w:p>
-      <w:pPr>
-        <w:spacing w:after="306"/>
-        <w:ind w:left="91"/>
-        <w:rPr>
-          <w:rFonts w:ascii="Arial" w:eastAsia="Arial" w:hAnsi="Arial" w:cs="Arial"/>
-          <w:b/>
-          <w:sz w:val="20"/>
-        </w:rPr>
-      </w:pPr>
-    </w:p>
-    <w:p>
-      <w:pPr>
-        <w:spacing w:after="306"/>
-        <w:ind w:left="91"/>
-        <w:rPr>
-          <w:rFonts w:ascii="Arial" w:eastAsia="Arial" w:hAnsi="Arial" w:cs="Arial"/>
-          <w:b/>
-          <w:sz w:val="20"/>
-        </w:rPr>
-      </w:pPr>
-      <w:proofErr w:type="gramStart"/>
-      <w:r>
-        <w:rPr>
-          <w:rFonts w:ascii="Arial" w:eastAsia="Arial" w:hAnsi="Arial" w:cs="Arial"/>
-          <w:b/>
-          <w:sz w:val="20"/>
-        </w:rPr>
-        <w:t>9.1.2.5  Browse</w:t>
-      </w:r>
-      <w:proofErr w:type="gramEnd"/>
-      <w:r>
-        <w:rPr>
-          <w:rFonts w:ascii="Arial" w:eastAsia="Arial" w:hAnsi="Arial" w:cs="Arial"/>
-          <w:b/>
-          <w:sz w:val="20"/>
-        </w:rPr>
-        <w:t xml:space="preserve"> Newsfeed</w:t>
-      </w:r>
-    </w:p>
-    <w:p>
-      <w:pPr>
-        <w:spacing w:after="306"/>
-        <w:ind w:left="91"/>
-        <w:rPr>
-          <w:rFonts w:ascii="Arial" w:eastAsia="Arial" w:hAnsi="Arial" w:cs="Arial"/>
-          <w:b/>
-          <w:sz w:val="20"/>
-        </w:rPr>
-      </w:pPr>
-    </w:p>
-    <w:p>
-      <w:pPr>
-        <w:spacing w:after="306"/>
-        <w:ind w:left="91"/>
-      </w:pPr>
-      <w:r>
-        <w:rPr>
+          <w:bCs/>
+          <w:iCs/>
           <w:noProof/>
         </w:rPr>
         <w:drawing>
           <wp:inline distT="0" distB="0" distL="0" distR="0">
             <wp:extent cx="5995035" cy="5311775"/>
             <wp:effectExtent l="19050" t="0" r="5715" b="0"/>
-            <wp:docPr id="5" name="Picture 4" descr="Interaction_Interaction1_NewDiagram.PNG"/>
+            <wp:docPr id="4" name="Picture 3" descr="Interaction_Interaction1_NewDiagram.PNG"/>
             <wp:cNvGraphicFramePr>
               <a:graphicFrameLocks xmlns:a="http://schemas.openxmlformats.org/drawingml/2006/main" noChangeAspect="1"/>
             </wp:cNvGraphicFramePr>
@@ -10902,61 +10227,330 @@
     </w:p>
     <w:p>
       <w:pPr>
+        <w:spacing w:after="42"/>
+        <w:ind w:left="86" w:hanging="10"/>
+        <w:rPr>
+          <w:b/>
+          <w:bCs/>
+          <w:iCs/>
+        </w:rPr>
+      </w:pPr>
+    </w:p>
+    <w:p>
+      <w:pPr>
+        <w:spacing w:after="306"/>
+        <w:ind w:left="91"/>
+        <w:rPr>
+          <w:rFonts w:ascii="Arial" w:eastAsia="Arial" w:hAnsi="Arial" w:cs="Arial"/>
+          <w:b/>
+          <w:sz w:val="20"/>
+        </w:rPr>
+      </w:pPr>
+    </w:p>
+    <w:p>
+      <w:pPr>
+        <w:spacing w:after="306"/>
+        <w:ind w:left="91"/>
+        <w:rPr>
+          <w:rFonts w:ascii="Arial" w:eastAsia="Arial" w:hAnsi="Arial" w:cs="Arial"/>
+          <w:b/>
+          <w:sz w:val="20"/>
+        </w:rPr>
+      </w:pPr>
+    </w:p>
+    <w:p>
+      <w:pPr>
+        <w:spacing w:after="306"/>
+        <w:ind w:left="91"/>
+        <w:rPr>
+          <w:rFonts w:ascii="Arial" w:eastAsia="Arial" w:hAnsi="Arial" w:cs="Arial"/>
+          <w:b/>
+          <w:sz w:val="20"/>
+        </w:rPr>
+      </w:pPr>
+    </w:p>
+    <w:p>
+      <w:pPr>
+        <w:spacing w:after="306"/>
+        <w:ind w:left="91"/>
+        <w:rPr>
+          <w:rFonts w:ascii="Arial" w:eastAsia="Arial" w:hAnsi="Arial" w:cs="Arial"/>
+          <w:b/>
+          <w:sz w:val="20"/>
+        </w:rPr>
+      </w:pPr>
+    </w:p>
+    <w:p>
+      <w:pPr>
+        <w:spacing w:after="306"/>
+        <w:ind w:left="91"/>
+        <w:rPr>
+          <w:rFonts w:ascii="Arial" w:eastAsia="Arial" w:hAnsi="Arial" w:cs="Arial"/>
+          <w:b/>
+          <w:sz w:val="20"/>
+        </w:rPr>
+      </w:pPr>
+    </w:p>
+    <w:p>
+      <w:pPr>
+        <w:spacing w:after="306"/>
+        <w:ind w:left="91"/>
+        <w:rPr>
+          <w:rFonts w:ascii="Arial" w:eastAsia="Arial" w:hAnsi="Arial" w:cs="Arial"/>
+          <w:b/>
+          <w:sz w:val="20"/>
+        </w:rPr>
+      </w:pPr>
+    </w:p>
+    <w:p>
+      <w:pPr>
+        <w:spacing w:after="306"/>
+        <w:ind w:left="91"/>
+        <w:rPr>
+          <w:rFonts w:ascii="Arial" w:eastAsia="Arial" w:hAnsi="Arial" w:cs="Arial"/>
+          <w:b/>
+          <w:sz w:val="20"/>
+        </w:rPr>
+      </w:pPr>
+      <w:r>
+        <w:rPr>
+          <w:rFonts w:ascii="Arial" w:eastAsia="Arial" w:hAnsi="Arial" w:cs="Arial"/>
+          <w:b/>
+          <w:sz w:val="20"/>
+        </w:rPr>
+        <w:lastRenderedPageBreak/>
+        <w:t>9.1.2.5  Browse Newsfeed</w:t>
+      </w:r>
+    </w:p>
+    <w:p>
+      <w:pPr>
+        <w:spacing w:after="306"/>
+        <w:ind w:left="91"/>
+        <w:rPr>
+          <w:rFonts w:ascii="Arial" w:eastAsia="Arial" w:hAnsi="Arial" w:cs="Arial"/>
+          <w:b/>
+          <w:sz w:val="20"/>
+        </w:rPr>
+      </w:pPr>
+    </w:p>
+    <w:p>
+      <w:pPr>
+        <w:spacing w:after="306"/>
+        <w:ind w:left="91"/>
+      </w:pPr>
+      <w:r>
+        <w:rPr>
+          <w:noProof/>
+        </w:rPr>
+        <w:drawing>
+          <wp:inline distT="0" distB="0" distL="0" distR="0">
+            <wp:extent cx="5995035" cy="5311775"/>
+            <wp:effectExtent l="19050" t="0" r="5715" b="0"/>
+            <wp:docPr id="5" name="Picture 4" descr="Interaction_Interaction1_NewDiagram.PNG"/>
+            <wp:cNvGraphicFramePr>
+              <a:graphicFrameLocks xmlns:a="http://schemas.openxmlformats.org/drawingml/2006/main" noChangeAspect="1"/>
+            </wp:cNvGraphicFramePr>
+            <a:graphic xmlns:a="http://schemas.openxmlformats.org/drawingml/2006/main">
+              <a:graphicData uri="http://schemas.openxmlformats.org/drawingml/2006/picture">
+                <pic:pic xmlns:pic="http://schemas.openxmlformats.org/drawingml/2006/picture">
+                  <pic:nvPicPr>
+                    <pic:cNvPr id="0" name="Interaction_Interaction1_NewDiagram.PNG"/>
+                    <pic:cNvPicPr/>
+                  </pic:nvPicPr>
+                  <pic:blipFill>
+                    <a:blip r:embed="rId19"/>
+                    <a:stretch>
+                      <a:fillRect/>
+                    </a:stretch>
+                  </pic:blipFill>
+                  <pic:spPr>
+                    <a:xfrm>
+                      <a:off x="0" y="0"/>
+                      <a:ext cx="5995035" cy="5311775"/>
+                    </a:xfrm>
+                    <a:prstGeom prst="rect">
+                      <a:avLst/>
+                    </a:prstGeom>
+                  </pic:spPr>
+                </pic:pic>
+              </a:graphicData>
+            </a:graphic>
+          </wp:inline>
+        </w:drawing>
+      </w:r>
+    </w:p>
+    <w:p>
+      <w:pPr>
         <w:tabs>
           <w:tab w:val="center" w:pos="2150"/>
         </w:tabs>
         <w:spacing w:after="141"/>
-      </w:pPr>
-      <w:r>
         <w:rPr>
           <w:rFonts w:ascii="Times New Roman" w:eastAsia="Times New Roman" w:hAnsi="Times New Roman" w:cs="Times New Roman"/>
           <w:b/>
           <w:sz w:val="28"/>
         </w:rPr>
-        <w:t>9.1.3.</w:t>
-      </w:r>
-      <w:r>
-        <w:rPr>
-          <w:rFonts w:ascii="Arial" w:eastAsia="Arial" w:hAnsi="Arial" w:cs="Arial"/>
-          <w:b/>
-          <w:sz w:val="28"/>
-        </w:rPr>
-        <w:tab/>
-      </w:r>
-      <w:r>
+      </w:pPr>
+    </w:p>
+    <w:p>
+      <w:pPr>
+        <w:tabs>
+          <w:tab w:val="center" w:pos="2150"/>
+        </w:tabs>
+        <w:spacing w:after="141"/>
         <w:rPr>
           <w:rFonts w:ascii="Times New Roman" w:eastAsia="Times New Roman" w:hAnsi="Times New Roman" w:cs="Times New Roman"/>
           <w:b/>
           <w:sz w:val="28"/>
         </w:rPr>
-        <w:t xml:space="preserve">State Diagram </w:t>
+      </w:pPr>
+    </w:p>
+    <w:p>
+      <w:pPr>
+        <w:tabs>
+          <w:tab w:val="center" w:pos="2150"/>
+        </w:tabs>
+        <w:spacing w:after="141"/>
+        <w:rPr>
+          <w:rFonts w:ascii="Times New Roman" w:eastAsia="Times New Roman" w:hAnsi="Times New Roman" w:cs="Times New Roman"/>
+          <w:b/>
+          <w:sz w:val="28"/>
+        </w:rPr>
+      </w:pPr>
+    </w:p>
+    <w:p>
+      <w:pPr>
+        <w:tabs>
+          <w:tab w:val="center" w:pos="2150"/>
+        </w:tabs>
+        <w:spacing w:after="141"/>
+        <w:rPr>
+          <w:rFonts w:ascii="Times New Roman" w:eastAsia="Times New Roman" w:hAnsi="Times New Roman" w:cs="Times New Roman"/>
+          <w:b/>
+          <w:sz w:val="28"/>
+        </w:rPr>
+      </w:pPr>
+    </w:p>
+    <w:p>
+      <w:pPr>
+        <w:tabs>
+          <w:tab w:val="center" w:pos="2150"/>
+        </w:tabs>
+        <w:spacing w:after="141"/>
+        <w:rPr>
+          <w:rFonts w:ascii="Times New Roman" w:eastAsia="Times New Roman" w:hAnsi="Times New Roman" w:cs="Times New Roman"/>
+          <w:b/>
+          <w:sz w:val="28"/>
+        </w:rPr>
+      </w:pPr>
+    </w:p>
+    <w:p>
+      <w:pPr>
+        <w:tabs>
+          <w:tab w:val="center" w:pos="2150"/>
+        </w:tabs>
+        <w:spacing w:after="141"/>
+      </w:pPr>
+      <w:r>
+        <w:rPr>
+          <w:rFonts w:ascii="Times New Roman" w:eastAsia="Times New Roman" w:hAnsi="Times New Roman" w:cs="Times New Roman"/>
+          <w:b/>
+          <w:sz w:val="28"/>
+        </w:rPr>
+        <w:lastRenderedPageBreak/>
+        <w:t>9.1.3.</w:t>
+      </w:r>
+      <w:r>
+        <w:rPr>
+          <w:rFonts w:ascii="Arial" w:eastAsia="Arial" w:hAnsi="Arial" w:cs="Arial"/>
+          <w:b/>
+          <w:sz w:val="28"/>
+        </w:rPr>
+        <w:tab/>
+      </w:r>
+      <w:r>
+        <w:rPr>
+          <w:rFonts w:ascii="Times New Roman" w:eastAsia="Times New Roman" w:hAnsi="Times New Roman" w:cs="Times New Roman"/>
+          <w:b/>
+          <w:sz w:val="28"/>
+        </w:rPr>
+        <w:t>State Diagram</w:t>
       </w:r>
     </w:p>
     <w:p>
       <w:pPr>
         <w:spacing w:after="42"/>
         <w:ind w:left="86" w:hanging="10"/>
-      </w:pPr>
-      <w:r>
         <w:rPr>
           <w:rFonts w:ascii="Arial" w:eastAsia="Arial" w:hAnsi="Arial" w:cs="Arial"/>
           <w:b/>
           <w:sz w:val="20"/>
         </w:rPr>
-        <w:t>9.1.3.1 &lt;State Diagram 1&gt;</w:t>
-      </w:r>
-    </w:p>
-    <w:p>
-      <w:pPr>
-        <w:spacing w:after="234" w:line="249" w:lineRule="auto"/>
-        <w:ind w:left="86" w:right="5" w:hanging="10"/>
-      </w:pPr>
-      <w:r>
-        <w:rPr>
-          <w:rFonts w:ascii="Arial" w:eastAsia="Arial" w:hAnsi="Arial" w:cs="Arial"/>
+      </w:pPr>
+    </w:p>
+    <w:p>
+      <w:pPr>
+        <w:spacing w:after="42"/>
+        <w:ind w:left="86" w:hanging="10"/>
+        <w:rPr>
+          <w:rFonts w:ascii="Arial" w:eastAsia="Arial" w:hAnsi="Arial" w:cs="Arial"/>
+          <w:b/>
           <w:sz w:val="20"/>
         </w:rPr>
-        <w:t xml:space="preserve">[Diagram &amp; Explanation of diagram]  </w:t>
+      </w:pPr>
+      <w:r>
+        <w:rPr>
+          <w:rFonts w:ascii="Arial" w:eastAsia="Arial" w:hAnsi="Arial" w:cs="Arial"/>
+          <w:b/>
+          <w:sz w:val="20"/>
+        </w:rPr>
+        <w:t xml:space="preserve">9.1.3.1 </w:t>
+      </w:r>
+    </w:p>
+    <w:p>
+      <w:pPr>
+        <w:spacing w:after="42"/>
+        <w:ind w:left="86" w:hanging="10"/>
+      </w:pPr>
+      <w:r>
+        <w:rPr>
+          <w:noProof/>
+        </w:rPr>
+        <w:drawing>
+          <wp:inline distT="0" distB="0" distL="0" distR="0">
+            <wp:extent cx="4906060" cy="3143689"/>
+            <wp:effectExtent l="19050" t="0" r="8840" b="0"/>
+            <wp:docPr id="6" name="Picture 5" descr="state add friend.PNG"/>
+            <wp:cNvGraphicFramePr>
+              <a:graphicFrameLocks xmlns:a="http://schemas.openxmlformats.org/drawingml/2006/main" noChangeAspect="1"/>
+            </wp:cNvGraphicFramePr>
+            <a:graphic xmlns:a="http://schemas.openxmlformats.org/drawingml/2006/main">
+              <a:graphicData uri="http://schemas.openxmlformats.org/drawingml/2006/picture">
+                <pic:pic xmlns:pic="http://schemas.openxmlformats.org/drawingml/2006/picture">
+                  <pic:nvPicPr>
+                    <pic:cNvPr id="0" name="state add friend.PNG"/>
+                    <pic:cNvPicPr/>
+                  </pic:nvPicPr>
+                  <pic:blipFill>
+                    <a:blip r:embed="rId20"/>
+                    <a:stretch>
+                      <a:fillRect/>
+                    </a:stretch>
+                  </pic:blipFill>
+                  <pic:spPr>
+                    <a:xfrm>
+                      <a:off x="0" y="0"/>
+                      <a:ext cx="4906060" cy="3143689"/>
+                    </a:xfrm>
+                    <a:prstGeom prst="rect">
+                      <a:avLst/>
+                    </a:prstGeom>
+                  </pic:spPr>
+                </pic:pic>
+              </a:graphicData>
+            </a:graphic>
+          </wp:inline>
+        </w:drawing>
       </w:r>
     </w:p>
     <w:p>
@@ -10971,105 +10565,174 @@
         <w:rPr>
           <w:i w:val="0"/>
         </w:rPr>
-        <w:t>9.1.3.2 &lt;State Diagram 2&gt;</w:t>
-      </w:r>
-    </w:p>
-    <w:p>
-      <w:pPr>
-        <w:spacing w:after="4" w:line="249" w:lineRule="auto"/>
-        <w:ind w:left="86" w:right="5" w:hanging="10"/>
-      </w:pPr>
-      <w:r>
-        <w:rPr>
-          <w:rFonts w:ascii="Arial" w:eastAsia="Arial" w:hAnsi="Arial" w:cs="Arial"/>
-          <w:sz w:val="20"/>
-        </w:rPr>
-        <w:t xml:space="preserve">[Diagram &amp; Explanation of diagram]  </w:t>
-      </w:r>
-    </w:p>
-    <w:p>
-      <w:pPr>
-        <w:spacing w:after="0"/>
-        <w:ind w:left="91"/>
-      </w:pPr>
-    </w:p>
-    <w:p>
-      <w:pPr>
-        <w:spacing w:after="4" w:line="249" w:lineRule="auto"/>
-        <w:ind w:left="86" w:right="5" w:hanging="10"/>
-      </w:pPr>
-      <w:r>
-        <w:rPr>
-          <w:rFonts w:ascii="Arial" w:eastAsia="Arial" w:hAnsi="Arial" w:cs="Arial"/>
-          <w:sz w:val="20"/>
-        </w:rPr>
-        <w:t xml:space="preserve">. </w:t>
-      </w:r>
-    </w:p>
-    <w:p>
-      <w:pPr>
-        <w:spacing w:after="4" w:line="249" w:lineRule="auto"/>
-        <w:ind w:left="86" w:right="5" w:hanging="10"/>
-      </w:pPr>
-      <w:r>
-        <w:rPr>
-          <w:rFonts w:ascii="Arial" w:eastAsia="Arial" w:hAnsi="Arial" w:cs="Arial"/>
-          <w:sz w:val="20"/>
-        </w:rPr>
-        <w:t xml:space="preserve">. </w:t>
-      </w:r>
-    </w:p>
-    <w:p>
-      <w:pPr>
-        <w:spacing w:after="234" w:line="249" w:lineRule="auto"/>
-        <w:ind w:left="86" w:right="5" w:hanging="10"/>
-      </w:pPr>
-      <w:r>
-        <w:rPr>
-          <w:rFonts w:ascii="Arial" w:eastAsia="Arial" w:hAnsi="Arial" w:cs="Arial"/>
-          <w:sz w:val="20"/>
-        </w:rPr>
-        <w:t xml:space="preserve">. </w:t>
-      </w:r>
-    </w:p>
-    <w:p>
-      <w:pPr>
-        <w:spacing w:after="265" w:line="302" w:lineRule="auto"/>
-        <w:ind w:left="86" w:right="6008" w:hanging="10"/>
-      </w:pPr>
-      <w:r>
-        <w:rPr>
-          <w:rFonts w:ascii="Arial" w:eastAsia="Arial" w:hAnsi="Arial" w:cs="Arial"/>
-          <w:b/>
-          <w:sz w:val="20"/>
-        </w:rPr>
-        <w:t>9.1.3.3 &lt;State Diagram n</w:t>
-      </w:r>
-      <w:proofErr w:type="gramStart"/>
-      <w:r>
-        <w:rPr>
-          <w:rFonts w:ascii="Arial" w:eastAsia="Arial" w:hAnsi="Arial" w:cs="Arial"/>
-          <w:b/>
-          <w:sz w:val="20"/>
-        </w:rPr>
-        <w:t>&gt;</w:t>
-      </w:r>
-      <w:r>
-        <w:rPr>
-          <w:rFonts w:ascii="Arial" w:eastAsia="Arial" w:hAnsi="Arial" w:cs="Arial"/>
-          <w:sz w:val="20"/>
-        </w:rPr>
-        <w:t>[</w:t>
-      </w:r>
-      <w:proofErr w:type="gramEnd"/>
-      <w:r>
-        <w:rPr>
-          <w:rFonts w:ascii="Arial" w:eastAsia="Arial" w:hAnsi="Arial" w:cs="Arial"/>
-          <w:sz w:val="20"/>
-        </w:rPr>
-        <w:t xml:space="preserve">Diagram &amp; Explanation of diagram]  </w:t>
-      </w:r>
-    </w:p>
+        <w:t xml:space="preserve">9.1.3.2 </w:t>
+      </w:r>
+    </w:p>
+    <w:p>
+      <w:r>
+        <w:rPr>
+          <w:noProof/>
+        </w:rPr>
+        <w:drawing>
+          <wp:inline distT="0" distB="0" distL="0" distR="0">
+            <wp:extent cx="5995035" cy="2453640"/>
+            <wp:effectExtent l="19050" t="0" r="5715" b="0"/>
+            <wp:docPr id="7" name="Picture 6" descr="state make post.PNG"/>
+            <wp:cNvGraphicFramePr>
+              <a:graphicFrameLocks xmlns:a="http://schemas.openxmlformats.org/drawingml/2006/main" noChangeAspect="1"/>
+            </wp:cNvGraphicFramePr>
+            <a:graphic xmlns:a="http://schemas.openxmlformats.org/drawingml/2006/main">
+              <a:graphicData uri="http://schemas.openxmlformats.org/drawingml/2006/picture">
+                <pic:pic xmlns:pic="http://schemas.openxmlformats.org/drawingml/2006/picture">
+                  <pic:nvPicPr>
+                    <pic:cNvPr id="0" name="state make post.PNG"/>
+                    <pic:cNvPicPr/>
+                  </pic:nvPicPr>
+                  <pic:blipFill>
+                    <a:blip r:embed="rId21"/>
+                    <a:stretch>
+                      <a:fillRect/>
+                    </a:stretch>
+                  </pic:blipFill>
+                  <pic:spPr>
+                    <a:xfrm>
+                      <a:off x="0" y="0"/>
+                      <a:ext cx="5995035" cy="2453640"/>
+                    </a:xfrm>
+                    <a:prstGeom prst="rect">
+                      <a:avLst/>
+                    </a:prstGeom>
+                  </pic:spPr>
+                </pic:pic>
+              </a:graphicData>
+            </a:graphic>
+          </wp:inline>
+        </w:drawing>
+      </w:r>
+    </w:p>
+    <w:p/>
+    <w:p/>
+    <w:p>
+      <w:pPr>
+        <w:pStyle w:val="Heading7"/>
+        <w:ind w:left="86"/>
+      </w:pPr>
+      <w:r>
+        <w:lastRenderedPageBreak/>
+        <w:t xml:space="preserve">9.1.3.3 </w:t>
+      </w:r>
+    </w:p>
+    <w:p>
+      <w:r>
+        <w:rPr>
+          <w:noProof/>
+        </w:rPr>
+        <w:drawing>
+          <wp:inline distT="0" distB="0" distL="0" distR="0">
+            <wp:extent cx="5995035" cy="2655570"/>
+            <wp:effectExtent l="19050" t="0" r="5715" b="0"/>
+            <wp:docPr id="8" name="Picture 7" descr="state edit profile.PNG"/>
+            <wp:cNvGraphicFramePr>
+              <a:graphicFrameLocks xmlns:a="http://schemas.openxmlformats.org/drawingml/2006/main" noChangeAspect="1"/>
+            </wp:cNvGraphicFramePr>
+            <a:graphic xmlns:a="http://schemas.openxmlformats.org/drawingml/2006/main">
+              <a:graphicData uri="http://schemas.openxmlformats.org/drawingml/2006/picture">
+                <pic:pic xmlns:pic="http://schemas.openxmlformats.org/drawingml/2006/picture">
+                  <pic:nvPicPr>
+                    <pic:cNvPr id="0" name="state edit profile.PNG"/>
+                    <pic:cNvPicPr/>
+                  </pic:nvPicPr>
+                  <pic:blipFill>
+                    <a:blip r:embed="rId22"/>
+                    <a:stretch>
+                      <a:fillRect/>
+                    </a:stretch>
+                  </pic:blipFill>
+                  <pic:spPr>
+                    <a:xfrm>
+                      <a:off x="0" y="0"/>
+                      <a:ext cx="5995035" cy="2655570"/>
+                    </a:xfrm>
+                    <a:prstGeom prst="rect">
+                      <a:avLst/>
+                    </a:prstGeom>
+                  </pic:spPr>
+                </pic:pic>
+              </a:graphicData>
+            </a:graphic>
+          </wp:inline>
+        </w:drawing>
+      </w:r>
+    </w:p>
+    <w:p>
+      <w:pPr>
+        <w:pStyle w:val="Heading7"/>
+        <w:ind w:left="86"/>
+      </w:pPr>
+    </w:p>
+    <w:p>
+      <w:pPr>
+        <w:pStyle w:val="Heading7"/>
+        <w:ind w:left="86"/>
+      </w:pPr>
+      <w:r>
+        <w:t>9.1.3.4</w:t>
+      </w:r>
+    </w:p>
+    <w:p>
+      <w:r>
+        <w:rPr>
+          <w:noProof/>
+        </w:rPr>
+        <w:drawing>
+          <wp:inline distT="0" distB="0" distL="0" distR="0">
+            <wp:extent cx="5995035" cy="2654300"/>
+            <wp:effectExtent l="19050" t="0" r="5715" b="0"/>
+            <wp:docPr id="9" name="Picture 8" descr="state delete friend.PNG"/>
+            <wp:cNvGraphicFramePr>
+              <a:graphicFrameLocks xmlns:a="http://schemas.openxmlformats.org/drawingml/2006/main" noChangeAspect="1"/>
+            </wp:cNvGraphicFramePr>
+            <a:graphic xmlns:a="http://schemas.openxmlformats.org/drawingml/2006/main">
+              <a:graphicData uri="http://schemas.openxmlformats.org/drawingml/2006/picture">
+                <pic:pic xmlns:pic="http://schemas.openxmlformats.org/drawingml/2006/picture">
+                  <pic:nvPicPr>
+                    <pic:cNvPr id="0" name="state delete friend.PNG"/>
+                    <pic:cNvPicPr/>
+                  </pic:nvPicPr>
+                  <pic:blipFill>
+                    <a:blip r:embed="rId23"/>
+                    <a:stretch>
+                      <a:fillRect/>
+                    </a:stretch>
+                  </pic:blipFill>
+                  <pic:spPr>
+                    <a:xfrm>
+                      <a:off x="0" y="0"/>
+                      <a:ext cx="5995035" cy="2654300"/>
+                    </a:xfrm>
+                    <a:prstGeom prst="rect">
+                      <a:avLst/>
+                    </a:prstGeom>
+                  </pic:spPr>
+                </pic:pic>
+              </a:graphicData>
+            </a:graphic>
+          </wp:inline>
+        </w:drawing>
+      </w:r>
+    </w:p>
+    <w:p>
+      <w:pPr>
+        <w:pStyle w:val="Heading7"/>
+        <w:ind w:left="86"/>
+      </w:pPr>
+      <w:r>
+        <w:t xml:space="preserve"> </w:t>
+      </w:r>
+    </w:p>
+    <w:p/>
+    <w:p/>
+    <w:p/>
     <w:p>
       <w:pPr>
         <w:tabs>
@@ -11126,6 +10789,7 @@
           <w:rFonts w:ascii="Arial" w:eastAsia="Arial" w:hAnsi="Arial" w:cs="Arial"/>
           <w:sz w:val="20"/>
         </w:rPr>
+        <w:lastRenderedPageBreak/>
         <w:t xml:space="preserve">[Diagram &amp; Explanation of diagram]  </w:t>
       </w:r>
     </w:p>
@@ -11234,6 +10898,7 @@
         <w:rPr>
           <w:i w:val="0"/>
         </w:rPr>
+        <w:lastRenderedPageBreak/>
         <w:t xml:space="preserve">11. Appendices </w:t>
       </w:r>
       <w:bookmarkEnd w:id="35"/>
@@ -11252,12 +10917,12 @@
       </w:r>
     </w:p>
     <w:sectPr>
-      <w:headerReference w:type="even" r:id="rId19"/>
-      <w:headerReference w:type="default" r:id="rId20"/>
-      <w:footerReference w:type="even" r:id="rId21"/>
-      <w:footerReference w:type="default" r:id="rId22"/>
-      <w:headerReference w:type="first" r:id="rId23"/>
-      <w:footerReference w:type="first" r:id="rId24"/>
+      <w:headerReference w:type="even" r:id="rId24"/>
+      <w:headerReference w:type="default" r:id="rId25"/>
+      <w:footerReference w:type="even" r:id="rId26"/>
+      <w:footerReference w:type="default" r:id="rId27"/>
+      <w:headerReference w:type="first" r:id="rId28"/>
+      <w:footerReference w:type="first" r:id="rId29"/>
       <w:pgSz w:w="12240" w:h="15840"/>
       <w:pgMar w:top="1442" w:right="1450" w:bottom="1645" w:left="1349" w:header="755" w:footer="725" w:gutter="0"/>
       <w:cols w:space="720"/>
@@ -11268,8 +10933,8 @@
 </file>
 
 <file path=word/endnotes.xml><?xml version="1.0" encoding="utf-8"?>
-<w:endnotes xmlns:wpc="http://schemas.microsoft.com/office/word/2010/wordprocessingCanvas" xmlns:cx="http://schemas.microsoft.com/office/drawing/2014/chartex" xmlns:cx1="http://schemas.microsoft.com/office/drawing/2015/9/8/chartex" xmlns:cx2="http://schemas.microsoft.com/office/drawing/2015/10/21/chartex" xmlns:cx3="http://schemas.microsoft.com/office/drawing/2016/5/9/chartex" xmlns:cx4="http://schemas.microsoft.com/office/drawing/2016/5/10/chartex" xmlns:cx5="http://schemas.microsoft.com/office/drawing/2016/5/11/chartex" xmlns:cx6="http://schemas.microsoft.com/office/drawing/2016/5/12/chartex" xmlns:cx7="http://schemas.microsoft.com/office/drawing/2016/5/13/chartex" xmlns:cx8="http://schemas.microsoft.com/office/drawing/2016/5/14/chartex" xmlns:mc="http://schemas.openxmlformats.org/markup-compatibility/2006" xmlns:aink="http://schemas.microsoft.com/office/drawing/2016/ink" xmlns:am3d="http://schemas.microsoft.com/office/drawing/2017/model3d" xmlns:o="urn:schemas-microsoft-com:office:office" xmlns:r="http://schemas.openxmlformats.org/officeDocument/2006/relationships" xmlns:m="http://schemas.openxmlformats.org/officeDocument/2006/math" xmlns:v="urn:schemas-microsoft-com:vml" xmlns:wp14="http://schemas.microsoft.com/office/word/2010/wordprocessingDrawing" xmlns:wp="http://schemas.openxmlformats.org/drawingml/2006/wordprocessingDrawing" xmlns:w10="urn:schemas-microsoft-com:office:word" xmlns:w="http://schemas.openxmlformats.org/wordprocessingml/2006/main" xmlns:w14="http://schemas.microsoft.com/office/word/2010/wordml" xmlns:w15="http://schemas.microsoft.com/office/word/2012/wordml" xmlns:w16cid="http://schemas.microsoft.com/office/word/2016/wordml/cid" xmlns:w16se="http://schemas.microsoft.com/office/word/2015/wordml/symex" xmlns:wpg="http://schemas.microsoft.com/office/word/2010/wordprocessingGroup" xmlns:wpi="http://schemas.microsoft.com/office/word/2010/wordprocessingInk" xmlns:wne="http://schemas.microsoft.com/office/word/2006/wordml" xmlns:wps="http://schemas.microsoft.com/office/word/2010/wordprocessingShape" mc:Ignorable="w14 w15 w16se w16cid wp14">
-  <w:endnote w:type="separator" w:id="-1">
+<w:endnotes xmlns:ve="http://schemas.openxmlformats.org/markup-compatibility/2006" xmlns:o="urn:schemas-microsoft-com:office:office" xmlns:r="http://schemas.openxmlformats.org/officeDocument/2006/relationships" xmlns:m="http://schemas.openxmlformats.org/officeDocument/2006/math" xmlns:v="urn:schemas-microsoft-com:vml" xmlns:wp="http://schemas.openxmlformats.org/drawingml/2006/wordprocessingDrawing" xmlns:w10="urn:schemas-microsoft-com:office:word" xmlns:w="http://schemas.openxmlformats.org/wordprocessingml/2006/main" xmlns:wne="http://schemas.microsoft.com/office/word/2006/wordml">
+  <w:endnote w:type="separator" w:id="0">
     <w:p>
       <w:pPr>
         <w:spacing w:after="0" w:line="240" w:lineRule="auto"/>
@@ -11279,7 +10944,7 @@
       </w:r>
     </w:p>
   </w:endnote>
-  <w:endnote w:type="continuationSeparator" w:id="0">
+  <w:endnote w:type="continuationSeparator" w:id="1">
     <w:p>
       <w:pPr>
         <w:spacing w:after="0" w:line="240" w:lineRule="auto"/>
@@ -11293,7 +10958,7 @@
 </file>
 
 <file path=word/footer1.xml><?xml version="1.0" encoding="utf-8"?>
-<w:ftr xmlns:wpc="http://schemas.microsoft.com/office/word/2010/wordprocessingCanvas" xmlns:cx="http://schemas.microsoft.com/office/drawing/2014/chartex" xmlns:cx1="http://schemas.microsoft.com/office/drawing/2015/9/8/chartex" xmlns:cx2="http://schemas.microsoft.com/office/drawing/2015/10/21/chartex" xmlns:cx3="http://schemas.microsoft.com/office/drawing/2016/5/9/chartex" xmlns:cx4="http://schemas.microsoft.com/office/drawing/2016/5/10/chartex" xmlns:cx5="http://schemas.microsoft.com/office/drawing/2016/5/11/chartex" xmlns:cx6="http://schemas.microsoft.com/office/drawing/2016/5/12/chartex" xmlns:cx7="http://schemas.microsoft.com/office/drawing/2016/5/13/chartex" xmlns:cx8="http://schemas.microsoft.com/office/drawing/2016/5/14/chartex" xmlns:mc="http://schemas.openxmlformats.org/markup-compatibility/2006" xmlns:aink="http://schemas.microsoft.com/office/drawing/2016/ink" xmlns:am3d="http://schemas.microsoft.com/office/drawing/2017/model3d" xmlns:o="urn:schemas-microsoft-com:office:office" xmlns:r="http://schemas.openxmlformats.org/officeDocument/2006/relationships" xmlns:m="http://schemas.openxmlformats.org/officeDocument/2006/math" xmlns:v="urn:schemas-microsoft-com:vml" xmlns:wp14="http://schemas.microsoft.com/office/word/2010/wordprocessingDrawing" xmlns:wp="http://schemas.openxmlformats.org/drawingml/2006/wordprocessingDrawing" xmlns:w10="urn:schemas-microsoft-com:office:word" xmlns:w="http://schemas.openxmlformats.org/wordprocessingml/2006/main" xmlns:w14="http://schemas.microsoft.com/office/word/2010/wordml" xmlns:w15="http://schemas.microsoft.com/office/word/2012/wordml" xmlns:w16cid="http://schemas.microsoft.com/office/word/2016/wordml/cid" xmlns:w16se="http://schemas.microsoft.com/office/word/2015/wordml/symex" xmlns:wpg="http://schemas.microsoft.com/office/word/2010/wordprocessingGroup" xmlns:wpi="http://schemas.microsoft.com/office/word/2010/wordprocessingInk" xmlns:wne="http://schemas.microsoft.com/office/word/2006/wordml" xmlns:wps="http://schemas.microsoft.com/office/word/2010/wordprocessingShape" mc:Ignorable="w14 w15 w16se w16cid wp14">
+<w:ftr xmlns:ve="http://schemas.openxmlformats.org/markup-compatibility/2006" xmlns:o="urn:schemas-microsoft-com:office:office" xmlns:r="http://schemas.openxmlformats.org/officeDocument/2006/relationships" xmlns:m="http://schemas.openxmlformats.org/officeDocument/2006/math" xmlns:v="urn:schemas-microsoft-com:vml" xmlns:wp="http://schemas.openxmlformats.org/drawingml/2006/wordprocessingDrawing" xmlns:w10="urn:schemas-microsoft-com:office:word" xmlns:w="http://schemas.openxmlformats.org/wordprocessingml/2006/main" xmlns:wne="http://schemas.microsoft.com/office/word/2006/wordml">
   <w:p>
     <w:pPr>
       <w:tabs>
@@ -11383,41 +11048,15 @@
       </w:rPr>
       <w:t xml:space="preserve"> of </w:t>
     </w:r>
-    <w:r>
-      <w:rPr>
-        <w:rFonts w:ascii="Tahoma" w:eastAsia="Tahoma" w:hAnsi="Tahoma" w:cs="Tahoma"/>
-        <w:sz w:val="17"/>
-      </w:rPr>
-      <w:fldChar w:fldCharType="begin"/>
-    </w:r>
-    <w:r>
-      <w:rPr>
-        <w:rFonts w:ascii="Tahoma" w:eastAsia="Tahoma" w:hAnsi="Tahoma" w:cs="Tahoma"/>
-        <w:sz w:val="17"/>
-      </w:rPr>
-      <w:instrText xml:space="preserve"> NUMPAGES   \* MERGEFORMAT </w:instrText>
-    </w:r>
-    <w:r>
-      <w:rPr>
-        <w:rFonts w:ascii="Tahoma" w:eastAsia="Tahoma" w:hAnsi="Tahoma" w:cs="Tahoma"/>
-        <w:sz w:val="17"/>
-      </w:rPr>
-      <w:fldChar w:fldCharType="separate"/>
-    </w:r>
-    <w:r>
-      <w:rPr>
-        <w:rFonts w:ascii="Tahoma" w:eastAsia="Tahoma" w:hAnsi="Tahoma" w:cs="Tahoma"/>
-        <w:sz w:val="17"/>
-      </w:rPr>
-      <w:t>17</w:t>
-    </w:r>
-    <w:r>
-      <w:rPr>
-        <w:rFonts w:ascii="Tahoma" w:eastAsia="Tahoma" w:hAnsi="Tahoma" w:cs="Tahoma"/>
-        <w:sz w:val="17"/>
-      </w:rPr>
-      <w:fldChar w:fldCharType="end"/>
-    </w:r>
+    <w:fldSimple w:instr=" NUMPAGES   \* MERGEFORMAT ">
+      <w:r>
+        <w:rPr>
+          <w:rFonts w:ascii="Tahoma" w:eastAsia="Tahoma" w:hAnsi="Tahoma" w:cs="Tahoma"/>
+          <w:sz w:val="17"/>
+        </w:rPr>
+        <w:t>17</w:t>
+      </w:r>
+    </w:fldSimple>
   </w:p>
   <w:p>
     <w:pPr>
@@ -11435,7 +11074,7 @@
 </file>
 
 <file path=word/footer2.xml><?xml version="1.0" encoding="utf-8"?>
-<w:ftr xmlns:wpc="http://schemas.microsoft.com/office/word/2010/wordprocessingCanvas" xmlns:cx="http://schemas.microsoft.com/office/drawing/2014/chartex" xmlns:cx1="http://schemas.microsoft.com/office/drawing/2015/9/8/chartex" xmlns:cx2="http://schemas.microsoft.com/office/drawing/2015/10/21/chartex" xmlns:cx3="http://schemas.microsoft.com/office/drawing/2016/5/9/chartex" xmlns:cx4="http://schemas.microsoft.com/office/drawing/2016/5/10/chartex" xmlns:cx5="http://schemas.microsoft.com/office/drawing/2016/5/11/chartex" xmlns:cx6="http://schemas.microsoft.com/office/drawing/2016/5/12/chartex" xmlns:cx7="http://schemas.microsoft.com/office/drawing/2016/5/13/chartex" xmlns:cx8="http://schemas.microsoft.com/office/drawing/2016/5/14/chartex" xmlns:mc="http://schemas.openxmlformats.org/markup-compatibility/2006" xmlns:aink="http://schemas.microsoft.com/office/drawing/2016/ink" xmlns:am3d="http://schemas.microsoft.com/office/drawing/2017/model3d" xmlns:o="urn:schemas-microsoft-com:office:office" xmlns:r="http://schemas.openxmlformats.org/officeDocument/2006/relationships" xmlns:m="http://schemas.openxmlformats.org/officeDocument/2006/math" xmlns:v="urn:schemas-microsoft-com:vml" xmlns:wp14="http://schemas.microsoft.com/office/word/2010/wordprocessingDrawing" xmlns:wp="http://schemas.openxmlformats.org/drawingml/2006/wordprocessingDrawing" xmlns:w10="urn:schemas-microsoft-com:office:word" xmlns:w="http://schemas.openxmlformats.org/wordprocessingml/2006/main" xmlns:w14="http://schemas.microsoft.com/office/word/2010/wordml" xmlns:w15="http://schemas.microsoft.com/office/word/2012/wordml" xmlns:w16cid="http://schemas.microsoft.com/office/word/2016/wordml/cid" xmlns:w16se="http://schemas.microsoft.com/office/word/2015/wordml/symex" xmlns:wpg="http://schemas.microsoft.com/office/word/2010/wordprocessingGroup" xmlns:wpi="http://schemas.microsoft.com/office/word/2010/wordprocessingInk" xmlns:wne="http://schemas.microsoft.com/office/word/2006/wordml" xmlns:wps="http://schemas.microsoft.com/office/word/2010/wordprocessingShape" mc:Ignorable="w14 w15 w16se w16cid wp14">
+<w:ftr xmlns:ve="http://schemas.openxmlformats.org/markup-compatibility/2006" xmlns:o="urn:schemas-microsoft-com:office:office" xmlns:r="http://schemas.openxmlformats.org/officeDocument/2006/relationships" xmlns:m="http://schemas.openxmlformats.org/officeDocument/2006/math" xmlns:v="urn:schemas-microsoft-com:vml" xmlns:wp="http://schemas.openxmlformats.org/drawingml/2006/wordprocessingDrawing" xmlns:w10="urn:schemas-microsoft-com:office:word" xmlns:w="http://schemas.openxmlformats.org/wordprocessingml/2006/main" xmlns:wne="http://schemas.microsoft.com/office/word/2006/wordml">
   <w:p>
     <w:pPr>
       <w:tabs>
@@ -11510,7 +11149,7 @@
         <w:noProof/>
         <w:sz w:val="17"/>
       </w:rPr>
-      <w:t>12</w:t>
+      <w:t>13</w:t>
     </w:r>
     <w:r>
       <w:rPr>
@@ -11526,46 +11165,16 @@
       </w:rPr>
       <w:t xml:space="preserve"> of </w:t>
     </w:r>
-    <w:r>
-      <w:rPr>
-        <w:rFonts w:ascii="Tahoma" w:eastAsia="Tahoma" w:hAnsi="Tahoma" w:cs="Tahoma"/>
-        <w:noProof/>
-        <w:sz w:val="17"/>
-      </w:rPr>
-      <w:fldChar w:fldCharType="begin"/>
-    </w:r>
-    <w:r>
-      <w:rPr>
-        <w:rFonts w:ascii="Tahoma" w:eastAsia="Tahoma" w:hAnsi="Tahoma" w:cs="Tahoma"/>
-        <w:noProof/>
-        <w:sz w:val="17"/>
-      </w:rPr>
-      <w:instrText xml:space="preserve"> NUMPAGES   \* MERGEFORMAT </w:instrText>
-    </w:r>
-    <w:r>
-      <w:rPr>
-        <w:rFonts w:ascii="Tahoma" w:eastAsia="Tahoma" w:hAnsi="Tahoma" w:cs="Tahoma"/>
-        <w:noProof/>
-        <w:sz w:val="17"/>
-      </w:rPr>
-      <w:fldChar w:fldCharType="separate"/>
-    </w:r>
-    <w:r>
-      <w:rPr>
-        <w:rFonts w:ascii="Tahoma" w:eastAsia="Tahoma" w:hAnsi="Tahoma" w:cs="Tahoma"/>
-        <w:noProof/>
-        <w:sz w:val="17"/>
-      </w:rPr>
-      <w:t>22</w:t>
-    </w:r>
-    <w:r>
-      <w:rPr>
-        <w:rFonts w:ascii="Tahoma" w:eastAsia="Tahoma" w:hAnsi="Tahoma" w:cs="Tahoma"/>
-        <w:noProof/>
-        <w:sz w:val="17"/>
-      </w:rPr>
-      <w:fldChar w:fldCharType="end"/>
-    </w:r>
+    <w:fldSimple w:instr=" NUMPAGES   \* MERGEFORMAT ">
+      <w:r>
+        <w:rPr>
+          <w:rFonts w:ascii="Tahoma" w:eastAsia="Tahoma" w:hAnsi="Tahoma" w:cs="Tahoma"/>
+          <w:noProof/>
+          <w:sz w:val="17"/>
+        </w:rPr>
+        <w:t>25</w:t>
+      </w:r>
+    </w:fldSimple>
   </w:p>
   <w:p>
     <w:pPr>
@@ -11583,7 +11192,7 @@
 </file>
 
 <file path=word/footer3.xml><?xml version="1.0" encoding="utf-8"?>
-<w:ftr xmlns:wpc="http://schemas.microsoft.com/office/word/2010/wordprocessingCanvas" xmlns:cx="http://schemas.microsoft.com/office/drawing/2014/chartex" xmlns:cx1="http://schemas.microsoft.com/office/drawing/2015/9/8/chartex" xmlns:cx2="http://schemas.microsoft.com/office/drawing/2015/10/21/chartex" xmlns:cx3="http://schemas.microsoft.com/office/drawing/2016/5/9/chartex" xmlns:cx4="http://schemas.microsoft.com/office/drawing/2016/5/10/chartex" xmlns:cx5="http://schemas.microsoft.com/office/drawing/2016/5/11/chartex" xmlns:cx6="http://schemas.microsoft.com/office/drawing/2016/5/12/chartex" xmlns:cx7="http://schemas.microsoft.com/office/drawing/2016/5/13/chartex" xmlns:cx8="http://schemas.microsoft.com/office/drawing/2016/5/14/chartex" xmlns:mc="http://schemas.openxmlformats.org/markup-compatibility/2006" xmlns:aink="http://schemas.microsoft.com/office/drawing/2016/ink" xmlns:am3d="http://schemas.microsoft.com/office/drawing/2017/model3d" xmlns:o="urn:schemas-microsoft-com:office:office" xmlns:r="http://schemas.openxmlformats.org/officeDocument/2006/relationships" xmlns:m="http://schemas.openxmlformats.org/officeDocument/2006/math" xmlns:v="urn:schemas-microsoft-com:vml" xmlns:wp14="http://schemas.microsoft.com/office/word/2010/wordprocessingDrawing" xmlns:wp="http://schemas.openxmlformats.org/drawingml/2006/wordprocessingDrawing" xmlns:w10="urn:schemas-microsoft-com:office:word" xmlns:w="http://schemas.openxmlformats.org/wordprocessingml/2006/main" xmlns:w14="http://schemas.microsoft.com/office/word/2010/wordml" xmlns:w15="http://schemas.microsoft.com/office/word/2012/wordml" xmlns:w16cid="http://schemas.microsoft.com/office/word/2016/wordml/cid" xmlns:w16se="http://schemas.microsoft.com/office/word/2015/wordml/symex" xmlns:wpg="http://schemas.microsoft.com/office/word/2010/wordprocessingGroup" xmlns:wpi="http://schemas.microsoft.com/office/word/2010/wordprocessingInk" xmlns:wne="http://schemas.microsoft.com/office/word/2006/wordml" xmlns:wps="http://schemas.microsoft.com/office/word/2010/wordprocessingShape" mc:Ignorable="w14 w15 w16se w16cid wp14">
+<w:ftr xmlns:ve="http://schemas.openxmlformats.org/markup-compatibility/2006" xmlns:o="urn:schemas-microsoft-com:office:office" xmlns:r="http://schemas.openxmlformats.org/officeDocument/2006/relationships" xmlns:m="http://schemas.openxmlformats.org/officeDocument/2006/math" xmlns:v="urn:schemas-microsoft-com:vml" xmlns:wp="http://schemas.openxmlformats.org/drawingml/2006/wordprocessingDrawing" xmlns:w10="urn:schemas-microsoft-com:office:word" xmlns:w="http://schemas.openxmlformats.org/wordprocessingml/2006/main" xmlns:wne="http://schemas.microsoft.com/office/word/2006/wordml">
   <w:p>
     <w:pPr>
       <w:tabs>
@@ -11673,41 +11282,15 @@
       </w:rPr>
       <w:t xml:space="preserve"> of </w:t>
     </w:r>
-    <w:r>
-      <w:rPr>
-        <w:rFonts w:ascii="Tahoma" w:eastAsia="Tahoma" w:hAnsi="Tahoma" w:cs="Tahoma"/>
-        <w:sz w:val="17"/>
-      </w:rPr>
-      <w:fldChar w:fldCharType="begin"/>
-    </w:r>
-    <w:r>
-      <w:rPr>
-        <w:rFonts w:ascii="Tahoma" w:eastAsia="Tahoma" w:hAnsi="Tahoma" w:cs="Tahoma"/>
-        <w:sz w:val="17"/>
-      </w:rPr>
-      <w:instrText xml:space="preserve"> NUMPAGES   \* MERGEFORMAT </w:instrText>
-    </w:r>
-    <w:r>
-      <w:rPr>
-        <w:rFonts w:ascii="Tahoma" w:eastAsia="Tahoma" w:hAnsi="Tahoma" w:cs="Tahoma"/>
-        <w:sz w:val="17"/>
-      </w:rPr>
-      <w:fldChar w:fldCharType="separate"/>
-    </w:r>
-    <w:r>
-      <w:rPr>
-        <w:rFonts w:ascii="Tahoma" w:eastAsia="Tahoma" w:hAnsi="Tahoma" w:cs="Tahoma"/>
-        <w:sz w:val="17"/>
-      </w:rPr>
-      <w:t>17</w:t>
-    </w:r>
-    <w:r>
-      <w:rPr>
-        <w:rFonts w:ascii="Tahoma" w:eastAsia="Tahoma" w:hAnsi="Tahoma" w:cs="Tahoma"/>
-        <w:sz w:val="17"/>
-      </w:rPr>
-      <w:fldChar w:fldCharType="end"/>
-    </w:r>
+    <w:fldSimple w:instr=" NUMPAGES   \* MERGEFORMAT ">
+      <w:r>
+        <w:rPr>
+          <w:rFonts w:ascii="Tahoma" w:eastAsia="Tahoma" w:hAnsi="Tahoma" w:cs="Tahoma"/>
+          <w:sz w:val="17"/>
+        </w:rPr>
+        <w:t>17</w:t>
+      </w:r>
+    </w:fldSimple>
   </w:p>
   <w:p>
     <w:pPr>
@@ -11726,7 +11309,7 @@
 </file>
 
 <file path=word/footer4.xml><?xml version="1.0" encoding="utf-8"?>
-<w:ftr xmlns:wpc="http://schemas.microsoft.com/office/word/2010/wordprocessingCanvas" xmlns:cx="http://schemas.microsoft.com/office/drawing/2014/chartex" xmlns:cx1="http://schemas.microsoft.com/office/drawing/2015/9/8/chartex" xmlns:cx2="http://schemas.microsoft.com/office/drawing/2015/10/21/chartex" xmlns:cx3="http://schemas.microsoft.com/office/drawing/2016/5/9/chartex" xmlns:cx4="http://schemas.microsoft.com/office/drawing/2016/5/10/chartex" xmlns:cx5="http://schemas.microsoft.com/office/drawing/2016/5/11/chartex" xmlns:cx6="http://schemas.microsoft.com/office/drawing/2016/5/12/chartex" xmlns:cx7="http://schemas.microsoft.com/office/drawing/2016/5/13/chartex" xmlns:cx8="http://schemas.microsoft.com/office/drawing/2016/5/14/chartex" xmlns:mc="http://schemas.openxmlformats.org/markup-compatibility/2006" xmlns:aink="http://schemas.microsoft.com/office/drawing/2016/ink" xmlns:am3d="http://schemas.microsoft.com/office/drawing/2017/model3d" xmlns:o="urn:schemas-microsoft-com:office:office" xmlns:r="http://schemas.openxmlformats.org/officeDocument/2006/relationships" xmlns:m="http://schemas.openxmlformats.org/officeDocument/2006/math" xmlns:v="urn:schemas-microsoft-com:vml" xmlns:wp14="http://schemas.microsoft.com/office/word/2010/wordprocessingDrawing" xmlns:wp="http://schemas.openxmlformats.org/drawingml/2006/wordprocessingDrawing" xmlns:w10="urn:schemas-microsoft-com:office:word" xmlns:w="http://schemas.openxmlformats.org/wordprocessingml/2006/main" xmlns:w14="http://schemas.microsoft.com/office/word/2010/wordml" xmlns:w15="http://schemas.microsoft.com/office/word/2012/wordml" xmlns:w16cid="http://schemas.microsoft.com/office/word/2016/wordml/cid" xmlns:w16se="http://schemas.microsoft.com/office/word/2015/wordml/symex" xmlns:wpg="http://schemas.microsoft.com/office/word/2010/wordprocessingGroup" xmlns:wpi="http://schemas.microsoft.com/office/word/2010/wordprocessingInk" xmlns:wne="http://schemas.microsoft.com/office/word/2006/wordml" xmlns:wps="http://schemas.microsoft.com/office/word/2010/wordprocessingShape" mc:Ignorable="w14 w15 w16se w16cid wp14">
+<w:ftr xmlns:ve="http://schemas.openxmlformats.org/markup-compatibility/2006" xmlns:o="urn:schemas-microsoft-com:office:office" xmlns:r="http://schemas.openxmlformats.org/officeDocument/2006/relationships" xmlns:m="http://schemas.openxmlformats.org/officeDocument/2006/math" xmlns:v="urn:schemas-microsoft-com:vml" xmlns:wp="http://schemas.openxmlformats.org/drawingml/2006/wordprocessingDrawing" xmlns:w10="urn:schemas-microsoft-com:office:word" xmlns:w="http://schemas.openxmlformats.org/wordprocessingml/2006/main" xmlns:wne="http://schemas.microsoft.com/office/word/2006/wordml">
   <w:p>
     <w:pPr>
       <w:tabs>
@@ -11801,7 +11384,7 @@
         <w:noProof/>
         <w:sz w:val="17"/>
       </w:rPr>
-      <w:t>21</w:t>
+      <w:t>26</w:t>
     </w:r>
     <w:r>
       <w:rPr>
@@ -11817,46 +11400,16 @@
       </w:rPr>
       <w:t xml:space="preserve"> of </w:t>
     </w:r>
-    <w:r>
-      <w:rPr>
-        <w:rFonts w:ascii="Tahoma" w:eastAsia="Tahoma" w:hAnsi="Tahoma" w:cs="Tahoma"/>
-        <w:noProof/>
-        <w:sz w:val="17"/>
-      </w:rPr>
-      <w:fldChar w:fldCharType="begin"/>
-    </w:r>
-    <w:r>
-      <w:rPr>
-        <w:rFonts w:ascii="Tahoma" w:eastAsia="Tahoma" w:hAnsi="Tahoma" w:cs="Tahoma"/>
-        <w:noProof/>
-        <w:sz w:val="17"/>
-      </w:rPr>
-      <w:instrText xml:space="preserve"> NUMPAGES   \* MERGEFORMAT </w:instrText>
-    </w:r>
-    <w:r>
-      <w:rPr>
-        <w:rFonts w:ascii="Tahoma" w:eastAsia="Tahoma" w:hAnsi="Tahoma" w:cs="Tahoma"/>
-        <w:noProof/>
-        <w:sz w:val="17"/>
-      </w:rPr>
-      <w:fldChar w:fldCharType="separate"/>
-    </w:r>
-    <w:r>
-      <w:rPr>
-        <w:rFonts w:ascii="Tahoma" w:eastAsia="Tahoma" w:hAnsi="Tahoma" w:cs="Tahoma"/>
-        <w:noProof/>
-        <w:sz w:val="17"/>
-      </w:rPr>
-      <w:t>23</w:t>
-    </w:r>
-    <w:r>
-      <w:rPr>
-        <w:rFonts w:ascii="Tahoma" w:eastAsia="Tahoma" w:hAnsi="Tahoma" w:cs="Tahoma"/>
-        <w:noProof/>
-        <w:sz w:val="17"/>
-      </w:rPr>
-      <w:fldChar w:fldCharType="end"/>
-    </w:r>
+    <w:fldSimple w:instr=" NUMPAGES   \* MERGEFORMAT ">
+      <w:r>
+        <w:rPr>
+          <w:rFonts w:ascii="Tahoma" w:eastAsia="Tahoma" w:hAnsi="Tahoma" w:cs="Tahoma"/>
+          <w:noProof/>
+          <w:sz w:val="17"/>
+        </w:rPr>
+        <w:t>26</w:t>
+      </w:r>
+    </w:fldSimple>
   </w:p>
   <w:p>
     <w:pPr>
@@ -11875,7 +11428,7 @@
 </file>
 
 <file path=word/footer5.xml><?xml version="1.0" encoding="utf-8"?>
-<w:ftr xmlns:wpc="http://schemas.microsoft.com/office/word/2010/wordprocessingCanvas" xmlns:cx="http://schemas.microsoft.com/office/drawing/2014/chartex" xmlns:cx1="http://schemas.microsoft.com/office/drawing/2015/9/8/chartex" xmlns:cx2="http://schemas.microsoft.com/office/drawing/2015/10/21/chartex" xmlns:cx3="http://schemas.microsoft.com/office/drawing/2016/5/9/chartex" xmlns:cx4="http://schemas.microsoft.com/office/drawing/2016/5/10/chartex" xmlns:cx5="http://schemas.microsoft.com/office/drawing/2016/5/11/chartex" xmlns:cx6="http://schemas.microsoft.com/office/drawing/2016/5/12/chartex" xmlns:cx7="http://schemas.microsoft.com/office/drawing/2016/5/13/chartex" xmlns:cx8="http://schemas.microsoft.com/office/drawing/2016/5/14/chartex" xmlns:mc="http://schemas.openxmlformats.org/markup-compatibility/2006" xmlns:aink="http://schemas.microsoft.com/office/drawing/2016/ink" xmlns:am3d="http://schemas.microsoft.com/office/drawing/2017/model3d" xmlns:o="urn:schemas-microsoft-com:office:office" xmlns:r="http://schemas.openxmlformats.org/officeDocument/2006/relationships" xmlns:m="http://schemas.openxmlformats.org/officeDocument/2006/math" xmlns:v="urn:schemas-microsoft-com:vml" xmlns:wp14="http://schemas.microsoft.com/office/word/2010/wordprocessingDrawing" xmlns:wp="http://schemas.openxmlformats.org/drawingml/2006/wordprocessingDrawing" xmlns:w10="urn:schemas-microsoft-com:office:word" xmlns:w="http://schemas.openxmlformats.org/wordprocessingml/2006/main" xmlns:w14="http://schemas.microsoft.com/office/word/2010/wordml" xmlns:w15="http://schemas.microsoft.com/office/word/2012/wordml" xmlns:w16cid="http://schemas.microsoft.com/office/word/2016/wordml/cid" xmlns:w16se="http://schemas.microsoft.com/office/word/2015/wordml/symex" xmlns:wpg="http://schemas.microsoft.com/office/word/2010/wordprocessingGroup" xmlns:wpi="http://schemas.microsoft.com/office/word/2010/wordprocessingInk" xmlns:wne="http://schemas.microsoft.com/office/word/2006/wordml" xmlns:wps="http://schemas.microsoft.com/office/word/2010/wordprocessingShape" mc:Ignorable="w14 w15 w16se w16cid wp14">
+<w:ftr xmlns:ve="http://schemas.openxmlformats.org/markup-compatibility/2006" xmlns:o="urn:schemas-microsoft-com:office:office" xmlns:r="http://schemas.openxmlformats.org/officeDocument/2006/relationships" xmlns:m="http://schemas.openxmlformats.org/officeDocument/2006/math" xmlns:v="urn:schemas-microsoft-com:vml" xmlns:wp="http://schemas.openxmlformats.org/drawingml/2006/wordprocessingDrawing" xmlns:w10="urn:schemas-microsoft-com:office:word" xmlns:w="http://schemas.openxmlformats.org/wordprocessingml/2006/main" xmlns:wne="http://schemas.microsoft.com/office/word/2006/wordml">
   <w:p>
     <w:pPr>
       <w:tabs>
@@ -11950,7 +11503,7 @@
         <w:noProof/>
         <w:sz w:val="17"/>
       </w:rPr>
-      <w:t>13</w:t>
+      <w:t>14</w:t>
     </w:r>
     <w:r>
       <w:rPr>
@@ -11966,46 +11519,16 @@
       </w:rPr>
       <w:t xml:space="preserve"> of </w:t>
     </w:r>
-    <w:r>
-      <w:rPr>
-        <w:rFonts w:ascii="Tahoma" w:eastAsia="Tahoma" w:hAnsi="Tahoma" w:cs="Tahoma"/>
-        <w:noProof/>
-        <w:sz w:val="17"/>
-      </w:rPr>
-      <w:fldChar w:fldCharType="begin"/>
-    </w:r>
-    <w:r>
-      <w:rPr>
-        <w:rFonts w:ascii="Tahoma" w:eastAsia="Tahoma" w:hAnsi="Tahoma" w:cs="Tahoma"/>
-        <w:noProof/>
-        <w:sz w:val="17"/>
-      </w:rPr>
-      <w:instrText xml:space="preserve"> NUMPAGES   \* MERGEFORMAT </w:instrText>
-    </w:r>
-    <w:r>
-      <w:rPr>
-        <w:rFonts w:ascii="Tahoma" w:eastAsia="Tahoma" w:hAnsi="Tahoma" w:cs="Tahoma"/>
-        <w:noProof/>
-        <w:sz w:val="17"/>
-      </w:rPr>
-      <w:fldChar w:fldCharType="separate"/>
-    </w:r>
-    <w:r>
-      <w:rPr>
-        <w:rFonts w:ascii="Tahoma" w:eastAsia="Tahoma" w:hAnsi="Tahoma" w:cs="Tahoma"/>
-        <w:noProof/>
-        <w:sz w:val="17"/>
-      </w:rPr>
-      <w:t>22</w:t>
-    </w:r>
-    <w:r>
-      <w:rPr>
-        <w:rFonts w:ascii="Tahoma" w:eastAsia="Tahoma" w:hAnsi="Tahoma" w:cs="Tahoma"/>
-        <w:noProof/>
-        <w:sz w:val="17"/>
-      </w:rPr>
-      <w:fldChar w:fldCharType="end"/>
-    </w:r>
+    <w:fldSimple w:instr=" NUMPAGES   \* MERGEFORMAT ">
+      <w:r>
+        <w:rPr>
+          <w:rFonts w:ascii="Tahoma" w:eastAsia="Tahoma" w:hAnsi="Tahoma" w:cs="Tahoma"/>
+          <w:noProof/>
+          <w:sz w:val="17"/>
+        </w:rPr>
+        <w:t>25</w:t>
+      </w:r>
+    </w:fldSimple>
   </w:p>
   <w:p>
     <w:pPr>
@@ -12024,8 +11547,8 @@
 </file>
 
 <file path=word/footnotes.xml><?xml version="1.0" encoding="utf-8"?>
-<w:footnotes xmlns:wpc="http://schemas.microsoft.com/office/word/2010/wordprocessingCanvas" xmlns:cx="http://schemas.microsoft.com/office/drawing/2014/chartex" xmlns:cx1="http://schemas.microsoft.com/office/drawing/2015/9/8/chartex" xmlns:cx2="http://schemas.microsoft.com/office/drawing/2015/10/21/chartex" xmlns:cx3="http://schemas.microsoft.com/office/drawing/2016/5/9/chartex" xmlns:cx4="http://schemas.microsoft.com/office/drawing/2016/5/10/chartex" xmlns:cx5="http://schemas.microsoft.com/office/drawing/2016/5/11/chartex" xmlns:cx6="http://schemas.microsoft.com/office/drawing/2016/5/12/chartex" xmlns:cx7="http://schemas.microsoft.com/office/drawing/2016/5/13/chartex" xmlns:cx8="http://schemas.microsoft.com/office/drawing/2016/5/14/chartex" xmlns:mc="http://schemas.openxmlformats.org/markup-compatibility/2006" xmlns:aink="http://schemas.microsoft.com/office/drawing/2016/ink" xmlns:am3d="http://schemas.microsoft.com/office/drawing/2017/model3d" xmlns:o="urn:schemas-microsoft-com:office:office" xmlns:r="http://schemas.openxmlformats.org/officeDocument/2006/relationships" xmlns:m="http://schemas.openxmlformats.org/officeDocument/2006/math" xmlns:v="urn:schemas-microsoft-com:vml" xmlns:wp14="http://schemas.microsoft.com/office/word/2010/wordprocessingDrawing" xmlns:wp="http://schemas.openxmlformats.org/drawingml/2006/wordprocessingDrawing" xmlns:w10="urn:schemas-microsoft-com:office:word" xmlns:w="http://schemas.openxmlformats.org/wordprocessingml/2006/main" xmlns:w14="http://schemas.microsoft.com/office/word/2010/wordml" xmlns:w15="http://schemas.microsoft.com/office/word/2012/wordml" xmlns:w16cid="http://schemas.microsoft.com/office/word/2016/wordml/cid" xmlns:w16se="http://schemas.microsoft.com/office/word/2015/wordml/symex" xmlns:wpg="http://schemas.microsoft.com/office/word/2010/wordprocessingGroup" xmlns:wpi="http://schemas.microsoft.com/office/word/2010/wordprocessingInk" xmlns:wne="http://schemas.microsoft.com/office/word/2006/wordml" xmlns:wps="http://schemas.microsoft.com/office/word/2010/wordprocessingShape" mc:Ignorable="w14 w15 w16se w16cid wp14">
-  <w:footnote w:type="separator" w:id="-1">
+<w:footnotes xmlns:ve="http://schemas.openxmlformats.org/markup-compatibility/2006" xmlns:o="urn:schemas-microsoft-com:office:office" xmlns:r="http://schemas.openxmlformats.org/officeDocument/2006/relationships" xmlns:m="http://schemas.openxmlformats.org/officeDocument/2006/math" xmlns:v="urn:schemas-microsoft-com:vml" xmlns:wp="http://schemas.openxmlformats.org/drawingml/2006/wordprocessingDrawing" xmlns:w10="urn:schemas-microsoft-com:office:word" xmlns:w="http://schemas.openxmlformats.org/wordprocessingml/2006/main" xmlns:wne="http://schemas.microsoft.com/office/word/2006/wordml">
+  <w:footnote w:type="separator" w:id="0">
     <w:p>
       <w:pPr>
         <w:spacing w:after="0" w:line="240" w:lineRule="auto"/>
@@ -12035,7 +11558,7 @@
       </w:r>
     </w:p>
   </w:footnote>
-  <w:footnote w:type="continuationSeparator" w:id="0">
+  <w:footnote w:type="continuationSeparator" w:id="1">
     <w:p>
       <w:pPr>
         <w:spacing w:after="0" w:line="240" w:lineRule="auto"/>
@@ -12049,7 +11572,7 @@
 </file>
 
 <file path=word/header1.xml><?xml version="1.0" encoding="utf-8"?>
-<w:hdr xmlns:wpc="http://schemas.microsoft.com/office/word/2010/wordprocessingCanvas" xmlns:cx="http://schemas.microsoft.com/office/drawing/2014/chartex" xmlns:cx1="http://schemas.microsoft.com/office/drawing/2015/9/8/chartex" xmlns:cx2="http://schemas.microsoft.com/office/drawing/2015/10/21/chartex" xmlns:cx3="http://schemas.microsoft.com/office/drawing/2016/5/9/chartex" xmlns:cx4="http://schemas.microsoft.com/office/drawing/2016/5/10/chartex" xmlns:cx5="http://schemas.microsoft.com/office/drawing/2016/5/11/chartex" xmlns:cx6="http://schemas.microsoft.com/office/drawing/2016/5/12/chartex" xmlns:cx7="http://schemas.microsoft.com/office/drawing/2016/5/13/chartex" xmlns:cx8="http://schemas.microsoft.com/office/drawing/2016/5/14/chartex" xmlns:mc="http://schemas.openxmlformats.org/markup-compatibility/2006" xmlns:aink="http://schemas.microsoft.com/office/drawing/2016/ink" xmlns:am3d="http://schemas.microsoft.com/office/drawing/2017/model3d" xmlns:o="urn:schemas-microsoft-com:office:office" xmlns:r="http://schemas.openxmlformats.org/officeDocument/2006/relationships" xmlns:m="http://schemas.openxmlformats.org/officeDocument/2006/math" xmlns:v="urn:schemas-microsoft-com:vml" xmlns:wp14="http://schemas.microsoft.com/office/word/2010/wordprocessingDrawing" xmlns:wp="http://schemas.openxmlformats.org/drawingml/2006/wordprocessingDrawing" xmlns:w10="urn:schemas-microsoft-com:office:word" xmlns:w="http://schemas.openxmlformats.org/wordprocessingml/2006/main" xmlns:w14="http://schemas.microsoft.com/office/word/2010/wordml" xmlns:w15="http://schemas.microsoft.com/office/word/2012/wordml" xmlns:w16cid="http://schemas.microsoft.com/office/word/2016/wordml/cid" xmlns:w16se="http://schemas.microsoft.com/office/word/2015/wordml/symex" xmlns:wpg="http://schemas.microsoft.com/office/word/2010/wordprocessingGroup" xmlns:wpi="http://schemas.microsoft.com/office/word/2010/wordprocessingInk" xmlns:wne="http://schemas.microsoft.com/office/word/2006/wordml" xmlns:wps="http://schemas.microsoft.com/office/word/2010/wordprocessingShape" mc:Ignorable="w14 w15 w16se w16cid wp14">
+<w:hdr xmlns:ve="http://schemas.openxmlformats.org/markup-compatibility/2006" xmlns:o="urn:schemas-microsoft-com:office:office" xmlns:r="http://schemas.openxmlformats.org/officeDocument/2006/relationships" xmlns:m="http://schemas.openxmlformats.org/officeDocument/2006/math" xmlns:v="urn:schemas-microsoft-com:vml" xmlns:wp="http://schemas.openxmlformats.org/drawingml/2006/wordprocessingDrawing" xmlns:w10="urn:schemas-microsoft-com:office:word" xmlns:w="http://schemas.openxmlformats.org/wordprocessingml/2006/main" xmlns:wne="http://schemas.microsoft.com/office/word/2006/wordml">
   <w:p>
     <w:pPr>
       <w:tabs>
@@ -12095,23 +11618,7 @@
         <w:sz w:val="17"/>
       </w:rPr>
       <w:tab/>
-      <w:t xml:space="preserve">&lt;Version </w:t>
-    </w:r>
-    <w:proofErr w:type="spellStart"/>
-    <w:r>
-      <w:rPr>
-        <w:rFonts w:ascii="Tahoma" w:eastAsia="Tahoma" w:hAnsi="Tahoma" w:cs="Tahoma"/>
-        <w:sz w:val="17"/>
-      </w:rPr>
-      <w:t>xx.xx</w:t>
-    </w:r>
-    <w:proofErr w:type="spellEnd"/>
-    <w:r>
-      <w:rPr>
-        <w:rFonts w:ascii="Tahoma" w:eastAsia="Tahoma" w:hAnsi="Tahoma" w:cs="Tahoma"/>
-        <w:sz w:val="17"/>
-      </w:rPr>
-      <w:t>&gt;</w:t>
+      <w:t>&lt;Version xx.xx&gt;</w:t>
     </w:r>
   </w:p>
   <w:p>
@@ -12123,7 +11630,7 @@
 </file>
 
 <file path=word/header2.xml><?xml version="1.0" encoding="utf-8"?>
-<w:hdr xmlns:wpc="http://schemas.microsoft.com/office/word/2010/wordprocessingCanvas" xmlns:cx="http://schemas.microsoft.com/office/drawing/2014/chartex" xmlns:cx1="http://schemas.microsoft.com/office/drawing/2015/9/8/chartex" xmlns:cx2="http://schemas.microsoft.com/office/drawing/2015/10/21/chartex" xmlns:cx3="http://schemas.microsoft.com/office/drawing/2016/5/9/chartex" xmlns:cx4="http://schemas.microsoft.com/office/drawing/2016/5/10/chartex" xmlns:cx5="http://schemas.microsoft.com/office/drawing/2016/5/11/chartex" xmlns:cx6="http://schemas.microsoft.com/office/drawing/2016/5/12/chartex" xmlns:cx7="http://schemas.microsoft.com/office/drawing/2016/5/13/chartex" xmlns:cx8="http://schemas.microsoft.com/office/drawing/2016/5/14/chartex" xmlns:mc="http://schemas.openxmlformats.org/markup-compatibility/2006" xmlns:aink="http://schemas.microsoft.com/office/drawing/2016/ink" xmlns:am3d="http://schemas.microsoft.com/office/drawing/2017/model3d" xmlns:o="urn:schemas-microsoft-com:office:office" xmlns:r="http://schemas.openxmlformats.org/officeDocument/2006/relationships" xmlns:m="http://schemas.openxmlformats.org/officeDocument/2006/math" xmlns:v="urn:schemas-microsoft-com:vml" xmlns:wp14="http://schemas.microsoft.com/office/word/2010/wordprocessingDrawing" xmlns:wp="http://schemas.openxmlformats.org/drawingml/2006/wordprocessingDrawing" xmlns:w10="urn:schemas-microsoft-com:office:word" xmlns:w="http://schemas.openxmlformats.org/wordprocessingml/2006/main" xmlns:w14="http://schemas.microsoft.com/office/word/2010/wordml" xmlns:w15="http://schemas.microsoft.com/office/word/2012/wordml" xmlns:w16cid="http://schemas.microsoft.com/office/word/2016/wordml/cid" xmlns:w16se="http://schemas.microsoft.com/office/word/2015/wordml/symex" xmlns:wpg="http://schemas.microsoft.com/office/word/2010/wordprocessingGroup" xmlns:wpi="http://schemas.microsoft.com/office/word/2010/wordprocessingInk" xmlns:wne="http://schemas.microsoft.com/office/word/2006/wordml" xmlns:wps="http://schemas.microsoft.com/office/word/2010/wordprocessingShape" mc:Ignorable="w14 w15 w16se w16cid wp14">
+<w:hdr xmlns:ve="http://schemas.openxmlformats.org/markup-compatibility/2006" xmlns:o="urn:schemas-microsoft-com:office:office" xmlns:r="http://schemas.openxmlformats.org/officeDocument/2006/relationships" xmlns:m="http://schemas.openxmlformats.org/officeDocument/2006/math" xmlns:v="urn:schemas-microsoft-com:vml" xmlns:wp="http://schemas.openxmlformats.org/drawingml/2006/wordprocessingDrawing" xmlns:w10="urn:schemas-microsoft-com:office:word" xmlns:w="http://schemas.openxmlformats.org/wordprocessingml/2006/main" xmlns:wne="http://schemas.microsoft.com/office/word/2006/wordml">
   <w:p>
     <w:pPr>
       <w:tabs>
@@ -12181,7 +11688,7 @@
 </file>
 
 <file path=word/header3.xml><?xml version="1.0" encoding="utf-8"?>
-<w:hdr xmlns:wpc="http://schemas.microsoft.com/office/word/2010/wordprocessingCanvas" xmlns:cx="http://schemas.microsoft.com/office/drawing/2014/chartex" xmlns:cx1="http://schemas.microsoft.com/office/drawing/2015/9/8/chartex" xmlns:cx2="http://schemas.microsoft.com/office/drawing/2015/10/21/chartex" xmlns:cx3="http://schemas.microsoft.com/office/drawing/2016/5/9/chartex" xmlns:cx4="http://schemas.microsoft.com/office/drawing/2016/5/10/chartex" xmlns:cx5="http://schemas.microsoft.com/office/drawing/2016/5/11/chartex" xmlns:cx6="http://schemas.microsoft.com/office/drawing/2016/5/12/chartex" xmlns:cx7="http://schemas.microsoft.com/office/drawing/2016/5/13/chartex" xmlns:cx8="http://schemas.microsoft.com/office/drawing/2016/5/14/chartex" xmlns:mc="http://schemas.openxmlformats.org/markup-compatibility/2006" xmlns:aink="http://schemas.microsoft.com/office/drawing/2016/ink" xmlns:am3d="http://schemas.microsoft.com/office/drawing/2017/model3d" xmlns:o="urn:schemas-microsoft-com:office:office" xmlns:r="http://schemas.openxmlformats.org/officeDocument/2006/relationships" xmlns:m="http://schemas.openxmlformats.org/officeDocument/2006/math" xmlns:v="urn:schemas-microsoft-com:vml" xmlns:wp14="http://schemas.microsoft.com/office/word/2010/wordprocessingDrawing" xmlns:wp="http://schemas.openxmlformats.org/drawingml/2006/wordprocessingDrawing" xmlns:w10="urn:schemas-microsoft-com:office:word" xmlns:w="http://schemas.openxmlformats.org/wordprocessingml/2006/main" xmlns:w14="http://schemas.microsoft.com/office/word/2010/wordml" xmlns:w15="http://schemas.microsoft.com/office/word/2012/wordml" xmlns:w16cid="http://schemas.microsoft.com/office/word/2016/wordml/cid" xmlns:w16se="http://schemas.microsoft.com/office/word/2015/wordml/symex" xmlns:wpg="http://schemas.microsoft.com/office/word/2010/wordprocessingGroup" xmlns:wpi="http://schemas.microsoft.com/office/word/2010/wordprocessingInk" xmlns:wne="http://schemas.microsoft.com/office/word/2006/wordml" xmlns:wps="http://schemas.microsoft.com/office/word/2010/wordprocessingShape" mc:Ignorable="w14 w15 w16se w16cid wp14">
+<w:hdr xmlns:ve="http://schemas.openxmlformats.org/markup-compatibility/2006" xmlns:o="urn:schemas-microsoft-com:office:office" xmlns:r="http://schemas.openxmlformats.org/officeDocument/2006/relationships" xmlns:m="http://schemas.openxmlformats.org/officeDocument/2006/math" xmlns:v="urn:schemas-microsoft-com:vml" xmlns:wp="http://schemas.openxmlformats.org/drawingml/2006/wordprocessingDrawing" xmlns:w10="urn:schemas-microsoft-com:office:word" xmlns:w="http://schemas.openxmlformats.org/wordprocessingml/2006/main" xmlns:wne="http://schemas.microsoft.com/office/word/2006/wordml">
   <w:p>
     <w:pPr>
       <w:tabs>
@@ -12227,23 +11734,7 @@
         <w:sz w:val="17"/>
       </w:rPr>
       <w:tab/>
-      <w:t xml:space="preserve">&lt;Version </w:t>
-    </w:r>
-    <w:proofErr w:type="spellStart"/>
-    <w:r>
-      <w:rPr>
-        <w:rFonts w:ascii="Tahoma" w:eastAsia="Tahoma" w:hAnsi="Tahoma" w:cs="Tahoma"/>
-        <w:sz w:val="17"/>
-      </w:rPr>
-      <w:t>xx.xx</w:t>
-    </w:r>
-    <w:proofErr w:type="spellEnd"/>
-    <w:r>
-      <w:rPr>
-        <w:rFonts w:ascii="Tahoma" w:eastAsia="Tahoma" w:hAnsi="Tahoma" w:cs="Tahoma"/>
-        <w:sz w:val="17"/>
-      </w:rPr>
-      <w:t>&gt;</w:t>
+      <w:t>&lt;Version xx.xx&gt;</w:t>
     </w:r>
   </w:p>
   <w:p>
@@ -12262,7 +11753,7 @@
 </file>
 
 <file path=word/header4.xml><?xml version="1.0" encoding="utf-8"?>
-<w:hdr xmlns:wpc="http://schemas.microsoft.com/office/word/2010/wordprocessingCanvas" xmlns:cx="http://schemas.microsoft.com/office/drawing/2014/chartex" xmlns:cx1="http://schemas.microsoft.com/office/drawing/2015/9/8/chartex" xmlns:cx2="http://schemas.microsoft.com/office/drawing/2015/10/21/chartex" xmlns:cx3="http://schemas.microsoft.com/office/drawing/2016/5/9/chartex" xmlns:cx4="http://schemas.microsoft.com/office/drawing/2016/5/10/chartex" xmlns:cx5="http://schemas.microsoft.com/office/drawing/2016/5/11/chartex" xmlns:cx6="http://schemas.microsoft.com/office/drawing/2016/5/12/chartex" xmlns:cx7="http://schemas.microsoft.com/office/drawing/2016/5/13/chartex" xmlns:cx8="http://schemas.microsoft.com/office/drawing/2016/5/14/chartex" xmlns:mc="http://schemas.openxmlformats.org/markup-compatibility/2006" xmlns:aink="http://schemas.microsoft.com/office/drawing/2016/ink" xmlns:am3d="http://schemas.microsoft.com/office/drawing/2017/model3d" xmlns:o="urn:schemas-microsoft-com:office:office" xmlns:r="http://schemas.openxmlformats.org/officeDocument/2006/relationships" xmlns:m="http://schemas.openxmlformats.org/officeDocument/2006/math" xmlns:v="urn:schemas-microsoft-com:vml" xmlns:wp14="http://schemas.microsoft.com/office/word/2010/wordprocessingDrawing" xmlns:wp="http://schemas.openxmlformats.org/drawingml/2006/wordprocessingDrawing" xmlns:w10="urn:schemas-microsoft-com:office:word" xmlns:w="http://schemas.openxmlformats.org/wordprocessingml/2006/main" xmlns:w14="http://schemas.microsoft.com/office/word/2010/wordml" xmlns:w15="http://schemas.microsoft.com/office/word/2012/wordml" xmlns:w16cid="http://schemas.microsoft.com/office/word/2016/wordml/cid" xmlns:w16se="http://schemas.microsoft.com/office/word/2015/wordml/symex" xmlns:wpg="http://schemas.microsoft.com/office/word/2010/wordprocessingGroup" xmlns:wpi="http://schemas.microsoft.com/office/word/2010/wordprocessingInk" xmlns:wne="http://schemas.microsoft.com/office/word/2006/wordml" xmlns:wps="http://schemas.microsoft.com/office/word/2010/wordprocessingShape" mc:Ignorable="w14 w15 w16se w16cid wp14">
+<w:hdr xmlns:ve="http://schemas.openxmlformats.org/markup-compatibility/2006" xmlns:o="urn:schemas-microsoft-com:office:office" xmlns:r="http://schemas.openxmlformats.org/officeDocument/2006/relationships" xmlns:m="http://schemas.openxmlformats.org/officeDocument/2006/math" xmlns:v="urn:schemas-microsoft-com:vml" xmlns:wp="http://schemas.openxmlformats.org/drawingml/2006/wordprocessingDrawing" xmlns:w10="urn:schemas-microsoft-com:office:word" xmlns:w="http://schemas.openxmlformats.org/wordprocessingml/2006/main" xmlns:wne="http://schemas.microsoft.com/office/word/2006/wordml">
   <w:p>
     <w:pPr>
       <w:tabs>
@@ -12308,23 +11799,7 @@
         <w:sz w:val="17"/>
       </w:rPr>
       <w:tab/>
-      <w:t xml:space="preserve">&lt;Version </w:t>
-    </w:r>
-    <w:proofErr w:type="spellStart"/>
-    <w:r>
-      <w:rPr>
-        <w:rFonts w:ascii="Tahoma" w:eastAsia="Tahoma" w:hAnsi="Tahoma" w:cs="Tahoma"/>
-        <w:sz w:val="17"/>
-      </w:rPr>
-      <w:t>xx.xx</w:t>
-    </w:r>
-    <w:proofErr w:type="spellEnd"/>
-    <w:r>
-      <w:rPr>
-        <w:rFonts w:ascii="Tahoma" w:eastAsia="Tahoma" w:hAnsi="Tahoma" w:cs="Tahoma"/>
-        <w:sz w:val="17"/>
-      </w:rPr>
-      <w:t>&gt;</w:t>
+      <w:t>&lt;Version xx.xx&gt;</w:t>
     </w:r>
   </w:p>
   <w:p>
@@ -12343,7 +11818,7 @@
 </file>
 
 <file path=word/header5.xml><?xml version="1.0" encoding="utf-8"?>
-<w:hdr xmlns:wpc="http://schemas.microsoft.com/office/word/2010/wordprocessingCanvas" xmlns:cx="http://schemas.microsoft.com/office/drawing/2014/chartex" xmlns:cx1="http://schemas.microsoft.com/office/drawing/2015/9/8/chartex" xmlns:cx2="http://schemas.microsoft.com/office/drawing/2015/10/21/chartex" xmlns:cx3="http://schemas.microsoft.com/office/drawing/2016/5/9/chartex" xmlns:cx4="http://schemas.microsoft.com/office/drawing/2016/5/10/chartex" xmlns:cx5="http://schemas.microsoft.com/office/drawing/2016/5/11/chartex" xmlns:cx6="http://schemas.microsoft.com/office/drawing/2016/5/12/chartex" xmlns:cx7="http://schemas.microsoft.com/office/drawing/2016/5/13/chartex" xmlns:cx8="http://schemas.microsoft.com/office/drawing/2016/5/14/chartex" xmlns:mc="http://schemas.openxmlformats.org/markup-compatibility/2006" xmlns:aink="http://schemas.microsoft.com/office/drawing/2016/ink" xmlns:am3d="http://schemas.microsoft.com/office/drawing/2017/model3d" xmlns:o="urn:schemas-microsoft-com:office:office" xmlns:r="http://schemas.openxmlformats.org/officeDocument/2006/relationships" xmlns:m="http://schemas.openxmlformats.org/officeDocument/2006/math" xmlns:v="urn:schemas-microsoft-com:vml" xmlns:wp14="http://schemas.microsoft.com/office/word/2010/wordprocessingDrawing" xmlns:wp="http://schemas.openxmlformats.org/drawingml/2006/wordprocessingDrawing" xmlns:w10="urn:schemas-microsoft-com:office:word" xmlns:w="http://schemas.openxmlformats.org/wordprocessingml/2006/main" xmlns:w14="http://schemas.microsoft.com/office/word/2010/wordml" xmlns:w15="http://schemas.microsoft.com/office/word/2012/wordml" xmlns:w16cid="http://schemas.microsoft.com/office/word/2016/wordml/cid" xmlns:w16se="http://schemas.microsoft.com/office/word/2015/wordml/symex" xmlns:wpg="http://schemas.microsoft.com/office/word/2010/wordprocessingGroup" xmlns:wpi="http://schemas.microsoft.com/office/word/2010/wordprocessingInk" xmlns:wne="http://schemas.microsoft.com/office/word/2006/wordml" xmlns:wps="http://schemas.microsoft.com/office/word/2010/wordprocessingShape" mc:Ignorable="w14 w15 w16se w16cid wp14">
+<w:hdr xmlns:ve="http://schemas.openxmlformats.org/markup-compatibility/2006" xmlns:o="urn:schemas-microsoft-com:office:office" xmlns:r="http://schemas.openxmlformats.org/officeDocument/2006/relationships" xmlns:m="http://schemas.openxmlformats.org/officeDocument/2006/math" xmlns:v="urn:schemas-microsoft-com:vml" xmlns:wp="http://schemas.openxmlformats.org/drawingml/2006/wordprocessingDrawing" xmlns:w10="urn:schemas-microsoft-com:office:word" xmlns:w="http://schemas.openxmlformats.org/wordprocessingml/2006/main" xmlns:wne="http://schemas.microsoft.com/office/word/2006/wordml">
   <w:p>
     <w:pPr>
       <w:tabs>
@@ -12393,23 +11868,7 @@
         <w:sz w:val="17"/>
       </w:rPr>
       <w:tab/>
-      <w:t xml:space="preserve">&lt;Version </w:t>
-    </w:r>
-    <w:proofErr w:type="spellStart"/>
-    <w:r>
-      <w:rPr>
-        <w:rFonts w:ascii="Tahoma" w:eastAsia="Tahoma" w:hAnsi="Tahoma" w:cs="Tahoma"/>
-        <w:sz w:val="17"/>
-      </w:rPr>
-      <w:t>xx.xx</w:t>
-    </w:r>
-    <w:proofErr w:type="spellEnd"/>
-    <w:r>
-      <w:rPr>
-        <w:rFonts w:ascii="Tahoma" w:eastAsia="Tahoma" w:hAnsi="Tahoma" w:cs="Tahoma"/>
-        <w:sz w:val="17"/>
-      </w:rPr>
-      <w:t>&gt;</w:t>
+      <w:t>&lt;Version xx.xx&gt;</w:t>
     </w:r>
   </w:p>
   <w:p>
@@ -12422,8 +11881,8 @@
 </file>
 
 <file path=word/numbering.xml><?xml version="1.0" encoding="utf-8"?>
-<w:numbering xmlns:wpc="http://schemas.microsoft.com/office/word/2010/wordprocessingCanvas" xmlns:cx="http://schemas.microsoft.com/office/drawing/2014/chartex" xmlns:cx1="http://schemas.microsoft.com/office/drawing/2015/9/8/chartex" xmlns:cx2="http://schemas.microsoft.com/office/drawing/2015/10/21/chartex" xmlns:cx3="http://schemas.microsoft.com/office/drawing/2016/5/9/chartex" xmlns:cx4="http://schemas.microsoft.com/office/drawing/2016/5/10/chartex" xmlns:cx5="http://schemas.microsoft.com/office/drawing/2016/5/11/chartex" xmlns:cx6="http://schemas.microsoft.com/office/drawing/2016/5/12/chartex" xmlns:cx7="http://schemas.microsoft.com/office/drawing/2016/5/13/chartex" xmlns:cx8="http://schemas.microsoft.com/office/drawing/2016/5/14/chartex" xmlns:mc="http://schemas.openxmlformats.org/markup-compatibility/2006" xmlns:aink="http://schemas.microsoft.com/office/drawing/2016/ink" xmlns:am3d="http://schemas.microsoft.com/office/drawing/2017/model3d" xmlns:o="urn:schemas-microsoft-com:office:office" xmlns:r="http://schemas.openxmlformats.org/officeDocument/2006/relationships" xmlns:m="http://schemas.openxmlformats.org/officeDocument/2006/math" xmlns:v="urn:schemas-microsoft-com:vml" xmlns:wp14="http://schemas.microsoft.com/office/word/2010/wordprocessingDrawing" xmlns:wp="http://schemas.openxmlformats.org/drawingml/2006/wordprocessingDrawing" xmlns:w10="urn:schemas-microsoft-com:office:word" xmlns:w="http://schemas.openxmlformats.org/wordprocessingml/2006/main" xmlns:w14="http://schemas.microsoft.com/office/word/2010/wordml" xmlns:w15="http://schemas.microsoft.com/office/word/2012/wordml" xmlns:w16cid="http://schemas.microsoft.com/office/word/2016/wordml/cid" xmlns:w16se="http://schemas.microsoft.com/office/word/2015/wordml/symex" xmlns:wpg="http://schemas.microsoft.com/office/word/2010/wordprocessingGroup" xmlns:wpi="http://schemas.microsoft.com/office/word/2010/wordprocessingInk" xmlns:wne="http://schemas.microsoft.com/office/word/2006/wordml" xmlns:wps="http://schemas.microsoft.com/office/word/2010/wordprocessingShape" mc:Ignorable="w14 w15 w16se w16cid wp14">
-  <w:abstractNum w:abstractNumId="0" w15:restartNumberingAfterBreak="0">
+<w:numbering xmlns:ve="http://schemas.openxmlformats.org/markup-compatibility/2006" xmlns:o="urn:schemas-microsoft-com:office:office" xmlns:r="http://schemas.openxmlformats.org/officeDocument/2006/relationships" xmlns:m="http://schemas.openxmlformats.org/officeDocument/2006/math" xmlns:v="urn:schemas-microsoft-com:vml" xmlns:wp="http://schemas.openxmlformats.org/drawingml/2006/wordprocessingDrawing" xmlns:w10="urn:schemas-microsoft-com:office:word" xmlns:w="http://schemas.openxmlformats.org/wordprocessingml/2006/main" xmlns:wne="http://schemas.microsoft.com/office/word/2006/wordml">
+  <w:abstractNum w:abstractNumId="0">
     <w:nsid w:val="05676454"/>
     <w:multiLevelType w:val="hybridMultilevel"/>
     <w:tmpl w:val="8CC6EF0E"/>
@@ -12635,7 +12094,7 @@
       </w:rPr>
     </w:lvl>
   </w:abstractNum>
-  <w:abstractNum w:abstractNumId="1" w15:restartNumberingAfterBreak="0">
+  <w:abstractNum w:abstractNumId="1">
     <w:nsid w:val="07034022"/>
     <w:multiLevelType w:val="hybridMultilevel"/>
     <w:tmpl w:val="245A1110"/>
@@ -12847,7 +12306,7 @@
       </w:rPr>
     </w:lvl>
   </w:abstractNum>
-  <w:abstractNum w:abstractNumId="2" w15:restartNumberingAfterBreak="0">
+  <w:abstractNum w:abstractNumId="2">
     <w:nsid w:val="0F8F083B"/>
     <w:multiLevelType w:val="hybridMultilevel"/>
     <w:tmpl w:val="C2525792"/>
@@ -12933,7 +12392,7 @@
       </w:pPr>
     </w:lvl>
   </w:abstractNum>
-  <w:abstractNum w:abstractNumId="3" w15:restartNumberingAfterBreak="0">
+  <w:abstractNum w:abstractNumId="3">
     <w:nsid w:val="109603C8"/>
     <w:multiLevelType w:val="hybridMultilevel"/>
     <w:tmpl w:val="841A6672"/>
@@ -13145,7 +12604,7 @@
       </w:rPr>
     </w:lvl>
   </w:abstractNum>
-  <w:abstractNum w:abstractNumId="4" w15:restartNumberingAfterBreak="0">
+  <w:abstractNum w:abstractNumId="4">
     <w:nsid w:val="11255C7C"/>
     <w:multiLevelType w:val="hybridMultilevel"/>
     <w:tmpl w:val="92986830"/>
@@ -13231,7 +12690,7 @@
       </w:pPr>
     </w:lvl>
   </w:abstractNum>
-  <w:abstractNum w:abstractNumId="5" w15:restartNumberingAfterBreak="0">
+  <w:abstractNum w:abstractNumId="5">
     <w:nsid w:val="134A3E90"/>
     <w:multiLevelType w:val="hybridMultilevel"/>
     <w:tmpl w:val="B1DA7B02"/>
@@ -13443,7 +12902,7 @@
       </w:rPr>
     </w:lvl>
   </w:abstractNum>
-  <w:abstractNum w:abstractNumId="6" w15:restartNumberingAfterBreak="0">
+  <w:abstractNum w:abstractNumId="6">
     <w:nsid w:val="15200E44"/>
     <w:multiLevelType w:val="hybridMultilevel"/>
     <w:tmpl w:val="ED101890"/>
@@ -13655,7 +13114,7 @@
       </w:rPr>
     </w:lvl>
   </w:abstractNum>
-  <w:abstractNum w:abstractNumId="7" w15:restartNumberingAfterBreak="0">
+  <w:abstractNum w:abstractNumId="7">
     <w:nsid w:val="205810E5"/>
     <w:multiLevelType w:val="hybridMultilevel"/>
     <w:tmpl w:val="BD3645D0"/>
@@ -13867,7 +13326,7 @@
       </w:rPr>
     </w:lvl>
   </w:abstractNum>
-  <w:abstractNum w:abstractNumId="8" w15:restartNumberingAfterBreak="0">
+  <w:abstractNum w:abstractNumId="8">
     <w:nsid w:val="36F106E6"/>
     <w:multiLevelType w:val="hybridMultilevel"/>
     <w:tmpl w:val="C7B852E6"/>
@@ -14079,7 +13538,7 @@
       </w:rPr>
     </w:lvl>
   </w:abstractNum>
-  <w:abstractNum w:abstractNumId="9" w15:restartNumberingAfterBreak="0">
+  <w:abstractNum w:abstractNumId="9">
     <w:nsid w:val="432D4BAC"/>
     <w:multiLevelType w:val="hybridMultilevel"/>
     <w:tmpl w:val="9AEA8168"/>
@@ -14291,7 +13750,7 @@
       </w:rPr>
     </w:lvl>
   </w:abstractNum>
-  <w:abstractNum w:abstractNumId="10" w15:restartNumberingAfterBreak="0">
+  <w:abstractNum w:abstractNumId="10">
     <w:nsid w:val="51D17942"/>
     <w:multiLevelType w:val="multilevel"/>
     <w:tmpl w:val="6ED41750"/>
@@ -14404,7 +13863,7 @@
       </w:rPr>
     </w:lvl>
   </w:abstractNum>
-  <w:abstractNum w:abstractNumId="11" w15:restartNumberingAfterBreak="0">
+  <w:abstractNum w:abstractNumId="11">
     <w:nsid w:val="5B970066"/>
     <w:multiLevelType w:val="hybridMultilevel"/>
     <w:tmpl w:val="ED883FD8"/>
@@ -14517,7 +13976,7 @@
       </w:rPr>
     </w:lvl>
   </w:abstractNum>
-  <w:abstractNum w:abstractNumId="12" w15:restartNumberingAfterBreak="0">
+  <w:abstractNum w:abstractNumId="12">
     <w:nsid w:val="61D5643B"/>
     <w:multiLevelType w:val="multilevel"/>
     <w:tmpl w:val="2286B73E"/>
@@ -14643,7 +14102,7 @@
       </w:rPr>
     </w:lvl>
   </w:abstractNum>
-  <w:abstractNum w:abstractNumId="13" w15:restartNumberingAfterBreak="0">
+  <w:abstractNum w:abstractNumId="13">
     <w:nsid w:val="627B61B0"/>
     <w:multiLevelType w:val="hybridMultilevel"/>
     <w:tmpl w:val="F192FD44"/>
@@ -14729,7 +14188,7 @@
       </w:pPr>
     </w:lvl>
   </w:abstractNum>
-  <w:abstractNum w:abstractNumId="14" w15:restartNumberingAfterBreak="0">
+  <w:abstractNum w:abstractNumId="14">
     <w:nsid w:val="6B0B59BF"/>
     <w:multiLevelType w:val="hybridMultilevel"/>
     <w:tmpl w:val="D6621E40"/>
@@ -14842,7 +14301,7 @@
       </w:rPr>
     </w:lvl>
   </w:abstractNum>
-  <w:abstractNum w:abstractNumId="15" w15:restartNumberingAfterBreak="0">
+  <w:abstractNum w:abstractNumId="15">
     <w:nsid w:val="6B8110C4"/>
     <w:multiLevelType w:val="multilevel"/>
     <w:tmpl w:val="26E6BF74"/>
@@ -14963,7 +14422,7 @@
       </w:rPr>
     </w:lvl>
   </w:abstractNum>
-  <w:abstractNum w:abstractNumId="16" w15:restartNumberingAfterBreak="0">
+  <w:abstractNum w:abstractNumId="16">
     <w:nsid w:val="773F0E65"/>
     <w:multiLevelType w:val="hybridMultilevel"/>
     <w:tmpl w:val="F0C40EC4"/>
@@ -15175,7 +14634,7 @@
       </w:rPr>
     </w:lvl>
   </w:abstractNum>
-  <w:abstractNum w:abstractNumId="17" w15:restartNumberingAfterBreak="0">
+  <w:abstractNum w:abstractNumId="17">
     <w:nsid w:val="794F181D"/>
     <w:multiLevelType w:val="hybridMultilevel"/>
     <w:tmpl w:val="53567844"/>
@@ -15264,7 +14723,7 @@
       </w:pPr>
     </w:lvl>
   </w:abstractNum>
-  <w:abstractNum w:abstractNumId="18" w15:restartNumberingAfterBreak="0">
+  <w:abstractNum w:abstractNumId="18">
     <w:nsid w:val="7D0A356C"/>
     <w:multiLevelType w:val="hybridMultilevel"/>
     <w:tmpl w:val="60181736"/>
@@ -15438,7 +14897,7 @@
 </file>
 
 <file path=word/styles.xml><?xml version="1.0" encoding="utf-8"?>
-<w:styles xmlns:mc="http://schemas.openxmlformats.org/markup-compatibility/2006" xmlns:r="http://schemas.openxmlformats.org/officeDocument/2006/relationships" xmlns:w="http://schemas.openxmlformats.org/wordprocessingml/2006/main" xmlns:w14="http://schemas.microsoft.com/office/word/2010/wordml" xmlns:w15="http://schemas.microsoft.com/office/word/2012/wordml" xmlns:w16cid="http://schemas.microsoft.com/office/word/2016/wordml/cid" xmlns:w16se="http://schemas.microsoft.com/office/word/2015/wordml/symex" mc:Ignorable="w14 w15 w16se w16cid">
+<w:styles xmlns:r="http://schemas.openxmlformats.org/officeDocument/2006/relationships" xmlns:w="http://schemas.openxmlformats.org/wordprocessingml/2006/main">
   <w:docDefaults>
     <w:rPrDefault>
       <w:rPr>
@@ -15454,382 +14913,144 @@
       </w:pPr>
     </w:pPrDefault>
   </w:docDefaults>
-  <w:latentStyles w:defLockedState="0" w:defUIPriority="99" w:defSemiHidden="0" w:defUnhideWhenUsed="0" w:defQFormat="0" w:count="375">
-    <w:lsdException w:name="Normal" w:uiPriority="0" w:qFormat="1"/>
-    <w:lsdException w:name="heading 1" w:uiPriority="9" w:qFormat="1"/>
-    <w:lsdException w:name="heading 2" w:semiHidden="1" w:uiPriority="9" w:unhideWhenUsed="1" w:qFormat="1"/>
-    <w:lsdException w:name="heading 3" w:semiHidden="1" w:uiPriority="9" w:unhideWhenUsed="1" w:qFormat="1"/>
-    <w:lsdException w:name="heading 4" w:semiHidden="1" w:uiPriority="9" w:unhideWhenUsed="1" w:qFormat="1"/>
-    <w:lsdException w:name="heading 5" w:semiHidden="1" w:uiPriority="9" w:unhideWhenUsed="1" w:qFormat="1"/>
-    <w:lsdException w:name="heading 6" w:semiHidden="1" w:uiPriority="9" w:unhideWhenUsed="1" w:qFormat="1"/>
-    <w:lsdException w:name="heading 7" w:semiHidden="1" w:uiPriority="9" w:unhideWhenUsed="1" w:qFormat="1"/>
-    <w:lsdException w:name="heading 8" w:semiHidden="1" w:uiPriority="9" w:unhideWhenUsed="1" w:qFormat="1"/>
-    <w:lsdException w:name="heading 9" w:semiHidden="1" w:uiPriority="9" w:unhideWhenUsed="1" w:qFormat="1"/>
-    <w:lsdException w:name="index 1" w:semiHidden="1" w:unhideWhenUsed="1"/>
-    <w:lsdException w:name="index 2" w:semiHidden="1" w:unhideWhenUsed="1"/>
-    <w:lsdException w:name="index 3" w:semiHidden="1" w:unhideWhenUsed="1"/>
-    <w:lsdException w:name="index 4" w:semiHidden="1" w:unhideWhenUsed="1"/>
-    <w:lsdException w:name="index 5" w:semiHidden="1" w:unhideWhenUsed="1"/>
-    <w:lsdException w:name="index 6" w:semiHidden="1" w:unhideWhenUsed="1"/>
-    <w:lsdException w:name="index 7" w:semiHidden="1" w:unhideWhenUsed="1"/>
-    <w:lsdException w:name="index 8" w:semiHidden="1" w:unhideWhenUsed="1"/>
-    <w:lsdException w:name="index 9" w:semiHidden="1" w:unhideWhenUsed="1"/>
-    <w:lsdException w:name="toc 1" w:semiHidden="1" w:uiPriority="39" w:unhideWhenUsed="1"/>
-    <w:lsdException w:name="toc 2" w:semiHidden="1" w:uiPriority="39" w:unhideWhenUsed="1"/>
-    <w:lsdException w:name="toc 3" w:semiHidden="1" w:uiPriority="39" w:unhideWhenUsed="1"/>
-    <w:lsdException w:name="toc 4" w:semiHidden="1" w:uiPriority="39" w:unhideWhenUsed="1"/>
-    <w:lsdException w:name="toc 5" w:semiHidden="1" w:uiPriority="39" w:unhideWhenUsed="1"/>
-    <w:lsdException w:name="toc 6" w:semiHidden="1" w:uiPriority="39" w:unhideWhenUsed="1"/>
-    <w:lsdException w:name="toc 7" w:semiHidden="1" w:uiPriority="39" w:unhideWhenUsed="1"/>
-    <w:lsdException w:name="toc 8" w:semiHidden="1" w:uiPriority="39" w:unhideWhenUsed="1"/>
-    <w:lsdException w:name="toc 9" w:semiHidden="1" w:uiPriority="39" w:unhideWhenUsed="1"/>
-    <w:lsdException w:name="Normal Indent" w:semiHidden="1" w:unhideWhenUsed="1"/>
-    <w:lsdException w:name="footnote text" w:semiHidden="1" w:unhideWhenUsed="1"/>
-    <w:lsdException w:name="annotation text" w:semiHidden="1" w:unhideWhenUsed="1"/>
-    <w:lsdException w:name="header" w:semiHidden="1" w:unhideWhenUsed="1"/>
-    <w:lsdException w:name="footer" w:semiHidden="1" w:unhideWhenUsed="1"/>
-    <w:lsdException w:name="index heading" w:semiHidden="1" w:unhideWhenUsed="1"/>
-    <w:lsdException w:name="caption" w:semiHidden="1" w:uiPriority="35" w:unhideWhenUsed="1" w:qFormat="1"/>
-    <w:lsdException w:name="table of figures" w:semiHidden="1" w:unhideWhenUsed="1"/>
-    <w:lsdException w:name="envelope address" w:semiHidden="1" w:unhideWhenUsed="1"/>
-    <w:lsdException w:name="envelope return" w:semiHidden="1" w:unhideWhenUsed="1"/>
-    <w:lsdException w:name="footnote reference" w:semiHidden="1" w:unhideWhenUsed="1"/>
-    <w:lsdException w:name="annotation reference" w:semiHidden="1" w:unhideWhenUsed="1"/>
-    <w:lsdException w:name="line number" w:semiHidden="1" w:unhideWhenUsed="1"/>
-    <w:lsdException w:name="page number" w:semiHidden="1" w:unhideWhenUsed="1"/>
-    <w:lsdException w:name="endnote reference" w:semiHidden="1" w:unhideWhenUsed="1"/>
-    <w:lsdException w:name="endnote text" w:semiHidden="1" w:unhideWhenUsed="1"/>
-    <w:lsdException w:name="table of authorities" w:semiHidden="1" w:unhideWhenUsed="1"/>
-    <w:lsdException w:name="macro" w:semiHidden="1" w:unhideWhenUsed="1"/>
-    <w:lsdException w:name="toa heading" w:semiHidden="1" w:unhideWhenUsed="1"/>
-    <w:lsdException w:name="List" w:semiHidden="1" w:unhideWhenUsed="1"/>
-    <w:lsdException w:name="List Bullet" w:semiHidden="1" w:unhideWhenUsed="1"/>
-    <w:lsdException w:name="List Number" w:semiHidden="1" w:unhideWhenUsed="1"/>
-    <w:lsdException w:name="List 2" w:semiHidden="1" w:unhideWhenUsed="1"/>
-    <w:lsdException w:name="List 3" w:semiHidden="1" w:unhideWhenUsed="1"/>
-    <w:lsdException w:name="List 4" w:semiHidden="1" w:unhideWhenUsed="1"/>
-    <w:lsdException w:name="List 5" w:semiHidden="1" w:unhideWhenUsed="1"/>
-    <w:lsdException w:name="List Bullet 2" w:semiHidden="1" w:unhideWhenUsed="1"/>
-    <w:lsdException w:name="List Bullet 3" w:semiHidden="1" w:unhideWhenUsed="1"/>
-    <w:lsdException w:name="List Bullet 4" w:semiHidden="1" w:unhideWhenUsed="1"/>
-    <w:lsdException w:name="List Bullet 5" w:semiHidden="1" w:unhideWhenUsed="1"/>
-    <w:lsdException w:name="List Number 2" w:semiHidden="1" w:unhideWhenUsed="1"/>
-    <w:lsdException w:name="List Number 3" w:semiHidden="1" w:unhideWhenUsed="1"/>
-    <w:lsdException w:name="List Number 4" w:semiHidden="1" w:unhideWhenUsed="1"/>
-    <w:lsdException w:name="List Number 5" w:semiHidden="1" w:unhideWhenUsed="1"/>
-    <w:lsdException w:name="Title" w:uiPriority="10" w:qFormat="1"/>
-    <w:lsdException w:name="Closing" w:semiHidden="1" w:unhideWhenUsed="1"/>
-    <w:lsdException w:name="Signature" w:semiHidden="1" w:unhideWhenUsed="1"/>
-    <w:lsdException w:name="Default Paragraph Font" w:semiHidden="1" w:uiPriority="1" w:unhideWhenUsed="1"/>
-    <w:lsdException w:name="Body Text" w:semiHidden="1" w:unhideWhenUsed="1"/>
-    <w:lsdException w:name="Body Text Indent" w:semiHidden="1" w:unhideWhenUsed="1"/>
-    <w:lsdException w:name="List Continue" w:semiHidden="1" w:unhideWhenUsed="1"/>
-    <w:lsdException w:name="List Continue 2" w:semiHidden="1" w:unhideWhenUsed="1"/>
-    <w:lsdException w:name="List Continue 3" w:semiHidden="1" w:unhideWhenUsed="1"/>
-    <w:lsdException w:name="List Continue 4" w:semiHidden="1" w:unhideWhenUsed="1"/>
-    <w:lsdException w:name="List Continue 5" w:semiHidden="1" w:unhideWhenUsed="1"/>
-    <w:lsdException w:name="Message Header" w:semiHidden="1" w:unhideWhenUsed="1"/>
-    <w:lsdException w:name="Subtitle" w:uiPriority="11" w:qFormat="1"/>
-    <w:lsdException w:name="Salutation" w:semiHidden="1" w:unhideWhenUsed="1"/>
-    <w:lsdException w:name="Date" w:semiHidden="1" w:unhideWhenUsed="1"/>
-    <w:lsdException w:name="Body Text First Indent" w:semiHidden="1" w:unhideWhenUsed="1"/>
-    <w:lsdException w:name="Body Text First Indent 2" w:semiHidden="1" w:unhideWhenUsed="1"/>
-    <w:lsdException w:name="Note Heading" w:semiHidden="1" w:unhideWhenUsed="1"/>
-    <w:lsdException w:name="Body Text 2" w:semiHidden="1" w:unhideWhenUsed="1"/>
-    <w:lsdException w:name="Body Text 3" w:semiHidden="1" w:unhideWhenUsed="1"/>
-    <w:lsdException w:name="Body Text Indent 2" w:semiHidden="1" w:unhideWhenUsed="1"/>
-    <w:lsdException w:name="Body Text Indent 3" w:semiHidden="1" w:unhideWhenUsed="1"/>
-    <w:lsdException w:name="Block Text" w:semiHidden="1" w:unhideWhenUsed="1"/>
-    <w:lsdException w:name="Hyperlink" w:semiHidden="1" w:unhideWhenUsed="1"/>
-    <w:lsdException w:name="FollowedHyperlink" w:semiHidden="1" w:unhideWhenUsed="1"/>
-    <w:lsdException w:name="Strong" w:uiPriority="22" w:qFormat="1"/>
-    <w:lsdException w:name="Emphasis" w:uiPriority="20" w:qFormat="1"/>
-    <w:lsdException w:name="Document Map" w:semiHidden="1" w:unhideWhenUsed="1"/>
-    <w:lsdException w:name="Plain Text" w:semiHidden="1" w:unhideWhenUsed="1"/>
-    <w:lsdException w:name="E-mail Signature" w:semiHidden="1" w:unhideWhenUsed="1"/>
-    <w:lsdException w:name="HTML Top of Form" w:semiHidden="1" w:unhideWhenUsed="1"/>
-    <w:lsdException w:name="HTML Bottom of Form" w:semiHidden="1" w:unhideWhenUsed="1"/>
-    <w:lsdException w:name="Normal (Web)" w:semiHidden="1" w:unhideWhenUsed="1"/>
-    <w:lsdException w:name="HTML Acronym" w:semiHidden="1" w:unhideWhenUsed="1"/>
-    <w:lsdException w:name="HTML Address" w:semiHidden="1" w:unhideWhenUsed="1"/>
-    <w:lsdException w:name="HTML Cite" w:semiHidden="1" w:unhideWhenUsed="1"/>
-    <w:lsdException w:name="HTML Code" w:semiHidden="1" w:unhideWhenUsed="1"/>
-    <w:lsdException w:name="HTML Definition" w:semiHidden="1" w:unhideWhenUsed="1"/>
-    <w:lsdException w:name="HTML Keyboard" w:semiHidden="1" w:unhideWhenUsed="1"/>
-    <w:lsdException w:name="HTML Preformatted" w:semiHidden="1" w:unhideWhenUsed="1"/>
-    <w:lsdException w:name="HTML Sample" w:semiHidden="1" w:unhideWhenUsed="1"/>
-    <w:lsdException w:name="HTML Typewriter" w:semiHidden="1" w:unhideWhenUsed="1"/>
-    <w:lsdException w:name="HTML Variable" w:semiHidden="1" w:unhideWhenUsed="1"/>
-    <w:lsdException w:name="Normal Table" w:semiHidden="1" w:unhideWhenUsed="1"/>
-    <w:lsdException w:name="annotation subject" w:semiHidden="1" w:unhideWhenUsed="1"/>
-    <w:lsdException w:name="No List" w:semiHidden="1" w:unhideWhenUsed="1"/>
-    <w:lsdException w:name="Outline List 1" w:semiHidden="1" w:unhideWhenUsed="1"/>
-    <w:lsdException w:name="Outline List 2" w:semiHidden="1" w:unhideWhenUsed="1"/>
-    <w:lsdException w:name="Outline List 3" w:semiHidden="1" w:unhideWhenUsed="1"/>
-    <w:lsdException w:name="Table Simple 1" w:semiHidden="1" w:unhideWhenUsed="1"/>
-    <w:lsdException w:name="Table Simple 2" w:semiHidden="1" w:unhideWhenUsed="1"/>
-    <w:lsdException w:name="Table Simple 3" w:semiHidden="1" w:unhideWhenUsed="1"/>
-    <w:lsdException w:name="Table Classic 1" w:semiHidden="1" w:unhideWhenUsed="1"/>
-    <w:lsdException w:name="Table Classic 2" w:semiHidden="1" w:unhideWhenUsed="1"/>
-    <w:lsdException w:name="Table Classic 3" w:semiHidden="1" w:unhideWhenUsed="1"/>
-    <w:lsdException w:name="Table Classic 4" w:semiHidden="1" w:unhideWhenUsed="1"/>
-    <w:lsdException w:name="Table Colorful 1" w:semiHidden="1" w:unhideWhenUsed="1"/>
-    <w:lsdException w:name="Table Colorful 2" w:semiHidden="1" w:unhideWhenUsed="1"/>
-    <w:lsdException w:name="Table Colorful 3" w:semiHidden="1" w:unhideWhenUsed="1"/>
-    <w:lsdException w:name="Table Columns 1" w:semiHidden="1" w:unhideWhenUsed="1"/>
-    <w:lsdException w:name="Table Columns 2" w:semiHidden="1" w:unhideWhenUsed="1"/>
-    <w:lsdException w:name="Table Columns 3" w:semiHidden="1" w:unhideWhenUsed="1"/>
-    <w:lsdException w:name="Table Columns 4" w:semiHidden="1" w:unhideWhenUsed="1"/>
-    <w:lsdException w:name="Table Columns 5" w:semiHidden="1" w:unhideWhenUsed="1"/>
-    <w:lsdException w:name="Table Grid 1" w:semiHidden="1" w:unhideWhenUsed="1"/>
-    <w:lsdException w:name="Table Grid 2" w:semiHidden="1" w:unhideWhenUsed="1"/>
-    <w:lsdException w:name="Table Grid 3" w:semiHidden="1" w:unhideWhenUsed="1"/>
-    <w:lsdException w:name="Table Grid 4" w:semiHidden="1" w:unhideWhenUsed="1"/>
-    <w:lsdException w:name="Table Grid 5" w:semiHidden="1" w:unhideWhenUsed="1"/>
-    <w:lsdException w:name="Table Grid 6" w:semiHidden="1" w:unhideWhenUsed="1"/>
-    <w:lsdException w:name="Table Grid 7" w:semiHidden="1" w:unhideWhenUsed="1"/>
-    <w:lsdException w:name="Table Grid 8" w:semiHidden="1" w:unhideWhenUsed="1"/>
-    <w:lsdException w:name="Table List 1" w:semiHidden="1" w:unhideWhenUsed="1"/>
-    <w:lsdException w:name="Table List 2" w:semiHidden="1" w:unhideWhenUsed="1"/>
-    <w:lsdException w:name="Table List 3" w:semiHidden="1" w:unhideWhenUsed="1"/>
-    <w:lsdException w:name="Table List 4" w:semiHidden="1" w:unhideWhenUsed="1"/>
-    <w:lsdException w:name="Table List 5" w:semiHidden="1" w:unhideWhenUsed="1"/>
-    <w:lsdException w:name="Table List 6" w:semiHidden="1" w:unhideWhenUsed="1"/>
-    <w:lsdException w:name="Table List 7" w:semiHidden="1" w:unhideWhenUsed="1"/>
-    <w:lsdException w:name="Table List 8" w:semiHidden="1" w:unhideWhenUsed="1"/>
-    <w:lsdException w:name="Table 3D effects 1" w:semiHidden="1" w:unhideWhenUsed="1"/>
-    <w:lsdException w:name="Table 3D effects 2" w:semiHidden="1" w:unhideWhenUsed="1"/>
-    <w:lsdException w:name="Table 3D effects 3" w:semiHidden="1" w:unhideWhenUsed="1"/>
-    <w:lsdException w:name="Table Contemporary" w:semiHidden="1" w:unhideWhenUsed="1"/>
-    <w:lsdException w:name="Table Elegant" w:semiHidden="1" w:unhideWhenUsed="1"/>
-    <w:lsdException w:name="Table Professional" w:semiHidden="1" w:unhideWhenUsed="1"/>
-    <w:lsdException w:name="Table Subtle 1" w:semiHidden="1" w:unhideWhenUsed="1"/>
-    <w:lsdException w:name="Table Subtle 2" w:semiHidden="1" w:unhideWhenUsed="1"/>
-    <w:lsdException w:name="Table Web 1" w:semiHidden="1" w:unhideWhenUsed="1"/>
-    <w:lsdException w:name="Table Web 2" w:semiHidden="1" w:unhideWhenUsed="1"/>
-    <w:lsdException w:name="Table Web 3" w:semiHidden="1" w:unhideWhenUsed="1"/>
-    <w:lsdException w:name="Balloon Text" w:semiHidden="1" w:unhideWhenUsed="1"/>
-    <w:lsdException w:name="Table Grid" w:semiHidden="1" w:uiPriority="39" w:unhideWhenUsed="1"/>
-    <w:lsdException w:name="Table Theme" w:semiHidden="1" w:unhideWhenUsed="1"/>
-    <w:lsdException w:name="Placeholder Text" w:semiHidden="1"/>
-    <w:lsdException w:name="No Spacing" w:uiPriority="1" w:qFormat="1"/>
-    <w:lsdException w:name="Light Shading" w:uiPriority="60"/>
-    <w:lsdException w:name="Light List" w:uiPriority="61"/>
-    <w:lsdException w:name="Light Grid" w:uiPriority="62"/>
-    <w:lsdException w:name="Medium Shading 1" w:uiPriority="63"/>
-    <w:lsdException w:name="Medium Shading 2" w:uiPriority="64"/>
-    <w:lsdException w:name="Medium List 1" w:uiPriority="65"/>
-    <w:lsdException w:name="Medium List 2" w:uiPriority="66"/>
-    <w:lsdException w:name="Medium Grid 1" w:uiPriority="67"/>
-    <w:lsdException w:name="Medium Grid 2" w:uiPriority="68"/>
-    <w:lsdException w:name="Medium Grid 3" w:uiPriority="69"/>
-    <w:lsdException w:name="Dark List" w:uiPriority="70"/>
-    <w:lsdException w:name="Colorful Shading" w:uiPriority="71"/>
-    <w:lsdException w:name="Colorful List" w:uiPriority="72"/>
-    <w:lsdException w:name="Colorful Grid" w:uiPriority="73"/>
-    <w:lsdException w:name="Light Shading Accent 1" w:uiPriority="60"/>
-    <w:lsdException w:name="Light List Accent 1" w:uiPriority="61"/>
-    <w:lsdException w:name="Light Grid Accent 1" w:uiPriority="62"/>
-    <w:lsdException w:name="Medium Shading 1 Accent 1" w:uiPriority="63"/>
-    <w:lsdException w:name="Medium Shading 2 Accent 1" w:uiPriority="64"/>
-    <w:lsdException w:name="Medium List 1 Accent 1" w:uiPriority="65"/>
-    <w:lsdException w:name="Revision" w:semiHidden="1"/>
-    <w:lsdException w:name="List Paragraph" w:uiPriority="34" w:qFormat="1"/>
-    <w:lsdException w:name="Quote" w:uiPriority="29" w:qFormat="1"/>
-    <w:lsdException w:name="Intense Quote" w:uiPriority="30" w:qFormat="1"/>
-    <w:lsdException w:name="Medium List 2 Accent 1" w:uiPriority="66"/>
-    <w:lsdException w:name="Medium Grid 1 Accent 1" w:uiPriority="67"/>
-    <w:lsdException w:name="Medium Grid 2 Accent 1" w:uiPriority="68"/>
-    <w:lsdException w:name="Medium Grid 3 Accent 1" w:uiPriority="69"/>
-    <w:lsdException w:name="Dark List Accent 1" w:uiPriority="70"/>
-    <w:lsdException w:name="Colorful Shading Accent 1" w:uiPriority="71"/>
-    <w:lsdException w:name="Colorful List Accent 1" w:uiPriority="72"/>
-    <w:lsdException w:name="Colorful Grid Accent 1" w:uiPriority="73"/>
-    <w:lsdException w:name="Light Shading Accent 2" w:uiPriority="60"/>
-    <w:lsdException w:name="Light List Accent 2" w:uiPriority="61"/>
-    <w:lsdException w:name="Light Grid Accent 2" w:uiPriority="62"/>
-    <w:lsdException w:name="Medium Shading 1 Accent 2" w:uiPriority="63"/>
-    <w:lsdException w:name="Medium Shading 2 Accent 2" w:uiPriority="64"/>
-    <w:lsdException w:name="Medium List 1 Accent 2" w:uiPriority="65"/>
-    <w:lsdException w:name="Medium List 2 Accent 2" w:uiPriority="66"/>
-    <w:lsdException w:name="Medium Grid 1 Accent 2" w:uiPriority="67"/>
-    <w:lsdException w:name="Medium Grid 2 Accent 2" w:uiPriority="68"/>
-    <w:lsdException w:name="Medium Grid 3 Accent 2" w:uiPriority="69"/>
-    <w:lsdException w:name="Dark List Accent 2" w:uiPriority="70"/>
-    <w:lsdException w:name="Colorful Shading Accent 2" w:uiPriority="71"/>
-    <w:lsdException w:name="Colorful List Accent 2" w:uiPriority="72"/>
-    <w:lsdException w:name="Colorful Grid Accent 2" w:uiPriority="73"/>
-    <w:lsdException w:name="Light Shading Accent 3" w:uiPriority="60"/>
-    <w:lsdException w:name="Light List Accent 3" w:uiPriority="61"/>
-    <w:lsdException w:name="Light Grid Accent 3" w:uiPriority="62"/>
-    <w:lsdException w:name="Medium Shading 1 Accent 3" w:uiPriority="63"/>
-    <w:lsdException w:name="Medium Shading 2 Accent 3" w:uiPriority="64"/>
-    <w:lsdException w:name="Medium List 1 Accent 3" w:uiPriority="65"/>
-    <w:lsdException w:name="Medium List 2 Accent 3" w:uiPriority="66"/>
-    <w:lsdException w:name="Medium Grid 1 Accent 3" w:uiPriority="67"/>
-    <w:lsdException w:name="Medium Grid 2 Accent 3" w:uiPriority="68"/>
-    <w:lsdException w:name="Medium Grid 3 Accent 3" w:uiPriority="69"/>
-    <w:lsdException w:name="Dark List Accent 3" w:uiPriority="70"/>
-    <w:lsdException w:name="Colorful Shading Accent 3" w:uiPriority="71"/>
-    <w:lsdException w:name="Colorful List Accent 3" w:uiPriority="72"/>
-    <w:lsdException w:name="Colorful Grid Accent 3" w:uiPriority="73"/>
-    <w:lsdException w:name="Light Shading Accent 4" w:uiPriority="60"/>
-    <w:lsdException w:name="Light List Accent 4" w:uiPriority="61"/>
-    <w:lsdException w:name="Light Grid Accent 4" w:uiPriority="62"/>
-    <w:lsdException w:name="Medium Shading 1 Accent 4" w:uiPriority="63"/>
-    <w:lsdException w:name="Medium Shading 2 Accent 4" w:uiPriority="64"/>
-    <w:lsdException w:name="Medium List 1 Accent 4" w:uiPriority="65"/>
-    <w:lsdException w:name="Medium List 2 Accent 4" w:uiPriority="66"/>
-    <w:lsdException w:name="Medium Grid 1 Accent 4" w:uiPriority="67"/>
-    <w:lsdException w:name="Medium Grid 2 Accent 4" w:uiPriority="68"/>
-    <w:lsdException w:name="Medium Grid 3 Accent 4" w:uiPriority="69"/>
-    <w:lsdException w:name="Dark List Accent 4" w:uiPriority="70"/>
-    <w:lsdException w:name="Colorful Shading Accent 4" w:uiPriority="71"/>
-    <w:lsdException w:name="Colorful List Accent 4" w:uiPriority="72"/>
-    <w:lsdException w:name="Colorful Grid Accent 4" w:uiPriority="73"/>
-    <w:lsdException w:name="Light Shading Accent 5" w:uiPriority="60"/>
-    <w:lsdException w:name="Light List Accent 5" w:uiPriority="61"/>
-    <w:lsdException w:name="Light Grid Accent 5" w:uiPriority="62"/>
-    <w:lsdException w:name="Medium Shading 1 Accent 5" w:uiPriority="63"/>
-    <w:lsdException w:name="Medium Shading 2 Accent 5" w:uiPriority="64"/>
-    <w:lsdException w:name="Medium List 1 Accent 5" w:uiPriority="65"/>
-    <w:lsdException w:name="Medium List 2 Accent 5" w:uiPriority="66"/>
-    <w:lsdException w:name="Medium Grid 1 Accent 5" w:uiPriority="67"/>
-    <w:lsdException w:name="Medium Grid 2 Accent 5" w:uiPriority="68"/>
-    <w:lsdException w:name="Medium Grid 3 Accent 5" w:uiPriority="69"/>
-    <w:lsdException w:name="Dark List Accent 5" w:uiPriority="70"/>
-    <w:lsdException w:name="Colorful Shading Accent 5" w:uiPriority="71"/>
-    <w:lsdException w:name="Colorful List Accent 5" w:uiPriority="72"/>
-    <w:lsdException w:name="Colorful Grid Accent 5" w:uiPriority="73"/>
-    <w:lsdException w:name="Light Shading Accent 6" w:uiPriority="60"/>
-    <w:lsdException w:name="Light List Accent 6" w:uiPriority="61"/>
-    <w:lsdException w:name="Light Grid Accent 6" w:uiPriority="62"/>
-    <w:lsdException w:name="Medium Shading 1 Accent 6" w:uiPriority="63"/>
-    <w:lsdException w:name="Medium Shading 2 Accent 6" w:uiPriority="64"/>
-    <w:lsdException w:name="Medium List 1 Accent 6" w:uiPriority="65"/>
-    <w:lsdException w:name="Medium List 2 Accent 6" w:uiPriority="66"/>
-    <w:lsdException w:name="Medium Grid 1 Accent 6" w:uiPriority="67"/>
-    <w:lsdException w:name="Medium Grid 2 Accent 6" w:uiPriority="68"/>
-    <w:lsdException w:name="Medium Grid 3 Accent 6" w:uiPriority="69"/>
-    <w:lsdException w:name="Dark List Accent 6" w:uiPriority="70"/>
-    <w:lsdException w:name="Colorful Shading Accent 6" w:uiPriority="71"/>
-    <w:lsdException w:name="Colorful List Accent 6" w:uiPriority="72"/>
-    <w:lsdException w:name="Colorful Grid Accent 6" w:uiPriority="73"/>
-    <w:lsdException w:name="Subtle Emphasis" w:uiPriority="19" w:qFormat="1"/>
-    <w:lsdException w:name="Intense Emphasis" w:uiPriority="21" w:qFormat="1"/>
-    <w:lsdException w:name="Subtle Reference" w:uiPriority="31" w:qFormat="1"/>
-    <w:lsdException w:name="Intense Reference" w:uiPriority="32" w:qFormat="1"/>
-    <w:lsdException w:name="Book Title" w:uiPriority="33" w:qFormat="1"/>
-    <w:lsdException w:name="Bibliography" w:semiHidden="1" w:uiPriority="37" w:unhideWhenUsed="1"/>
-    <w:lsdException w:name="TOC Heading" w:semiHidden="1" w:uiPriority="39" w:unhideWhenUsed="1" w:qFormat="1"/>
-    <w:lsdException w:name="Plain Table 1" w:uiPriority="41"/>
-    <w:lsdException w:name="Plain Table 2" w:uiPriority="42"/>
-    <w:lsdException w:name="Plain Table 3" w:uiPriority="43"/>
-    <w:lsdException w:name="Plain Table 4" w:uiPriority="44"/>
-    <w:lsdException w:name="Plain Table 5" w:uiPriority="45"/>
-    <w:lsdException w:name="Grid Table Light" w:uiPriority="40"/>
-    <w:lsdException w:name="Grid Table 1 Light" w:uiPriority="46"/>
-    <w:lsdException w:name="Grid Table 2" w:uiPriority="47"/>
-    <w:lsdException w:name="Grid Table 3" w:uiPriority="48"/>
-    <w:lsdException w:name="Grid Table 4" w:uiPriority="49"/>
-    <w:lsdException w:name="Grid Table 5 Dark" w:uiPriority="50"/>
-    <w:lsdException w:name="Grid Table 6 Colorful" w:uiPriority="51"/>
-    <w:lsdException w:name="Grid Table 7 Colorful" w:uiPriority="52"/>
-    <w:lsdException w:name="Grid Table 1 Light Accent 1" w:uiPriority="46"/>
-    <w:lsdException w:name="Grid Table 2 Accent 1" w:uiPriority="47"/>
-    <w:lsdException w:name="Grid Table 3 Accent 1" w:uiPriority="48"/>
-    <w:lsdException w:name="Grid Table 4 Accent 1" w:uiPriority="49"/>
-    <w:lsdException w:name="Grid Table 5 Dark Accent 1" w:uiPriority="50"/>
-    <w:lsdException w:name="Grid Table 6 Colorful Accent 1" w:uiPriority="51"/>
-    <w:lsdException w:name="Grid Table 7 Colorful Accent 1" w:uiPriority="52"/>
-    <w:lsdException w:name="Grid Table 1 Light Accent 2" w:uiPriority="46"/>
-    <w:lsdException w:name="Grid Table 2 Accent 2" w:uiPriority="47"/>
-    <w:lsdException w:name="Grid Table 3 Accent 2" w:uiPriority="48"/>
-    <w:lsdException w:name="Grid Table 4 Accent 2" w:uiPriority="49"/>
-    <w:lsdException w:name="Grid Table 5 Dark Accent 2" w:uiPriority="50"/>
-    <w:lsdException w:name="Grid Table 6 Colorful Accent 2" w:uiPriority="51"/>
-    <w:lsdException w:name="Grid Table 7 Colorful Accent 2" w:uiPriority="52"/>
-    <w:lsdException w:name="Grid Table 1 Light Accent 3" w:uiPriority="46"/>
-    <w:lsdException w:name="Grid Table 2 Accent 3" w:uiPriority="47"/>
-    <w:lsdException w:name="Grid Table 3 Accent 3" w:uiPriority="48"/>
-    <w:lsdException w:name="Grid Table 4 Accent 3" w:uiPriority="49"/>
-    <w:lsdException w:name="Grid Table 5 Dark Accent 3" w:uiPriority="50"/>
-    <w:lsdException w:name="Grid Table 6 Colorful Accent 3" w:uiPriority="51"/>
-    <w:lsdException w:name="Grid Table 7 Colorful Accent 3" w:uiPriority="52"/>
-    <w:lsdException w:name="Grid Table 1 Light Accent 4" w:uiPriority="46"/>
-    <w:lsdException w:name="Grid Table 2 Accent 4" w:uiPriority="47"/>
-    <w:lsdException w:name="Grid Table 3 Accent 4" w:uiPriority="48"/>
-    <w:lsdException w:name="Grid Table 4 Accent 4" w:uiPriority="49"/>
-    <w:lsdException w:name="Grid Table 5 Dark Accent 4" w:uiPriority="50"/>
-    <w:lsdException w:name="Grid Table 6 Colorful Accent 4" w:uiPriority="51"/>
-    <w:lsdException w:name="Grid Table 7 Colorful Accent 4" w:uiPriority="52"/>
-    <w:lsdException w:name="Grid Table 1 Light Accent 5" w:uiPriority="46"/>
-    <w:lsdException w:name="Grid Table 2 Accent 5" w:uiPriority="47"/>
-    <w:lsdException w:name="Grid Table 3 Accent 5" w:uiPriority="48"/>
-    <w:lsdException w:name="Grid Table 4 Accent 5" w:uiPriority="49"/>
-    <w:lsdException w:name="Grid Table 5 Dark Accent 5" w:uiPriority="50"/>
-    <w:lsdException w:name="Grid Table 6 Colorful Accent 5" w:uiPriority="51"/>
-    <w:lsdException w:name="Grid Table 7 Colorful Accent 5" w:uiPriority="52"/>
-    <w:lsdException w:name="Grid Table 1 Light Accent 6" w:uiPriority="46"/>
-    <w:lsdException w:name="Grid Table 2 Accent 6" w:uiPriority="47"/>
-    <w:lsdException w:name="Grid Table 3 Accent 6" w:uiPriority="48"/>
-    <w:lsdException w:name="Grid Table 4 Accent 6" w:uiPriority="49"/>
-    <w:lsdException w:name="Grid Table 5 Dark Accent 6" w:uiPriority="50"/>
-    <w:lsdException w:name="Grid Table 6 Colorful Accent 6" w:uiPriority="51"/>
-    <w:lsdException w:name="Grid Table 7 Colorful Accent 6" w:uiPriority="52"/>
-    <w:lsdException w:name="List Table 1 Light" w:uiPriority="46"/>
-    <w:lsdException w:name="List Table 2" w:uiPriority="47"/>
-    <w:lsdException w:name="List Table 3" w:uiPriority="48"/>
-    <w:lsdException w:name="List Table 4" w:uiPriority="49"/>
-    <w:lsdException w:name="List Table 5 Dark" w:uiPriority="50"/>
-    <w:lsdException w:name="List Table 6 Colorful" w:uiPriority="51"/>
-    <w:lsdException w:name="List Table 7 Colorful" w:uiPriority="52"/>
-    <w:lsdException w:name="List Table 1 Light Accent 1" w:uiPriority="46"/>
-    <w:lsdException w:name="List Table 2 Accent 1" w:uiPriority="47"/>
-    <w:lsdException w:name="List Table 3 Accent 1" w:uiPriority="48"/>
-    <w:lsdException w:name="List Table 4 Accent 1" w:uiPriority="49"/>
-    <w:lsdException w:name="List Table 5 Dark Accent 1" w:uiPriority="50"/>
-    <w:lsdException w:name="List Table 6 Colorful Accent 1" w:uiPriority="51"/>
-    <w:lsdException w:name="List Table 7 Colorful Accent 1" w:uiPriority="52"/>
-    <w:lsdException w:name="List Table 1 Light Accent 2" w:uiPriority="46"/>
-    <w:lsdException w:name="List Table 2 Accent 2" w:uiPriority="47"/>
-    <w:lsdException w:name="List Table 3 Accent 2" w:uiPriority="48"/>
-    <w:lsdException w:name="List Table 4 Accent 2" w:uiPriority="49"/>
-    <w:lsdException w:name="List Table 5 Dark Accent 2" w:uiPriority="50"/>
-    <w:lsdException w:name="List Table 6 Colorful Accent 2" w:uiPriority="51"/>
-    <w:lsdException w:name="List Table 7 Colorful Accent 2" w:uiPriority="52"/>
-    <w:lsdException w:name="List Table 1 Light Accent 3" w:uiPriority="46"/>
-    <w:lsdException w:name="List Table 2 Accent 3" w:uiPriority="47"/>
-    <w:lsdException w:name="List Table 3 Accent 3" w:uiPriority="48"/>
-    <w:lsdException w:name="List Table 4 Accent 3" w:uiPriority="49"/>
-    <w:lsdException w:name="List Table 5 Dark Accent 3" w:uiPriority="50"/>
-    <w:lsdException w:name="List Table 6 Colorful Accent 3" w:uiPriority="51"/>
-    <w:lsdException w:name="List Table 7 Colorful Accent 3" w:uiPriority="52"/>
-    <w:lsdException w:name="List Table 1 Light Accent 4" w:uiPriority="46"/>
-    <w:lsdException w:name="List Table 2 Accent 4" w:uiPriority="47"/>
-    <w:lsdException w:name="List Table 3 Accent 4" w:uiPriority="48"/>
-    <w:lsdException w:name="List Table 4 Accent 4" w:uiPriority="49"/>
-    <w:lsdException w:name="List Table 5 Dark Accent 4" w:uiPriority="50"/>
-    <w:lsdException w:name="List Table 6 Colorful Accent 4" w:uiPriority="51"/>
-    <w:lsdException w:name="List Table 7 Colorful Accent 4" w:uiPriority="52"/>
-    <w:lsdException w:name="List Table 1 Light Accent 5" w:uiPriority="46"/>
-    <w:lsdException w:name="List Table 2 Accent 5" w:uiPriority="47"/>
-    <w:lsdException w:name="List Table 3 Accent 5" w:uiPriority="48"/>
-    <w:lsdException w:name="List Table 4 Accent 5" w:uiPriority="49"/>
-    <w:lsdException w:name="List Table 5 Dark Accent 5" w:uiPriority="50"/>
-    <w:lsdException w:name="List Table 6 Colorful Accent 5" w:uiPriority="51"/>
-    <w:lsdException w:name="List Table 7 Colorful Accent 5" w:uiPriority="52"/>
-    <w:lsdException w:name="List Table 1 Light Accent 6" w:uiPriority="46"/>
-    <w:lsdException w:name="List Table 2 Accent 6" w:uiPriority="47"/>
-    <w:lsdException w:name="List Table 3 Accent 6" w:uiPriority="48"/>
-    <w:lsdException w:name="List Table 4 Accent 6" w:uiPriority="49"/>
-    <w:lsdException w:name="List Table 5 Dark Accent 6" w:uiPriority="50"/>
-    <w:lsdException w:name="List Table 6 Colorful Accent 6" w:uiPriority="51"/>
-    <w:lsdException w:name="List Table 7 Colorful Accent 6" w:uiPriority="52"/>
-    <w:lsdException w:name="Mention" w:semiHidden="1" w:unhideWhenUsed="1"/>
-    <w:lsdException w:name="Smart Hyperlink" w:semiHidden="1" w:unhideWhenUsed="1"/>
-    <w:lsdException w:name="Hashtag" w:semiHidden="1" w:unhideWhenUsed="1"/>
-    <w:lsdException w:name="Unresolved Mention" w:semiHidden="1" w:unhideWhenUsed="1"/>
+  <w:latentStyles w:defLockedState="0" w:defUIPriority="99" w:defSemiHidden="1" w:defUnhideWhenUsed="1" w:defQFormat="0" w:count="267">
+    <w:lsdException w:name="Normal" w:semiHidden="0" w:uiPriority="0" w:unhideWhenUsed="0" w:qFormat="1"/>
+    <w:lsdException w:name="heading 1" w:semiHidden="0" w:uiPriority="9" w:unhideWhenUsed="0" w:qFormat="1"/>
+    <w:lsdException w:name="heading 2" w:uiPriority="9" w:qFormat="1"/>
+    <w:lsdException w:name="heading 3" w:uiPriority="9" w:qFormat="1"/>
+    <w:lsdException w:name="heading 4" w:uiPriority="9" w:qFormat="1"/>
+    <w:lsdException w:name="heading 5" w:uiPriority="9" w:qFormat="1"/>
+    <w:lsdException w:name="heading 6" w:uiPriority="9" w:qFormat="1"/>
+    <w:lsdException w:name="heading 7" w:uiPriority="9" w:qFormat="1"/>
+    <w:lsdException w:name="heading 8" w:uiPriority="9" w:qFormat="1"/>
+    <w:lsdException w:name="heading 9" w:uiPriority="9" w:qFormat="1"/>
+    <w:lsdException w:name="toc 1" w:uiPriority="39"/>
+    <w:lsdException w:name="toc 2" w:uiPriority="39"/>
+    <w:lsdException w:name="toc 3" w:uiPriority="39"/>
+    <w:lsdException w:name="toc 4" w:uiPriority="39"/>
+    <w:lsdException w:name="toc 5" w:uiPriority="39"/>
+    <w:lsdException w:name="toc 6" w:uiPriority="39"/>
+    <w:lsdException w:name="toc 7" w:uiPriority="39"/>
+    <w:lsdException w:name="toc 8" w:uiPriority="39"/>
+    <w:lsdException w:name="toc 9" w:uiPriority="39"/>
+    <w:lsdException w:name="caption" w:uiPriority="35" w:qFormat="1"/>
+    <w:lsdException w:name="Title" w:semiHidden="0" w:uiPriority="10" w:unhideWhenUsed="0" w:qFormat="1"/>
+    <w:lsdException w:name="Default Paragraph Font" w:uiPriority="1"/>
+    <w:lsdException w:name="Subtitle" w:semiHidden="0" w:uiPriority="11" w:unhideWhenUsed="0" w:qFormat="1"/>
+    <w:lsdException w:name="Strong" w:semiHidden="0" w:uiPriority="22" w:unhideWhenUsed="0" w:qFormat="1"/>
+    <w:lsdException w:name="Emphasis" w:semiHidden="0" w:uiPriority="20" w:unhideWhenUsed="0" w:qFormat="1"/>
+    <w:lsdException w:name="Table Grid" w:uiPriority="39"/>
+    <w:lsdException w:name="Placeholder Text" w:unhideWhenUsed="0"/>
+    <w:lsdException w:name="No Spacing" w:semiHidden="0" w:uiPriority="1" w:unhideWhenUsed="0" w:qFormat="1"/>
+    <w:lsdException w:name="Light Shading" w:semiHidden="0" w:uiPriority="60" w:unhideWhenUsed="0"/>
+    <w:lsdException w:name="Light List" w:semiHidden="0" w:uiPriority="61" w:unhideWhenUsed="0"/>
+    <w:lsdException w:name="Light Grid" w:semiHidden="0" w:uiPriority="62" w:unhideWhenUsed="0"/>
+    <w:lsdException w:name="Medium Shading 1" w:semiHidden="0" w:uiPriority="63" w:unhideWhenUsed="0"/>
+    <w:lsdException w:name="Medium Shading 2" w:semiHidden="0" w:uiPriority="64" w:unhideWhenUsed="0"/>
+    <w:lsdException w:name="Medium List 1" w:semiHidden="0" w:uiPriority="65" w:unhideWhenUsed="0"/>
+    <w:lsdException w:name="Medium List 2" w:semiHidden="0" w:uiPriority="66" w:unhideWhenUsed="0"/>
+    <w:lsdException w:name="Medium Grid 1" w:semiHidden="0" w:uiPriority="67" w:unhideWhenUsed="0"/>
+    <w:lsdException w:name="Medium Grid 2" w:semiHidden="0" w:uiPriority="68" w:unhideWhenUsed="0"/>
+    <w:lsdException w:name="Medium Grid 3" w:semiHidden="0" w:uiPriority="69" w:unhideWhenUsed="0"/>
+    <w:lsdException w:name="Dark List" w:semiHidden="0" w:uiPriority="70" w:unhideWhenUsed="0"/>
+    <w:lsdException w:name="Colorful Shading" w:semiHidden="0" w:uiPriority="71" w:unhideWhenUsed="0"/>
+    <w:lsdException w:name="Colorful List" w:semiHidden="0" w:uiPriority="72" w:unhideWhenUsed="0"/>
+    <w:lsdException w:name="Colorful Grid" w:semiHidden="0" w:uiPriority="73" w:unhideWhenUsed="0"/>
+    <w:lsdException w:name="Light Shading Accent 1" w:semiHidden="0" w:uiPriority="60" w:unhideWhenUsed="0"/>
+    <w:lsdException w:name="Light List Accent 1" w:semiHidden="0" w:uiPriority="61" w:unhideWhenUsed="0"/>
+    <w:lsdException w:name="Light Grid Accent 1" w:semiHidden="0" w:uiPriority="62" w:unhideWhenUsed="0"/>
+    <w:lsdException w:name="Medium Shading 1 Accent 1" w:semiHidden="0" w:uiPriority="63" w:unhideWhenUsed="0"/>
+    <w:lsdException w:name="Medium Shading 2 Accent 1" w:semiHidden="0" w:uiPriority="64" w:unhideWhenUsed="0"/>
+    <w:lsdException w:name="Medium List 1 Accent 1" w:semiHidden="0" w:uiPriority="65" w:unhideWhenUsed="0"/>
+    <w:lsdException w:name="Revision" w:unhideWhenUsed="0"/>
+    <w:lsdException w:name="List Paragraph" w:semiHidden="0" w:uiPriority="34" w:unhideWhenUsed="0" w:qFormat="1"/>
+    <w:lsdException w:name="Quote" w:semiHidden="0" w:uiPriority="29" w:unhideWhenUsed="0" w:qFormat="1"/>
+    <w:lsdException w:name="Intense Quote" w:semiHidden="0" w:uiPriority="30" w:unhideWhenUsed="0" w:qFormat="1"/>
+    <w:lsdException w:name="Medium List 2 Accent 1" w:semiHidden="0" w:uiPriority="66" w:unhideWhenUsed="0"/>
+    <w:lsdException w:name="Medium Grid 1 Accent 1" w:semiHidden="0" w:uiPriority="67" w:unhideWhenUsed="0"/>
+    <w:lsdException w:name="Medium Grid 2 Accent 1" w:semiHidden="0" w:uiPriority="68" w:unhideWhenUsed="0"/>
+    <w:lsdException w:name="Medium Grid 3 Accent 1" w:semiHidden="0" w:uiPriority="69" w:unhideWhenUsed="0"/>
+    <w:lsdException w:name="Dark List Accent 1" w:semiHidden="0" w:uiPriority="70" w:unhideWhenUsed="0"/>
+    <w:lsdException w:name="Colorful Shading Accent 1" w:semiHidden="0" w:uiPriority="71" w:unhideWhenUsed="0"/>
+    <w:lsdException w:name="Colorful List Accent 1" w:semiHidden="0" w:uiPriority="72" w:unhideWhenUsed="0"/>
+    <w:lsdException w:name="Colorful Grid Accent 1" w:semiHidden="0" w:uiPriority="73" w:unhideWhenUsed="0"/>
+    <w:lsdException w:name="Light Shading Accent 2" w:semiHidden="0" w:uiPriority="60" w:unhideWhenUsed="0"/>
+    <w:lsdException w:name="Light List Accent 2" w:semiHidden="0" w:uiPriority="61" w:unhideWhenUsed="0"/>
+    <w:lsdException w:name="Light Grid Accent 2" w:semiHidden="0" w:uiPriority="62" w:unhideWhenUsed="0"/>
+    <w:lsdException w:name="Medium Shading 1 Accent 2" w:semiHidden="0" w:uiPriority="63" w:unhideWhenUsed="0"/>
+    <w:lsdException w:name="Medium Shading 2 Accent 2" w:semiHidden="0" w:uiPriority="64" w:unhideWhenUsed="0"/>
+    <w:lsdException w:name="Medium List 1 Accent 2" w:semiHidden="0" w:uiPriority="65" w:unhideWhenUsed="0"/>
+    <w:lsdException w:name="Medium List 2 Accent 2" w:semiHidden="0" w:uiPriority="66" w:unhideWhenUsed="0"/>
+    <w:lsdException w:name="Medium Grid 1 Accent 2" w:semiHidden="0" w:uiPriority="67" w:unhideWhenUsed="0"/>
+    <w:lsdException w:name="Medium Grid 2 Accent 2" w:semiHidden="0" w:uiPriority="68" w:unhideWhenUsed="0"/>
+    <w:lsdException w:name="Medium Grid 3 Accent 2" w:semiHidden="0" w:uiPriority="69" w:unhideWhenUsed="0"/>
+    <w:lsdException w:name="Dark List Accent 2" w:semiHidden="0" w:uiPriority="70" w:unhideWhenUsed="0"/>
+    <w:lsdException w:name="Colorful Shading Accent 2" w:semiHidden="0" w:uiPriority="71" w:unhideWhenUsed="0"/>
+    <w:lsdException w:name="Colorful List Accent 2" w:semiHidden="0" w:uiPriority="72" w:unhideWhenUsed="0"/>
+    <w:lsdException w:name="Colorful Grid Accent 2" w:semiHidden="0" w:uiPriority="73" w:unhideWhenUsed="0"/>
+    <w:lsdException w:name="Light Shading Accent 3" w:semiHidden="0" w:uiPriority="60" w:unhideWhenUsed="0"/>
+    <w:lsdException w:name="Light List Accent 3" w:semiHidden="0" w:uiPriority="61" w:unhideWhenUsed="0"/>
+    <w:lsdException w:name="Light Grid Accent 3" w:semiHidden="0" w:uiPriority="62" w:unhideWhenUsed="0"/>
+    <w:lsdException w:name="Medium Shading 1 Accent 3" w:semiHidden="0" w:uiPriority="63" w:unhideWhenUsed="0"/>
+    <w:lsdException w:name="Medium Shading 2 Accent 3" w:semiHidden="0" w:uiPriority="64" w:unhideWhenUsed="0"/>
+    <w:lsdException w:name="Medium List 1 Accent 3" w:semiHidden="0" w:uiPriority="65" w:unhideWhenUsed="0"/>
+    <w:lsdException w:name="Medium List 2 Accent 3" w:semiHidden="0" w:uiPriority="66" w:unhideWhenUsed="0"/>
+    <w:lsdException w:name="Medium Grid 1 Accent 3" w:semiHidden="0" w:uiPriority="67" w:unhideWhenUsed="0"/>
+    <w:lsdException w:name="Medium Grid 2 Accent 3" w:semiHidden="0" w:uiPriority="68" w:unhideWhenUsed="0"/>
+    <w:lsdException w:name="Medium Grid 3 Accent 3" w:semiHidden="0" w:uiPriority="69" w:unhideWhenUsed="0"/>
+    <w:lsdException w:name="Dark List Accent 3" w:semiHidden="0" w:uiPriority="70" w:unhideWhenUsed="0"/>
+    <w:lsdException w:name="Colorful Shading Accent 3" w:semiHidden="0" w:uiPriority="71" w:unhideWhenUsed="0"/>
+    <w:lsdException w:name="Colorful List Accent 3" w:semiHidden="0" w:uiPriority="72" w:unhideWhenUsed="0"/>
+    <w:lsdException w:name="Colorful Grid Accent 3" w:semiHidden="0" w:uiPriority="73" w:unhideWhenUsed="0"/>
+    <w:lsdException w:name="Light Shading Accent 4" w:semiHidden="0" w:uiPriority="60" w:unhideWhenUsed="0"/>
+    <w:lsdException w:name="Light List Accent 4" w:semiHidden="0" w:uiPriority="61" w:unhideWhenUsed="0"/>
+    <w:lsdException w:name="Light Grid Accent 4" w:semiHidden="0" w:uiPriority="62" w:unhideWhenUsed="0"/>
+    <w:lsdException w:name="Medium Shading 1 Accent 4" w:semiHidden="0" w:uiPriority="63" w:unhideWhenUsed="0"/>
+    <w:lsdException w:name="Medium Shading 2 Accent 4" w:semiHidden="0" w:uiPriority="64" w:unhideWhenUsed="0"/>
+    <w:lsdException w:name="Medium List 1 Accent 4" w:semiHidden="0" w:uiPriority="65" w:unhideWhenUsed="0"/>
+    <w:lsdException w:name="Medium List 2 Accent 4" w:semiHidden="0" w:uiPriority="66" w:unhideWhenUsed="0"/>
+    <w:lsdException w:name="Medium Grid 1 Accent 4" w:semiHidden="0" w:uiPriority="67" w:unhideWhenUsed="0"/>
+    <w:lsdException w:name="Medium Grid 2 Accent 4" w:semiHidden="0" w:uiPriority="68" w:unhideWhenUsed="0"/>
+    <w:lsdException w:name="Medium Grid 3 Accent 4" w:semiHidden="0" w:uiPriority="69" w:unhideWhenUsed="0"/>
+    <w:lsdException w:name="Dark List Accent 4" w:semiHidden="0" w:uiPriority="70" w:unhideWhenUsed="0"/>
+    <w:lsdException w:name="Colorful Shading Accent 4" w:semiHidden="0" w:uiPriority="71" w:unhideWhenUsed="0"/>
+    <w:lsdException w:name="Colorful List Accent 4" w:semiHidden="0" w:uiPriority="72" w:unhideWhenUsed="0"/>
+    <w:lsdException w:name="Colorful Grid Accent 4" w:semiHidden="0" w:uiPriority="73" w:unhideWhenUsed="0"/>
+    <w:lsdException w:name="Light Shading Accent 5" w:semiHidden="0" w:uiPriority="60" w:unhideWhenUsed="0"/>
+    <w:lsdException w:name="Light List Accent 5" w:semiHidden="0" w:uiPriority="61" w:unhideWhenUsed="0"/>
+    <w:lsdException w:name="Light Grid Accent 5" w:semiHidden="0" w:uiPriority="62" w:unhideWhenUsed="0"/>
+    <w:lsdException w:name="Medium Shading 1 Accent 5" w:semiHidden="0" w:uiPriority="63" w:unhideWhenUsed="0"/>
+    <w:lsdException w:name="Medium Shading 2 Accent 5" w:semiHidden="0" w:uiPriority="64" w:unhideWhenUsed="0"/>
+    <w:lsdException w:name="Medium List 1 Accent 5" w:semiHidden="0" w:uiPriority="65" w:unhideWhenUsed="0"/>
+    <w:lsdException w:name="Medium List 2 Accent 5" w:semiHidden="0" w:uiPriority="66" w:unhideWhenUsed="0"/>
+    <w:lsdException w:name="Medium Grid 1 Accent 5" w:semiHidden="0" w:uiPriority="67" w:unhideWhenUsed="0"/>
+    <w:lsdException w:name="Medium Grid 2 Accent 5" w:semiHidden="0" w:uiPriority="68" w:unhideWhenUsed="0"/>
+    <w:lsdException w:name="Medium Grid 3 Accent 5" w:semiHidden="0" w:uiPriority="69" w:unhideWhenUsed="0"/>
+    <w:lsdException w:name="Dark List Accent 5" w:semiHidden="0" w:uiPriority="70" w:unhideWhenUsed="0"/>
+    <w:lsdException w:name="Colorful Shading Accent 5" w:semiHidden="0" w:uiPriority="71" w:unhideWhenUsed="0"/>
+    <w:lsdException w:name="Colorful List Accent 5" w:semiHidden="0" w:uiPriority="72" w:unhideWhenUsed="0"/>
+    <w:lsdException w:name="Colorful Grid Accent 5" w:semiHidden="0" w:uiPriority="73" w:unhideWhenUsed="0"/>
+    <w:lsdException w:name="Light Shading Accent 6" w:semiHidden="0" w:uiPriority="60" w:unhideWhenUsed="0"/>
+    <w:lsdException w:name="Light List Accent 6" w:semiHidden="0" w:uiPriority="61" w:unhideWhenUsed="0"/>
+    <w:lsdException w:name="Light Grid Accent 6" w:semiHidden="0" w:uiPriority="62" w:unhideWhenUsed="0"/>
+    <w:lsdException w:name="Medium Shading 1 Accent 6" w:semiHidden="0" w:uiPriority="63" w:unhideWhenUsed="0"/>
+    <w:lsdException w:name="Medium Shading 2 Accent 6" w:semiHidden="0" w:uiPriority="64" w:unhideWhenUsed="0"/>
+    <w:lsdException w:name="Medium List 1 Accent 6" w:semiHidden="0" w:uiPriority="65" w:unhideWhenUsed="0"/>
+    <w:lsdException w:name="Medium List 2 Accent 6" w:semiHidden="0" w:uiPriority="66" w:unhideWhenUsed="0"/>
+    <w:lsdException w:name="Medium Grid 1 Accent 6" w:semiHidden="0" w:uiPriority="67" w:unhideWhenUsed="0"/>
+    <w:lsdException w:name="Medium Grid 2 Accent 6" w:semiHidden="0" w:uiPriority="68" w:unhideWhenUsed="0"/>
+    <w:lsdException w:name="Medium Grid 3 Accent 6" w:semiHidden="0" w:uiPriority="69" w:unhideWhenUsed="0"/>
+    <w:lsdException w:name="Dark List Accent 6" w:semiHidden="0" w:uiPriority="70" w:unhideWhenUsed="0"/>
+    <w:lsdException w:name="Colorful Shading Accent 6" w:semiHidden="0" w:uiPriority="71" w:unhideWhenUsed="0"/>
+    <w:lsdException w:name="Colorful List Accent 6" w:semiHidden="0" w:uiPriority="72" w:unhideWhenUsed="0"/>
+    <w:lsdException w:name="Colorful Grid Accent 6" w:semiHidden="0" w:uiPriority="73" w:unhideWhenUsed="0"/>
+    <w:lsdException w:name="Subtle Emphasis" w:semiHidden="0" w:uiPriority="19" w:unhideWhenUsed="0" w:qFormat="1"/>
+    <w:lsdException w:name="Intense Emphasis" w:semiHidden="0" w:uiPriority="21" w:unhideWhenUsed="0" w:qFormat="1"/>
+    <w:lsdException w:name="Subtle Reference" w:semiHidden="0" w:uiPriority="31" w:unhideWhenUsed="0" w:qFormat="1"/>
+    <w:lsdException w:name="Intense Reference" w:semiHidden="0" w:uiPriority="32" w:unhideWhenUsed="0" w:qFormat="1"/>
+    <w:lsdException w:name="Book Title" w:semiHidden="0" w:uiPriority="33" w:unhideWhenUsed="0" w:qFormat="1"/>
+    <w:lsdException w:name="Bibliography" w:uiPriority="37"/>
+    <w:lsdException w:name="TOC Heading" w:uiPriority="39" w:qFormat="1"/>
   </w:latentStyles>
   <w:style w:type="paragraph" w:default="1" w:styleId="Normal">
     <w:name w:val="Normal"/>
@@ -16011,6 +15232,7 @@
     <w:uiPriority w:val="99"/>
     <w:semiHidden/>
     <w:unhideWhenUsed/>
+    <w:qFormat/>
     <w:tblPr>
       <w:tblInd w:w="0" w:type="dxa"/>
       <w:tblCellMar>
@@ -16553,7 +15775,7 @@
   <a:extraClrSchemeLst/>
   <a:extLst>
     <a:ext uri="{05A4C25C-085E-4340-85A3-A5531E510DB2}">
-      <thm15:themeFamily xmlns:thm15="http://schemas.microsoft.com/office/thememl/2012/main" name="Office Theme" id="{62F939B6-93AF-4DB8-9C6B-D6C7DFDC589F}" vid="{4A3C46E8-61CC-4603-A589-7422A47A8E4A}"/>
+      <thm15:themeFamily xmlns:thm15="http://schemas.microsoft.com/office/thememl/2012/main" xmlns="" name="Office Theme" id="{62F939B6-93AF-4DB8-9C6B-D6C7DFDC589F}" vid="{4A3C46E8-61CC-4603-A589-7422A47A8E4A}"/>
     </a:ext>
   </a:extLst>
 </a:theme>

</xml_diff>